<commit_message>
*Changed startGUI label names *Created TOE charts *Added inputvalueError jpg *Added clientUnitListAlternate jpg
</commit_message>
<xml_diff>
--- a/Documentation/EITS Report.docx
+++ b/Documentation/EITS Report.docx
@@ -17,7 +17,9 @@
       </w:pPr>
       <w:r>
         <w:rPr>
+          <w:noProof/>
           <w:sz w:val="28"/>
+          <w:lang w:eastAsia="en-AU"/>
         </w:rPr>
         <mc:AlternateContent>
           <mc:Choice Requires="wps">
@@ -90,7 +92,9 @@
       </w:r>
       <w:r>
         <w:rPr>
+          <w:noProof/>
           <w:sz w:val="28"/>
+          <w:lang w:eastAsia="en-AU"/>
         </w:rPr>
         <mc:AlternateContent>
           <mc:Choice Requires="wps">
@@ -398,8 +402,10 @@
         <w:rPr>
           <w:rFonts w:cstheme="minorHAnsi"/>
           <w:b/>
+          <w:noProof/>
           <w:color w:val="FFFFFF" w:themeColor="background1"/>
           <w:sz w:val="44"/>
+          <w:lang w:eastAsia="en-AU"/>
         </w:rPr>
         <w:lastRenderedPageBreak/>
         <mc:AlternateContent>
@@ -478,8 +484,10 @@
         <w:rPr>
           <w:rFonts w:cstheme="minorHAnsi"/>
           <w:b/>
+          <w:noProof/>
           <w:color w:val="FFFFFF" w:themeColor="background1"/>
           <w:sz w:val="44"/>
+          <w:lang w:eastAsia="en-AU"/>
         </w:rPr>
         <mc:AlternateContent>
           <mc:Choice Requires="wps">
@@ -1504,6 +1512,7 @@
           <w:rFonts w:ascii="Arial" w:eastAsia="Times New Roman" w:hAnsi="Arial" w:cs="Arial"/>
           <w:b/>
           <w:bCs/>
+          <w:noProof/>
           <w:color w:val="000000"/>
           <w:sz w:val="44"/>
           <w:lang w:eastAsia="en-AU"/>
@@ -1585,6 +1594,7 @@
           <w:rFonts w:ascii="Arial" w:eastAsia="Times New Roman" w:hAnsi="Arial" w:cs="Arial"/>
           <w:b/>
           <w:bCs/>
+          <w:noProof/>
           <w:color w:val="000000"/>
           <w:sz w:val="44"/>
           <w:lang w:eastAsia="en-AU"/>
@@ -8312,6 +8322,7 @@
           <w:rFonts w:ascii="Arial" w:eastAsia="Times New Roman" w:hAnsi="Arial" w:cs="Arial"/>
           <w:b/>
           <w:bCs/>
+          <w:noProof/>
           <w:color w:val="FFFFFF" w:themeColor="background1"/>
           <w:sz w:val="36"/>
           <w:lang w:eastAsia="en-AU"/>
@@ -8394,6 +8405,7 @@
           <w:rFonts w:ascii="Arial" w:eastAsia="Times New Roman" w:hAnsi="Arial" w:cs="Arial"/>
           <w:b/>
           <w:bCs/>
+          <w:noProof/>
           <w:color w:val="FFFFFF" w:themeColor="background1"/>
           <w:sz w:val="36"/>
           <w:lang w:eastAsia="en-AU"/>
@@ -8801,6 +8813,7 @@
           <w:rFonts w:ascii="Arial" w:eastAsia="Times New Roman" w:hAnsi="Arial" w:cs="Arial"/>
           <w:b/>
           <w:bCs/>
+          <w:noProof/>
           <w:color w:val="000000"/>
           <w:sz w:val="28"/>
           <w:u w:val="single"/>
@@ -8883,6 +8896,7 @@
           <w:rFonts w:ascii="Arial" w:eastAsia="Times New Roman" w:hAnsi="Arial" w:cs="Arial"/>
           <w:b/>
           <w:bCs/>
+          <w:noProof/>
           <w:color w:val="000000"/>
           <w:sz w:val="28"/>
           <w:u w:val="single"/>
@@ -9079,6 +9093,7 @@
           <w:rFonts w:ascii="Arial" w:eastAsia="Times New Roman" w:hAnsi="Arial" w:cs="Arial"/>
           <w:b/>
           <w:bCs/>
+          <w:noProof/>
           <w:color w:val="FFFFFF" w:themeColor="background1"/>
           <w:sz w:val="36"/>
           <w:szCs w:val="36"/>
@@ -9162,6 +9177,7 @@
           <w:rFonts w:ascii="Arial" w:eastAsia="Times New Roman" w:hAnsi="Arial" w:cs="Arial"/>
           <w:b/>
           <w:bCs/>
+          <w:noProof/>
           <w:color w:val="FFFFFF" w:themeColor="background1"/>
           <w:sz w:val="36"/>
           <w:szCs w:val="36"/>
@@ -9449,6 +9465,7 @@
           <w:rFonts w:ascii="Arial" w:eastAsia="Times New Roman" w:hAnsi="Arial" w:cs="Arial"/>
           <w:b/>
           <w:bCs/>
+          <w:noProof/>
           <w:color w:val="000000"/>
           <w:u w:val="single"/>
           <w:lang w:eastAsia="en-AU"/>
@@ -9530,6 +9547,7 @@
           <w:rFonts w:ascii="Arial" w:eastAsia="Times New Roman" w:hAnsi="Arial" w:cs="Arial"/>
           <w:b/>
           <w:bCs/>
+          <w:noProof/>
           <w:color w:val="000000"/>
           <w:u w:val="single"/>
           <w:lang w:eastAsia="en-AU"/>
@@ -9672,6 +9690,7 @@
       <w:r>
         <w:rPr>
           <w:rFonts w:ascii="Times New Roman" w:eastAsia="Times New Roman" w:hAnsi="Times New Roman" w:cs="Times New Roman"/>
+          <w:noProof/>
           <w:sz w:val="24"/>
           <w:szCs w:val="24"/>
           <w:lang w:eastAsia="en-AU"/>
@@ -9751,6 +9770,7 @@
       <w:r>
         <w:rPr>
           <w:rFonts w:ascii="Times New Roman" w:eastAsia="Times New Roman" w:hAnsi="Times New Roman" w:cs="Times New Roman"/>
+          <w:noProof/>
           <w:sz w:val="24"/>
           <w:szCs w:val="24"/>
           <w:lang w:eastAsia="en-AU"/>
@@ -9937,6 +9957,7 @@
           <w:rFonts w:ascii="Arial" w:eastAsia="Times New Roman" w:hAnsi="Arial" w:cs="Arial"/>
           <w:b/>
           <w:bCs/>
+          <w:noProof/>
           <w:color w:val="FFFFFF" w:themeColor="background1"/>
           <w:sz w:val="36"/>
           <w:lang w:eastAsia="en-AU"/>
@@ -10019,6 +10040,7 @@
           <w:rFonts w:ascii="Arial" w:eastAsia="Times New Roman" w:hAnsi="Arial" w:cs="Arial"/>
           <w:b/>
           <w:bCs/>
+          <w:noProof/>
           <w:color w:val="FFFFFF" w:themeColor="background1"/>
           <w:sz w:val="36"/>
           <w:lang w:eastAsia="en-AU"/>
@@ -10212,8 +10234,10 @@
         <w:rPr>
           <w:rFonts w:ascii="Arial" w:hAnsi="Arial" w:cs="Arial"/>
           <w:b/>
+          <w:noProof/>
           <w:sz w:val="28"/>
           <w:u w:val="single"/>
+          <w:lang w:eastAsia="en-AU"/>
         </w:rPr>
         <mc:AlternateContent>
           <mc:Choice Requires="wps">
@@ -10291,8 +10315,10 @@
         <w:rPr>
           <w:rFonts w:ascii="Arial" w:hAnsi="Arial" w:cs="Arial"/>
           <w:b/>
+          <w:noProof/>
           <w:sz w:val="28"/>
           <w:u w:val="single"/>
+          <w:lang w:eastAsia="en-AU"/>
         </w:rPr>
         <mc:AlternateContent>
           <mc:Choice Requires="wps">
@@ -13317,14 +13343,4087 @@
       <w:pPr>
         <w:spacing w:after="0" w:line="240" w:lineRule="auto"/>
         <w:rPr>
+          <w:rFonts w:ascii="Arial" w:eastAsia="Times New Roman" w:hAnsi="Arial" w:cs="Arial"/>
+          <w:b/>
+          <w:bCs/>
+          <w:color w:val="000000"/>
+          <w:sz w:val="32"/>
+          <w:u w:val="single"/>
+          <w:lang w:eastAsia="en-AU"/>
+        </w:rPr>
+      </w:pPr>
+      <w:r>
+        <w:rPr>
+          <w:rFonts w:ascii="Arial" w:eastAsia="Times New Roman" w:hAnsi="Arial" w:cs="Arial"/>
+          <w:b/>
+          <w:bCs/>
+          <w:color w:val="000000"/>
+          <w:sz w:val="32"/>
+          <w:u w:val="single"/>
+          <w:lang w:eastAsia="en-AU"/>
+        </w:rPr>
+        <w:lastRenderedPageBreak/>
+        <w:t>Toe Diagrams:</w:t>
+      </w:r>
+    </w:p>
+    <w:p>
+      <w:pPr>
+        <w:spacing w:after="0" w:line="240" w:lineRule="auto"/>
+        <w:rPr>
+          <w:rFonts w:ascii="Arial" w:eastAsia="Times New Roman" w:hAnsi="Arial" w:cs="Arial"/>
+          <w:b/>
+          <w:bCs/>
+          <w:color w:val="000000"/>
+          <w:sz w:val="32"/>
+          <w:u w:val="single"/>
+          <w:lang w:eastAsia="en-AU"/>
+        </w:rPr>
+      </w:pPr>
+    </w:p>
+    <w:p>
+      <w:pPr>
+        <w:spacing w:after="0" w:line="240" w:lineRule="auto"/>
+        <w:rPr>
+          <w:rFonts w:ascii="Arial" w:eastAsia="Times New Roman" w:hAnsi="Arial" w:cs="Arial"/>
+          <w:b/>
+          <w:bCs/>
+          <w:color w:val="000000"/>
+          <w:sz w:val="24"/>
+          <w:lang w:eastAsia="en-AU"/>
+        </w:rPr>
+      </w:pPr>
+      <w:r>
+        <w:rPr>
+          <w:rFonts w:ascii="Arial" w:eastAsia="Times New Roman" w:hAnsi="Arial" w:cs="Arial"/>
+          <w:b/>
+          <w:bCs/>
+          <w:color w:val="000000"/>
+          <w:sz w:val="24"/>
+          <w:lang w:eastAsia="en-AU"/>
+        </w:rPr>
+        <w:t>Login - Jakob</w:t>
+      </w:r>
+    </w:p>
+    <w:tbl>
+      <w:tblPr>
+        <w:tblStyle w:val="TableGrid"/>
+        <w:tblpPr w:leftFromText="180" w:rightFromText="180" w:vertAnchor="text" w:horzAnchor="margin" w:tblpXSpec="right" w:tblpY="192"/>
+        <w:tblW w:w="0" w:type="auto"/>
+        <w:tblLook w:val="04A0" w:firstRow="1" w:lastRow="0" w:firstColumn="1" w:lastColumn="0" w:noHBand="0" w:noVBand="1"/>
+      </w:tblPr>
+      <w:tblGrid>
+        <w:gridCol w:w="1838"/>
+        <w:gridCol w:w="1985"/>
+        <w:gridCol w:w="2342"/>
+      </w:tblGrid>
+      <w:tr>
+        <w:tc>
+          <w:tcPr>
+            <w:tcW w:w="1838" w:type="dxa"/>
+          </w:tcPr>
+          <w:p>
+            <w:pPr>
+              <w:rPr>
+                <w:rFonts w:ascii="Arial" w:eastAsia="Times New Roman" w:hAnsi="Arial" w:cs="Arial"/>
+                <w:b/>
+                <w:bCs/>
+                <w:color w:val="000000"/>
+                <w:sz w:val="24"/>
+                <w:lang w:eastAsia="en-AU"/>
+              </w:rPr>
+            </w:pPr>
+            <w:r>
+              <w:rPr>
+                <w:rFonts w:ascii="Arial" w:eastAsia="Times New Roman" w:hAnsi="Arial" w:cs="Arial"/>
+                <w:b/>
+                <w:bCs/>
+                <w:color w:val="000000"/>
+                <w:sz w:val="24"/>
+                <w:lang w:eastAsia="en-AU"/>
+              </w:rPr>
+              <w:t xml:space="preserve">Task </w:t>
+            </w:r>
+          </w:p>
+        </w:tc>
+        <w:tc>
+          <w:tcPr>
+            <w:tcW w:w="1985" w:type="dxa"/>
+          </w:tcPr>
+          <w:p>
+            <w:pPr>
+              <w:rPr>
+                <w:rFonts w:ascii="Arial" w:eastAsia="Times New Roman" w:hAnsi="Arial" w:cs="Arial"/>
+                <w:b/>
+                <w:bCs/>
+                <w:color w:val="000000"/>
+                <w:sz w:val="24"/>
+                <w:lang w:eastAsia="en-AU"/>
+              </w:rPr>
+            </w:pPr>
+            <w:r>
+              <w:rPr>
+                <w:rFonts w:ascii="Arial" w:eastAsia="Times New Roman" w:hAnsi="Arial" w:cs="Arial"/>
+                <w:b/>
+                <w:bCs/>
+                <w:color w:val="000000"/>
+                <w:sz w:val="24"/>
+                <w:lang w:eastAsia="en-AU"/>
+              </w:rPr>
+              <w:t>Object</w:t>
+            </w:r>
+          </w:p>
+        </w:tc>
+        <w:tc>
+          <w:tcPr>
+            <w:tcW w:w="2342" w:type="dxa"/>
+          </w:tcPr>
+          <w:p>
+            <w:pPr>
+              <w:rPr>
+                <w:rFonts w:ascii="Arial" w:eastAsia="Times New Roman" w:hAnsi="Arial" w:cs="Arial"/>
+                <w:b/>
+                <w:bCs/>
+                <w:color w:val="000000"/>
+                <w:sz w:val="24"/>
+                <w:lang w:eastAsia="en-AU"/>
+              </w:rPr>
+            </w:pPr>
+            <w:r>
+              <w:rPr>
+                <w:rFonts w:ascii="Arial" w:eastAsia="Times New Roman" w:hAnsi="Arial" w:cs="Arial"/>
+                <w:b/>
+                <w:bCs/>
+                <w:color w:val="000000"/>
+                <w:sz w:val="24"/>
+                <w:lang w:eastAsia="en-AU"/>
+              </w:rPr>
+              <w:t>Event</w:t>
+            </w:r>
+          </w:p>
+        </w:tc>
+      </w:tr>
+      <w:tr>
+        <w:tc>
+          <w:tcPr>
+            <w:tcW w:w="1838" w:type="dxa"/>
+          </w:tcPr>
+          <w:p>
+            <w:pPr>
+              <w:rPr>
+                <w:rFonts w:ascii="Arial" w:eastAsia="Times New Roman" w:hAnsi="Arial" w:cs="Arial"/>
+                <w:bCs/>
+                <w:color w:val="000000"/>
+                <w:sz w:val="16"/>
+                <w:lang w:eastAsia="en-AU"/>
+              </w:rPr>
+            </w:pPr>
+            <w:r>
+              <w:rPr>
+                <w:rFonts w:ascii="Arial" w:eastAsia="Times New Roman" w:hAnsi="Arial" w:cs="Arial"/>
+                <w:bCs/>
+                <w:color w:val="000000"/>
+                <w:sz w:val="16"/>
+                <w:lang w:eastAsia="en-AU"/>
+              </w:rPr>
+              <w:t>Sign In to application</w:t>
+            </w:r>
+          </w:p>
+        </w:tc>
+        <w:tc>
+          <w:tcPr>
+            <w:tcW w:w="1985" w:type="dxa"/>
+          </w:tcPr>
+          <w:p>
+            <w:pPr>
+              <w:rPr>
+                <w:rFonts w:ascii="Arial" w:eastAsia="Times New Roman" w:hAnsi="Arial" w:cs="Arial"/>
+                <w:bCs/>
+                <w:color w:val="000000"/>
+                <w:sz w:val="16"/>
+                <w:lang w:eastAsia="en-AU"/>
+              </w:rPr>
+            </w:pPr>
+            <w:proofErr w:type="spellStart"/>
+            <w:r>
+              <w:rPr>
+                <w:rFonts w:ascii="Arial" w:eastAsia="Times New Roman" w:hAnsi="Arial" w:cs="Arial"/>
+                <w:bCs/>
+                <w:color w:val="000000"/>
+                <w:sz w:val="16"/>
+                <w:lang w:eastAsia="en-AU"/>
+              </w:rPr>
+              <w:t>SignInButton</w:t>
+            </w:r>
+            <w:proofErr w:type="spellEnd"/>
+          </w:p>
+        </w:tc>
+        <w:tc>
+          <w:tcPr>
+            <w:tcW w:w="2342" w:type="dxa"/>
+          </w:tcPr>
+          <w:p>
+            <w:pPr>
+              <w:rPr>
+                <w:rFonts w:ascii="Arial" w:eastAsia="Times New Roman" w:hAnsi="Arial" w:cs="Arial"/>
+                <w:bCs/>
+                <w:color w:val="000000"/>
+                <w:sz w:val="16"/>
+                <w:lang w:eastAsia="en-AU"/>
+              </w:rPr>
+            </w:pPr>
+            <w:proofErr w:type="spellStart"/>
+            <w:r>
+              <w:rPr>
+                <w:rFonts w:ascii="Arial" w:eastAsia="Times New Roman" w:hAnsi="Arial" w:cs="Arial"/>
+                <w:bCs/>
+                <w:color w:val="000000"/>
+                <w:sz w:val="16"/>
+                <w:lang w:eastAsia="en-AU"/>
+              </w:rPr>
+              <w:t>signupButtonActionPerformed</w:t>
+            </w:r>
+            <w:proofErr w:type="spellEnd"/>
+          </w:p>
+        </w:tc>
+      </w:tr>
+      <w:tr>
+        <w:tc>
+          <w:tcPr>
+            <w:tcW w:w="1838" w:type="dxa"/>
+          </w:tcPr>
+          <w:p>
+            <w:pPr>
+              <w:rPr>
+                <w:rFonts w:ascii="Arial" w:eastAsia="Times New Roman" w:hAnsi="Arial" w:cs="Arial"/>
+                <w:bCs/>
+                <w:color w:val="000000"/>
+                <w:sz w:val="16"/>
+                <w:lang w:eastAsia="en-AU"/>
+              </w:rPr>
+            </w:pPr>
+            <w:r>
+              <w:rPr>
+                <w:rFonts w:ascii="Arial" w:eastAsia="Times New Roman" w:hAnsi="Arial" w:cs="Arial"/>
+                <w:bCs/>
+                <w:color w:val="000000"/>
+                <w:sz w:val="16"/>
+                <w:lang w:eastAsia="en-AU"/>
+              </w:rPr>
+              <w:t>Sign Up to application</w:t>
+            </w:r>
+          </w:p>
+        </w:tc>
+        <w:tc>
+          <w:tcPr>
+            <w:tcW w:w="1985" w:type="dxa"/>
+          </w:tcPr>
+          <w:p>
+            <w:pPr>
+              <w:rPr>
+                <w:rFonts w:ascii="Arial" w:eastAsia="Times New Roman" w:hAnsi="Arial" w:cs="Arial"/>
+                <w:bCs/>
+                <w:color w:val="000000"/>
+                <w:sz w:val="16"/>
+                <w:lang w:eastAsia="en-AU"/>
+              </w:rPr>
+            </w:pPr>
+            <w:proofErr w:type="spellStart"/>
+            <w:r>
+              <w:rPr>
+                <w:rFonts w:ascii="Arial" w:eastAsia="Times New Roman" w:hAnsi="Arial" w:cs="Arial"/>
+                <w:bCs/>
+                <w:color w:val="000000"/>
+                <w:sz w:val="16"/>
+                <w:lang w:eastAsia="en-AU"/>
+              </w:rPr>
+              <w:t>SignUpButton</w:t>
+            </w:r>
+            <w:proofErr w:type="spellEnd"/>
+          </w:p>
+        </w:tc>
+        <w:tc>
+          <w:tcPr>
+            <w:tcW w:w="2342" w:type="dxa"/>
+          </w:tcPr>
+          <w:p>
+            <w:pPr>
+              <w:rPr>
+                <w:rFonts w:ascii="Arial" w:eastAsia="Times New Roman" w:hAnsi="Arial" w:cs="Arial"/>
+                <w:bCs/>
+                <w:color w:val="000000"/>
+                <w:sz w:val="16"/>
+                <w:lang w:eastAsia="en-AU"/>
+              </w:rPr>
+            </w:pPr>
+            <w:proofErr w:type="spellStart"/>
+            <w:r>
+              <w:rPr>
+                <w:rFonts w:ascii="Arial" w:eastAsia="Times New Roman" w:hAnsi="Arial" w:cs="Arial"/>
+                <w:bCs/>
+                <w:color w:val="000000"/>
+                <w:sz w:val="16"/>
+                <w:lang w:eastAsia="en-AU"/>
+              </w:rPr>
+              <w:t>signupButtonActionPerformed</w:t>
+            </w:r>
+            <w:proofErr w:type="spellEnd"/>
+          </w:p>
+        </w:tc>
+      </w:tr>
+      <w:tr>
+        <w:tc>
+          <w:tcPr>
+            <w:tcW w:w="1838" w:type="dxa"/>
+          </w:tcPr>
+          <w:p>
+            <w:pPr>
+              <w:rPr>
+                <w:rFonts w:ascii="Arial" w:eastAsia="Times New Roman" w:hAnsi="Arial" w:cs="Arial"/>
+                <w:bCs/>
+                <w:color w:val="000000"/>
+                <w:sz w:val="16"/>
+                <w:lang w:eastAsia="en-AU"/>
+              </w:rPr>
+            </w:pPr>
+            <w:r>
+              <w:rPr>
+                <w:rFonts w:ascii="Arial" w:eastAsia="Times New Roman" w:hAnsi="Arial" w:cs="Arial"/>
+                <w:bCs/>
+                <w:color w:val="000000"/>
+                <w:sz w:val="16"/>
+                <w:lang w:eastAsia="en-AU"/>
+              </w:rPr>
+              <w:t>Reset application</w:t>
+            </w:r>
+          </w:p>
+        </w:tc>
+        <w:tc>
+          <w:tcPr>
+            <w:tcW w:w="1985" w:type="dxa"/>
+          </w:tcPr>
+          <w:p>
+            <w:pPr>
+              <w:rPr>
+                <w:rFonts w:ascii="Arial" w:eastAsia="Times New Roman" w:hAnsi="Arial" w:cs="Arial"/>
+                <w:bCs/>
+                <w:color w:val="000000"/>
+                <w:sz w:val="16"/>
+                <w:lang w:eastAsia="en-AU"/>
+              </w:rPr>
+            </w:pPr>
+            <w:proofErr w:type="spellStart"/>
+            <w:r>
+              <w:rPr>
+                <w:rFonts w:ascii="Arial" w:eastAsia="Times New Roman" w:hAnsi="Arial" w:cs="Arial"/>
+                <w:bCs/>
+                <w:color w:val="000000"/>
+                <w:sz w:val="16"/>
+                <w:lang w:eastAsia="en-AU"/>
+              </w:rPr>
+              <w:t>resetButton</w:t>
+            </w:r>
+            <w:proofErr w:type="spellEnd"/>
+          </w:p>
+        </w:tc>
+        <w:tc>
+          <w:tcPr>
+            <w:tcW w:w="2342" w:type="dxa"/>
+          </w:tcPr>
+          <w:p>
+            <w:pPr>
+              <w:rPr>
+                <w:rFonts w:ascii="Arial" w:eastAsia="Times New Roman" w:hAnsi="Arial" w:cs="Arial"/>
+                <w:bCs/>
+                <w:color w:val="000000"/>
+                <w:sz w:val="16"/>
+                <w:lang w:eastAsia="en-AU"/>
+              </w:rPr>
+            </w:pPr>
+            <w:proofErr w:type="spellStart"/>
+            <w:r>
+              <w:rPr>
+                <w:rFonts w:ascii="Arial" w:eastAsia="Times New Roman" w:hAnsi="Arial" w:cs="Arial"/>
+                <w:bCs/>
+                <w:color w:val="000000"/>
+                <w:sz w:val="16"/>
+                <w:lang w:eastAsia="en-AU"/>
+              </w:rPr>
+              <w:t>resetButtonActionPerformed</w:t>
+            </w:r>
+            <w:proofErr w:type="spellEnd"/>
+          </w:p>
+        </w:tc>
+      </w:tr>
+      <w:tr>
+        <w:tc>
+          <w:tcPr>
+            <w:tcW w:w="1838" w:type="dxa"/>
+          </w:tcPr>
+          <w:p>
+            <w:pPr>
+              <w:rPr>
+                <w:rFonts w:ascii="Arial" w:eastAsia="Times New Roman" w:hAnsi="Arial" w:cs="Arial"/>
+                <w:bCs/>
+                <w:color w:val="000000"/>
+                <w:sz w:val="16"/>
+                <w:lang w:eastAsia="en-AU"/>
+              </w:rPr>
+            </w:pPr>
+            <w:r>
+              <w:rPr>
+                <w:rFonts w:ascii="Arial" w:eastAsia="Times New Roman" w:hAnsi="Arial" w:cs="Arial"/>
+                <w:bCs/>
+                <w:color w:val="000000"/>
+                <w:sz w:val="16"/>
+                <w:lang w:eastAsia="en-AU"/>
+              </w:rPr>
+              <w:t xml:space="preserve">Exit application </w:t>
+            </w:r>
+          </w:p>
+        </w:tc>
+        <w:tc>
+          <w:tcPr>
+            <w:tcW w:w="1985" w:type="dxa"/>
+          </w:tcPr>
+          <w:p>
+            <w:pPr>
+              <w:rPr>
+                <w:rFonts w:ascii="Arial" w:eastAsia="Times New Roman" w:hAnsi="Arial" w:cs="Arial"/>
+                <w:bCs/>
+                <w:color w:val="000000"/>
+                <w:sz w:val="16"/>
+                <w:lang w:eastAsia="en-AU"/>
+              </w:rPr>
+            </w:pPr>
+            <w:proofErr w:type="spellStart"/>
+            <w:r>
+              <w:rPr>
+                <w:rFonts w:ascii="Arial" w:eastAsia="Times New Roman" w:hAnsi="Arial" w:cs="Arial"/>
+                <w:bCs/>
+                <w:color w:val="000000"/>
+                <w:sz w:val="16"/>
+                <w:lang w:eastAsia="en-AU"/>
+              </w:rPr>
+              <w:t>exitButton</w:t>
+            </w:r>
+            <w:proofErr w:type="spellEnd"/>
+          </w:p>
+        </w:tc>
+        <w:tc>
+          <w:tcPr>
+            <w:tcW w:w="2342" w:type="dxa"/>
+          </w:tcPr>
+          <w:p>
+            <w:pPr>
+              <w:rPr>
+                <w:rFonts w:ascii="Arial" w:eastAsia="Times New Roman" w:hAnsi="Arial" w:cs="Arial"/>
+                <w:bCs/>
+                <w:color w:val="000000"/>
+                <w:sz w:val="16"/>
+                <w:lang w:eastAsia="en-AU"/>
+              </w:rPr>
+            </w:pPr>
+            <w:proofErr w:type="spellStart"/>
+            <w:r>
+              <w:rPr>
+                <w:rFonts w:ascii="Arial" w:eastAsia="Times New Roman" w:hAnsi="Arial" w:cs="Arial"/>
+                <w:bCs/>
+                <w:color w:val="000000"/>
+                <w:sz w:val="16"/>
+                <w:lang w:eastAsia="en-AU"/>
+              </w:rPr>
+              <w:t>exitButtonActionPerformed</w:t>
+            </w:r>
+            <w:proofErr w:type="spellEnd"/>
+          </w:p>
+        </w:tc>
+      </w:tr>
+      <w:tr>
+        <w:tc>
+          <w:tcPr>
+            <w:tcW w:w="1838" w:type="dxa"/>
+          </w:tcPr>
+          <w:p>
+            <w:pPr>
+              <w:rPr>
+                <w:rFonts w:ascii="Arial" w:eastAsia="Times New Roman" w:hAnsi="Arial" w:cs="Arial"/>
+                <w:bCs/>
+                <w:color w:val="000000"/>
+                <w:sz w:val="16"/>
+                <w:lang w:eastAsia="en-AU"/>
+              </w:rPr>
+            </w:pPr>
+            <w:r>
+              <w:rPr>
+                <w:rFonts w:ascii="Arial" w:eastAsia="Times New Roman" w:hAnsi="Arial" w:cs="Arial"/>
+                <w:bCs/>
+                <w:color w:val="000000"/>
+                <w:sz w:val="16"/>
+                <w:lang w:eastAsia="en-AU"/>
+              </w:rPr>
+              <w:t>Email Label</w:t>
+            </w:r>
+          </w:p>
+        </w:tc>
+        <w:tc>
+          <w:tcPr>
+            <w:tcW w:w="1985" w:type="dxa"/>
+          </w:tcPr>
+          <w:p>
+            <w:pPr>
+              <w:rPr>
+                <w:rFonts w:ascii="Arial" w:eastAsia="Times New Roman" w:hAnsi="Arial" w:cs="Arial"/>
+                <w:bCs/>
+                <w:color w:val="000000"/>
+                <w:sz w:val="16"/>
+                <w:lang w:eastAsia="en-AU"/>
+              </w:rPr>
+            </w:pPr>
+            <w:proofErr w:type="spellStart"/>
+            <w:r>
+              <w:rPr>
+                <w:rFonts w:ascii="Arial" w:eastAsia="Times New Roman" w:hAnsi="Arial" w:cs="Arial"/>
+                <w:bCs/>
+                <w:color w:val="000000"/>
+                <w:sz w:val="16"/>
+                <w:lang w:eastAsia="en-AU"/>
+              </w:rPr>
+              <w:t>emailLabel</w:t>
+            </w:r>
+            <w:proofErr w:type="spellEnd"/>
+          </w:p>
+        </w:tc>
+        <w:tc>
+          <w:tcPr>
+            <w:tcW w:w="2342" w:type="dxa"/>
+          </w:tcPr>
+          <w:p>
+            <w:pPr>
+              <w:rPr>
+                <w:rFonts w:ascii="Arial" w:eastAsia="Times New Roman" w:hAnsi="Arial" w:cs="Arial"/>
+                <w:bCs/>
+                <w:color w:val="000000"/>
+                <w:sz w:val="16"/>
+                <w:lang w:eastAsia="en-AU"/>
+              </w:rPr>
+            </w:pPr>
+          </w:p>
+        </w:tc>
+      </w:tr>
+      <w:tr>
+        <w:tc>
+          <w:tcPr>
+            <w:tcW w:w="1838" w:type="dxa"/>
+          </w:tcPr>
+          <w:p>
+            <w:pPr>
+              <w:rPr>
+                <w:rFonts w:ascii="Arial" w:eastAsia="Times New Roman" w:hAnsi="Arial" w:cs="Arial"/>
+                <w:bCs/>
+                <w:color w:val="000000"/>
+                <w:sz w:val="16"/>
+                <w:lang w:eastAsia="en-AU"/>
+              </w:rPr>
+            </w:pPr>
+            <w:r>
+              <w:rPr>
+                <w:rFonts w:ascii="Arial" w:eastAsia="Times New Roman" w:hAnsi="Arial" w:cs="Arial"/>
+                <w:bCs/>
+                <w:color w:val="000000"/>
+                <w:sz w:val="16"/>
+                <w:lang w:eastAsia="en-AU"/>
+              </w:rPr>
+              <w:t>Password Label</w:t>
+            </w:r>
+          </w:p>
+        </w:tc>
+        <w:tc>
+          <w:tcPr>
+            <w:tcW w:w="1985" w:type="dxa"/>
+          </w:tcPr>
+          <w:p>
+            <w:pPr>
+              <w:rPr>
+                <w:rFonts w:ascii="Arial" w:eastAsia="Times New Roman" w:hAnsi="Arial" w:cs="Arial"/>
+                <w:bCs/>
+                <w:color w:val="000000"/>
+                <w:sz w:val="16"/>
+                <w:lang w:eastAsia="en-AU"/>
+              </w:rPr>
+            </w:pPr>
+            <w:proofErr w:type="spellStart"/>
+            <w:r>
+              <w:rPr>
+                <w:rFonts w:ascii="Arial" w:eastAsia="Times New Roman" w:hAnsi="Arial" w:cs="Arial"/>
+                <w:bCs/>
+                <w:color w:val="000000"/>
+                <w:sz w:val="16"/>
+                <w:lang w:eastAsia="en-AU"/>
+              </w:rPr>
+              <w:t>passwordLabel</w:t>
+            </w:r>
+            <w:proofErr w:type="spellEnd"/>
+          </w:p>
+        </w:tc>
+        <w:tc>
+          <w:tcPr>
+            <w:tcW w:w="2342" w:type="dxa"/>
+          </w:tcPr>
+          <w:p>
+            <w:pPr>
+              <w:rPr>
+                <w:rFonts w:ascii="Arial" w:eastAsia="Times New Roman" w:hAnsi="Arial" w:cs="Arial"/>
+                <w:bCs/>
+                <w:color w:val="000000"/>
+                <w:sz w:val="16"/>
+                <w:lang w:eastAsia="en-AU"/>
+              </w:rPr>
+            </w:pPr>
+          </w:p>
+        </w:tc>
+      </w:tr>
+      <w:tr>
+        <w:tc>
+          <w:tcPr>
+            <w:tcW w:w="1838" w:type="dxa"/>
+          </w:tcPr>
+          <w:p>
+            <w:pPr>
+              <w:rPr>
+                <w:rFonts w:ascii="Arial" w:eastAsia="Times New Roman" w:hAnsi="Arial" w:cs="Arial"/>
+                <w:bCs/>
+                <w:color w:val="000000"/>
+                <w:sz w:val="16"/>
+                <w:lang w:eastAsia="en-AU"/>
+              </w:rPr>
+            </w:pPr>
+            <w:r>
+              <w:rPr>
+                <w:rFonts w:ascii="Arial" w:eastAsia="Times New Roman" w:hAnsi="Arial" w:cs="Arial"/>
+                <w:bCs/>
+                <w:color w:val="000000"/>
+                <w:sz w:val="16"/>
+                <w:lang w:eastAsia="en-AU"/>
+              </w:rPr>
+              <w:t xml:space="preserve">Email Text Field </w:t>
+            </w:r>
+          </w:p>
+        </w:tc>
+        <w:tc>
+          <w:tcPr>
+            <w:tcW w:w="1985" w:type="dxa"/>
+          </w:tcPr>
+          <w:p>
+            <w:pPr>
+              <w:rPr>
+                <w:rFonts w:ascii="Arial" w:eastAsia="Times New Roman" w:hAnsi="Arial" w:cs="Arial"/>
+                <w:bCs/>
+                <w:color w:val="000000"/>
+                <w:sz w:val="16"/>
+                <w:lang w:eastAsia="en-AU"/>
+              </w:rPr>
+            </w:pPr>
+            <w:proofErr w:type="spellStart"/>
+            <w:r>
+              <w:rPr>
+                <w:rFonts w:ascii="Arial" w:eastAsia="Times New Roman" w:hAnsi="Arial" w:cs="Arial"/>
+                <w:bCs/>
+                <w:color w:val="000000"/>
+                <w:sz w:val="16"/>
+                <w:lang w:eastAsia="en-AU"/>
+              </w:rPr>
+              <w:t>txtEmail</w:t>
+            </w:r>
+            <w:proofErr w:type="spellEnd"/>
+          </w:p>
+        </w:tc>
+        <w:tc>
+          <w:tcPr>
+            <w:tcW w:w="2342" w:type="dxa"/>
+          </w:tcPr>
+          <w:p>
+            <w:pPr>
+              <w:rPr>
+                <w:rFonts w:ascii="Arial" w:eastAsia="Times New Roman" w:hAnsi="Arial" w:cs="Arial"/>
+                <w:bCs/>
+                <w:color w:val="000000"/>
+                <w:sz w:val="16"/>
+                <w:lang w:eastAsia="en-AU"/>
+              </w:rPr>
+            </w:pPr>
+          </w:p>
+        </w:tc>
+      </w:tr>
+      <w:tr>
+        <w:tc>
+          <w:tcPr>
+            <w:tcW w:w="1838" w:type="dxa"/>
+          </w:tcPr>
+          <w:p>
+            <w:pPr>
+              <w:rPr>
+                <w:rFonts w:ascii="Arial" w:eastAsia="Times New Roman" w:hAnsi="Arial" w:cs="Arial"/>
+                <w:bCs/>
+                <w:color w:val="000000"/>
+                <w:sz w:val="16"/>
+                <w:lang w:eastAsia="en-AU"/>
+              </w:rPr>
+            </w:pPr>
+            <w:r>
+              <w:rPr>
+                <w:rFonts w:ascii="Arial" w:eastAsia="Times New Roman" w:hAnsi="Arial" w:cs="Arial"/>
+                <w:bCs/>
+                <w:color w:val="000000"/>
+                <w:sz w:val="16"/>
+                <w:lang w:eastAsia="en-AU"/>
+              </w:rPr>
+              <w:t>Password Text Field</w:t>
+            </w:r>
+          </w:p>
+        </w:tc>
+        <w:tc>
+          <w:tcPr>
+            <w:tcW w:w="1985" w:type="dxa"/>
+          </w:tcPr>
+          <w:p>
+            <w:pPr>
+              <w:rPr>
+                <w:rFonts w:ascii="Arial" w:eastAsia="Times New Roman" w:hAnsi="Arial" w:cs="Arial"/>
+                <w:bCs/>
+                <w:color w:val="000000"/>
+                <w:sz w:val="16"/>
+                <w:lang w:eastAsia="en-AU"/>
+              </w:rPr>
+            </w:pPr>
+            <w:proofErr w:type="spellStart"/>
+            <w:r>
+              <w:rPr>
+                <w:rFonts w:ascii="Arial" w:eastAsia="Times New Roman" w:hAnsi="Arial" w:cs="Arial"/>
+                <w:bCs/>
+                <w:color w:val="000000"/>
+                <w:sz w:val="16"/>
+                <w:lang w:eastAsia="en-AU"/>
+              </w:rPr>
+              <w:t>txtPassword</w:t>
+            </w:r>
+            <w:proofErr w:type="spellEnd"/>
+          </w:p>
+        </w:tc>
+        <w:tc>
+          <w:tcPr>
+            <w:tcW w:w="2342" w:type="dxa"/>
+          </w:tcPr>
+          <w:p>
+            <w:pPr>
+              <w:rPr>
+                <w:rFonts w:ascii="Arial" w:eastAsia="Times New Roman" w:hAnsi="Arial" w:cs="Arial"/>
+                <w:bCs/>
+                <w:color w:val="000000"/>
+                <w:sz w:val="16"/>
+                <w:lang w:eastAsia="en-AU"/>
+              </w:rPr>
+            </w:pPr>
+          </w:p>
+        </w:tc>
+      </w:tr>
+    </w:tbl>
+    <w:p>
+      <w:pPr>
+        <w:spacing w:after="0" w:line="240" w:lineRule="auto"/>
+        <w:rPr>
+          <w:rFonts w:ascii="Arial" w:eastAsia="Times New Roman" w:hAnsi="Arial" w:cs="Arial"/>
+          <w:b/>
+          <w:bCs/>
+          <w:color w:val="000000"/>
+          <w:sz w:val="24"/>
+          <w:u w:val="single"/>
+          <w:lang w:eastAsia="en-AU"/>
+        </w:rPr>
+      </w:pPr>
+      <w:r>
+        <w:rPr>
+          <w:rFonts w:ascii="Arial" w:eastAsia="Times New Roman" w:hAnsi="Arial" w:cs="Arial"/>
+          <w:b/>
+          <w:bCs/>
+          <w:noProof/>
+          <w:color w:val="000000"/>
+          <w:sz w:val="24"/>
+          <w:u w:val="single"/>
+          <w:lang w:eastAsia="en-AU"/>
+        </w:rPr>
+        <w:drawing>
+          <wp:inline distT="0" distB="0" distL="0" distR="0">
+            <wp:extent cx="1671851" cy="1961772"/>
+            <wp:effectExtent l="0" t="0" r="5080" b="635"/>
+            <wp:docPr id="52" name="Picture 52" descr="C:\Users\2104990817\Documents\EITS-Office-Systems\GUI Images\Login.jpg"/>
+            <wp:cNvGraphicFramePr>
+              <a:graphicFrameLocks xmlns:a="http://schemas.openxmlformats.org/drawingml/2006/main" noChangeAspect="1"/>
+            </wp:cNvGraphicFramePr>
+            <a:graphic xmlns:a="http://schemas.openxmlformats.org/drawingml/2006/main">
+              <a:graphicData uri="http://schemas.openxmlformats.org/drawingml/2006/picture">
+                <pic:pic xmlns:pic="http://schemas.openxmlformats.org/drawingml/2006/picture">
+                  <pic:nvPicPr>
+                    <pic:cNvPr id="0" name="Picture 1" descr="C:\Users\2104990817\Documents\EITS-Office-Systems\GUI Images\Login.jpg"/>
+                    <pic:cNvPicPr>
+                      <a:picLocks noChangeAspect="1" noChangeArrowheads="1"/>
+                    </pic:cNvPicPr>
+                  </pic:nvPicPr>
+                  <pic:blipFill>
+                    <a:blip r:embed="rId7" cstate="print">
+                      <a:extLst>
+                        <a:ext uri="{28A0092B-C50C-407E-A947-70E740481C1C}">
+                          <a14:useLocalDpi xmlns:a14="http://schemas.microsoft.com/office/drawing/2010/main" val="0"/>
+                        </a:ext>
+                      </a:extLst>
+                    </a:blip>
+                    <a:srcRect/>
+                    <a:stretch>
+                      <a:fillRect/>
+                    </a:stretch>
+                  </pic:blipFill>
+                  <pic:spPr bwMode="auto">
+                    <a:xfrm>
+                      <a:off x="0" y="0"/>
+                      <a:ext cx="1680451" cy="1971863"/>
+                    </a:xfrm>
+                    <a:prstGeom prst="rect">
+                      <a:avLst/>
+                    </a:prstGeom>
+                    <a:noFill/>
+                    <a:ln>
+                      <a:noFill/>
+                    </a:ln>
+                  </pic:spPr>
+                </pic:pic>
+              </a:graphicData>
+            </a:graphic>
+          </wp:inline>
+        </w:drawing>
+      </w:r>
+      <w:bookmarkStart w:id="0" w:name="_GoBack"/>
+      <w:bookmarkEnd w:id="0"/>
+    </w:p>
+    <w:p>
+      <w:pPr>
+        <w:spacing w:after="0" w:line="240" w:lineRule="auto"/>
+        <w:rPr>
+          <w:rFonts w:ascii="Arial" w:eastAsia="Times New Roman" w:hAnsi="Arial" w:cs="Arial"/>
+          <w:b/>
+          <w:bCs/>
+          <w:color w:val="000000"/>
+          <w:sz w:val="24"/>
+          <w:u w:val="single"/>
+          <w:lang w:eastAsia="en-AU"/>
+        </w:rPr>
+      </w:pPr>
+    </w:p>
+    <w:p>
+      <w:pPr>
+        <w:spacing w:after="0" w:line="240" w:lineRule="auto"/>
+        <w:rPr>
+          <w:rFonts w:ascii="Arial" w:eastAsia="Times New Roman" w:hAnsi="Arial" w:cs="Arial"/>
+          <w:b/>
+          <w:bCs/>
+          <w:color w:val="000000"/>
+          <w:sz w:val="24"/>
+          <w:lang w:eastAsia="en-AU"/>
+        </w:rPr>
+      </w:pPr>
+      <w:r>
+        <w:rPr>
+          <w:rFonts w:ascii="Arial" w:eastAsia="Times New Roman" w:hAnsi="Arial" w:cs="Arial"/>
+          <w:b/>
+          <w:bCs/>
+          <w:color w:val="000000"/>
+          <w:sz w:val="24"/>
+          <w:lang w:eastAsia="en-AU"/>
+        </w:rPr>
+        <w:t xml:space="preserve">Sign Up: </w:t>
+      </w:r>
+    </w:p>
+    <w:tbl>
+      <w:tblPr>
+        <w:tblStyle w:val="TableGrid"/>
+        <w:tblpPr w:leftFromText="180" w:rightFromText="180" w:vertAnchor="text" w:horzAnchor="margin" w:tblpXSpec="right" w:tblpY="192"/>
+        <w:tblW w:w="0" w:type="auto"/>
+        <w:tblLook w:val="04A0" w:firstRow="1" w:lastRow="0" w:firstColumn="1" w:lastColumn="0" w:noHBand="0" w:noVBand="1"/>
+      </w:tblPr>
+      <w:tblGrid>
+        <w:gridCol w:w="1838"/>
+        <w:gridCol w:w="2126"/>
+        <w:gridCol w:w="2222"/>
+      </w:tblGrid>
+      <w:tr>
+        <w:tc>
+          <w:tcPr>
+            <w:tcW w:w="1838" w:type="dxa"/>
+          </w:tcPr>
+          <w:p>
+            <w:pPr>
+              <w:rPr>
+                <w:rFonts w:ascii="Arial" w:eastAsia="Times New Roman" w:hAnsi="Arial" w:cs="Arial"/>
+                <w:b/>
+                <w:bCs/>
+                <w:color w:val="000000"/>
+                <w:sz w:val="24"/>
+                <w:u w:val="single"/>
+                <w:lang w:eastAsia="en-AU"/>
+              </w:rPr>
+            </w:pPr>
+          </w:p>
+        </w:tc>
+        <w:tc>
+          <w:tcPr>
+            <w:tcW w:w="2126" w:type="dxa"/>
+          </w:tcPr>
+          <w:p>
+            <w:pPr>
+              <w:rPr>
+                <w:rFonts w:ascii="Arial" w:eastAsia="Times New Roman" w:hAnsi="Arial" w:cs="Arial"/>
+                <w:b/>
+                <w:bCs/>
+                <w:color w:val="000000"/>
+                <w:sz w:val="24"/>
+                <w:u w:val="single"/>
+                <w:lang w:eastAsia="en-AU"/>
+              </w:rPr>
+            </w:pPr>
+          </w:p>
+        </w:tc>
+        <w:tc>
+          <w:tcPr>
+            <w:tcW w:w="2222" w:type="dxa"/>
+          </w:tcPr>
+          <w:p>
+            <w:pPr>
+              <w:rPr>
+                <w:rFonts w:ascii="Arial" w:eastAsia="Times New Roman" w:hAnsi="Arial" w:cs="Arial"/>
+                <w:b/>
+                <w:bCs/>
+                <w:color w:val="000000"/>
+                <w:sz w:val="24"/>
+                <w:u w:val="single"/>
+                <w:lang w:eastAsia="en-AU"/>
+              </w:rPr>
+            </w:pPr>
+          </w:p>
+        </w:tc>
+      </w:tr>
+    </w:tbl>
+    <w:p>
+      <w:pPr>
+        <w:spacing w:after="0" w:line="240" w:lineRule="auto"/>
+        <w:rPr>
+          <w:rFonts w:ascii="Arial" w:eastAsia="Times New Roman" w:hAnsi="Arial" w:cs="Arial"/>
+          <w:b/>
+          <w:bCs/>
+          <w:color w:val="000000"/>
+          <w:sz w:val="24"/>
+          <w:u w:val="single"/>
+          <w:lang w:eastAsia="en-AU"/>
+        </w:rPr>
+      </w:pPr>
+      <w:r>
+        <w:rPr>
+          <w:rFonts w:ascii="Arial" w:eastAsia="Times New Roman" w:hAnsi="Arial" w:cs="Arial"/>
+          <w:b/>
+          <w:bCs/>
+          <w:noProof/>
+          <w:color w:val="000000"/>
+          <w:sz w:val="24"/>
+          <w:u w:val="single"/>
+          <w:lang w:eastAsia="en-AU"/>
+        </w:rPr>
+        <w:drawing>
+          <wp:anchor distT="0" distB="0" distL="114300" distR="114300" simplePos="0" relativeHeight="251761664" behindDoc="0" locked="0" layoutInCell="1" allowOverlap="1">
+            <wp:simplePos x="914400" y="3903260"/>
+            <wp:positionH relativeFrom="column">
+              <wp:align>left</wp:align>
+            </wp:positionH>
+            <wp:positionV relativeFrom="paragraph">
+              <wp:align>top</wp:align>
+            </wp:positionV>
+            <wp:extent cx="1651379" cy="2002998"/>
+            <wp:effectExtent l="0" t="0" r="6350" b="0"/>
+            <wp:wrapSquare wrapText="bothSides"/>
+            <wp:docPr id="53" name="Picture 53" descr="C:\Users\2104990817\Documents\EITS-Office-Systems\GUI Images\Signup.jpg"/>
+            <wp:cNvGraphicFramePr>
+              <a:graphicFrameLocks xmlns:a="http://schemas.openxmlformats.org/drawingml/2006/main" noChangeAspect="1"/>
+            </wp:cNvGraphicFramePr>
+            <a:graphic xmlns:a="http://schemas.openxmlformats.org/drawingml/2006/main">
+              <a:graphicData uri="http://schemas.openxmlformats.org/drawingml/2006/picture">
+                <pic:pic xmlns:pic="http://schemas.openxmlformats.org/drawingml/2006/picture">
+                  <pic:nvPicPr>
+                    <pic:cNvPr id="0" name="Picture 2" descr="C:\Users\2104990817\Documents\EITS-Office-Systems\GUI Images\Signup.jpg"/>
+                    <pic:cNvPicPr>
+                      <a:picLocks noChangeAspect="1" noChangeArrowheads="1"/>
+                    </pic:cNvPicPr>
+                  </pic:nvPicPr>
+                  <pic:blipFill>
+                    <a:blip r:embed="rId31" cstate="print">
+                      <a:extLst>
+                        <a:ext uri="{28A0092B-C50C-407E-A947-70E740481C1C}">
+                          <a14:useLocalDpi xmlns:a14="http://schemas.microsoft.com/office/drawing/2010/main" val="0"/>
+                        </a:ext>
+                      </a:extLst>
+                    </a:blip>
+                    <a:srcRect/>
+                    <a:stretch>
+                      <a:fillRect/>
+                    </a:stretch>
+                  </pic:blipFill>
+                  <pic:spPr bwMode="auto">
+                    <a:xfrm>
+                      <a:off x="0" y="0"/>
+                      <a:ext cx="1651379" cy="2002998"/>
+                    </a:xfrm>
+                    <a:prstGeom prst="rect">
+                      <a:avLst/>
+                    </a:prstGeom>
+                    <a:noFill/>
+                    <a:ln>
+                      <a:noFill/>
+                    </a:ln>
+                  </pic:spPr>
+                </pic:pic>
+              </a:graphicData>
+            </a:graphic>
+          </wp:anchor>
+        </w:drawing>
+      </w:r>
+      <w:r>
+        <w:rPr>
+          <w:rFonts w:ascii="Arial" w:eastAsia="Times New Roman" w:hAnsi="Arial" w:cs="Arial"/>
+          <w:b/>
+          <w:bCs/>
+          <w:color w:val="000000"/>
+          <w:sz w:val="24"/>
+          <w:u w:val="single"/>
+          <w:lang w:eastAsia="en-AU"/>
+        </w:rPr>
+        <w:br w:type="textWrapping" w:clear="all"/>
+      </w:r>
+    </w:p>
+    <w:p>
+      <w:pPr>
+        <w:spacing w:after="0" w:line="240" w:lineRule="auto"/>
+        <w:rPr>
+          <w:rFonts w:ascii="Arial" w:eastAsia="Times New Roman" w:hAnsi="Arial" w:cs="Arial"/>
+          <w:b/>
+          <w:bCs/>
+          <w:color w:val="000000"/>
+          <w:sz w:val="24"/>
+          <w:lang w:eastAsia="en-AU"/>
+        </w:rPr>
+      </w:pPr>
+      <w:r>
+        <w:rPr>
+          <w:rFonts w:ascii="Arial" w:eastAsia="Times New Roman" w:hAnsi="Arial" w:cs="Arial"/>
+          <w:b/>
+          <w:bCs/>
+          <w:color w:val="000000"/>
+          <w:sz w:val="24"/>
+          <w:lang w:eastAsia="en-AU"/>
+        </w:rPr>
+        <w:t>Sign in error:</w:t>
+      </w:r>
+    </w:p>
+    <w:tbl>
+      <w:tblPr>
+        <w:tblStyle w:val="TableGrid"/>
+        <w:tblpPr w:leftFromText="180" w:rightFromText="180" w:vertAnchor="text" w:horzAnchor="margin" w:tblpXSpec="right" w:tblpY="192"/>
+        <w:tblW w:w="0" w:type="auto"/>
+        <w:tblLook w:val="04A0" w:firstRow="1" w:lastRow="0" w:firstColumn="1" w:lastColumn="0" w:noHBand="0" w:noVBand="1"/>
+      </w:tblPr>
+      <w:tblGrid>
+        <w:gridCol w:w="1838"/>
+        <w:gridCol w:w="2126"/>
+        <w:gridCol w:w="2222"/>
+      </w:tblGrid>
+      <w:tr>
+        <w:tc>
+          <w:tcPr>
+            <w:tcW w:w="1838" w:type="dxa"/>
+          </w:tcPr>
+          <w:p>
+            <w:pPr>
+              <w:rPr>
+                <w:rFonts w:ascii="Arial" w:eastAsia="Times New Roman" w:hAnsi="Arial" w:cs="Arial"/>
+                <w:b/>
+                <w:bCs/>
+                <w:color w:val="000000"/>
+                <w:sz w:val="24"/>
+                <w:u w:val="single"/>
+                <w:lang w:eastAsia="en-AU"/>
+              </w:rPr>
+            </w:pPr>
+          </w:p>
+        </w:tc>
+        <w:tc>
+          <w:tcPr>
+            <w:tcW w:w="2126" w:type="dxa"/>
+          </w:tcPr>
+          <w:p>
+            <w:pPr>
+              <w:rPr>
+                <w:rFonts w:ascii="Arial" w:eastAsia="Times New Roman" w:hAnsi="Arial" w:cs="Arial"/>
+                <w:b/>
+                <w:bCs/>
+                <w:color w:val="000000"/>
+                <w:sz w:val="24"/>
+                <w:u w:val="single"/>
+                <w:lang w:eastAsia="en-AU"/>
+              </w:rPr>
+            </w:pPr>
+          </w:p>
+        </w:tc>
+        <w:tc>
+          <w:tcPr>
+            <w:tcW w:w="2222" w:type="dxa"/>
+          </w:tcPr>
+          <w:p>
+            <w:pPr>
+              <w:rPr>
+                <w:rFonts w:ascii="Arial" w:eastAsia="Times New Roman" w:hAnsi="Arial" w:cs="Arial"/>
+                <w:b/>
+                <w:bCs/>
+                <w:color w:val="000000"/>
+                <w:sz w:val="24"/>
+                <w:u w:val="single"/>
+                <w:lang w:eastAsia="en-AU"/>
+              </w:rPr>
+            </w:pPr>
+          </w:p>
+        </w:tc>
+      </w:tr>
+    </w:tbl>
+    <w:p>
+      <w:pPr>
+        <w:spacing w:after="0" w:line="240" w:lineRule="auto"/>
+        <w:rPr>
+          <w:rFonts w:ascii="Arial" w:eastAsia="Times New Roman" w:hAnsi="Arial" w:cs="Arial"/>
+          <w:b/>
+          <w:bCs/>
+          <w:color w:val="000000"/>
+          <w:sz w:val="24"/>
+          <w:u w:val="single"/>
+          <w:lang w:eastAsia="en-AU"/>
+        </w:rPr>
+      </w:pPr>
+      <w:r>
+        <w:rPr>
+          <w:rFonts w:ascii="Arial" w:eastAsia="Times New Roman" w:hAnsi="Arial" w:cs="Arial"/>
+          <w:b/>
+          <w:bCs/>
+          <w:noProof/>
+          <w:color w:val="000000"/>
+          <w:sz w:val="24"/>
+          <w:u w:val="single"/>
+          <w:lang w:eastAsia="en-AU"/>
+        </w:rPr>
+        <w:drawing>
+          <wp:anchor distT="0" distB="0" distL="114300" distR="114300" simplePos="0" relativeHeight="251762688" behindDoc="0" locked="0" layoutInCell="1" allowOverlap="1">
+            <wp:simplePos x="914400" y="6257499"/>
+            <wp:positionH relativeFrom="column">
+              <wp:align>left</wp:align>
+            </wp:positionH>
+            <wp:positionV relativeFrom="paragraph">
+              <wp:align>top</wp:align>
+            </wp:positionV>
+            <wp:extent cx="1637731" cy="1944714"/>
+            <wp:effectExtent l="0" t="0" r="635" b="0"/>
+            <wp:wrapSquare wrapText="bothSides"/>
+            <wp:docPr id="92" name="Picture 92" descr="C:\Users\2104990817\Documents\EITS-Office-Systems\GUI Images\signinError.jpg"/>
+            <wp:cNvGraphicFramePr>
+              <a:graphicFrameLocks xmlns:a="http://schemas.openxmlformats.org/drawingml/2006/main" noChangeAspect="1"/>
+            </wp:cNvGraphicFramePr>
+            <a:graphic xmlns:a="http://schemas.openxmlformats.org/drawingml/2006/main">
+              <a:graphicData uri="http://schemas.openxmlformats.org/drawingml/2006/picture">
+                <pic:pic xmlns:pic="http://schemas.openxmlformats.org/drawingml/2006/picture">
+                  <pic:nvPicPr>
+                    <pic:cNvPr id="0" name="Picture 3" descr="C:\Users\2104990817\Documents\EITS-Office-Systems\GUI Images\signinError.jpg"/>
+                    <pic:cNvPicPr>
+                      <a:picLocks noChangeAspect="1" noChangeArrowheads="1"/>
+                    </pic:cNvPicPr>
+                  </pic:nvPicPr>
+                  <pic:blipFill>
+                    <a:blip r:embed="rId32" cstate="print">
+                      <a:extLst>
+                        <a:ext uri="{28A0092B-C50C-407E-A947-70E740481C1C}">
+                          <a14:useLocalDpi xmlns:a14="http://schemas.microsoft.com/office/drawing/2010/main" val="0"/>
+                        </a:ext>
+                      </a:extLst>
+                    </a:blip>
+                    <a:srcRect/>
+                    <a:stretch>
+                      <a:fillRect/>
+                    </a:stretch>
+                  </pic:blipFill>
+                  <pic:spPr bwMode="auto">
+                    <a:xfrm>
+                      <a:off x="0" y="0"/>
+                      <a:ext cx="1637731" cy="1944714"/>
+                    </a:xfrm>
+                    <a:prstGeom prst="rect">
+                      <a:avLst/>
+                    </a:prstGeom>
+                    <a:noFill/>
+                    <a:ln>
+                      <a:noFill/>
+                    </a:ln>
+                  </pic:spPr>
+                </pic:pic>
+              </a:graphicData>
+            </a:graphic>
+          </wp:anchor>
+        </w:drawing>
+      </w:r>
+      <w:r>
+        <w:rPr>
+          <w:rFonts w:ascii="Arial" w:eastAsia="Times New Roman" w:hAnsi="Arial" w:cs="Arial"/>
+          <w:b/>
+          <w:bCs/>
+          <w:color w:val="000000"/>
+          <w:sz w:val="24"/>
+          <w:u w:val="single"/>
+          <w:lang w:eastAsia="en-AU"/>
+        </w:rPr>
+        <w:br w:type="textWrapping" w:clear="all"/>
+      </w:r>
+    </w:p>
+    <w:p>
+      <w:pPr>
+        <w:spacing w:after="0" w:line="240" w:lineRule="auto"/>
+        <w:rPr>
+          <w:rFonts w:ascii="Arial" w:eastAsia="Times New Roman" w:hAnsi="Arial" w:cs="Arial"/>
+          <w:b/>
+          <w:bCs/>
+          <w:color w:val="000000"/>
+          <w:sz w:val="24"/>
+          <w:u w:val="single"/>
+          <w:lang w:eastAsia="en-AU"/>
+        </w:rPr>
+      </w:pPr>
+    </w:p>
+    <w:p>
+      <w:pPr>
+        <w:spacing w:after="0" w:line="240" w:lineRule="auto"/>
+        <w:rPr>
+          <w:rFonts w:ascii="Arial" w:eastAsia="Times New Roman" w:hAnsi="Arial" w:cs="Arial"/>
+          <w:b/>
+          <w:bCs/>
+          <w:color w:val="000000"/>
+          <w:sz w:val="24"/>
+          <w:u w:val="single"/>
+          <w:lang w:eastAsia="en-AU"/>
+        </w:rPr>
+      </w:pPr>
+    </w:p>
+    <w:p>
+      <w:pPr>
+        <w:spacing w:after="0" w:line="240" w:lineRule="auto"/>
+        <w:rPr>
+          <w:rFonts w:ascii="Arial" w:eastAsia="Times New Roman" w:hAnsi="Arial" w:cs="Arial"/>
+          <w:b/>
+          <w:bCs/>
+          <w:color w:val="000000"/>
+          <w:sz w:val="24"/>
+          <w:u w:val="single"/>
+          <w:lang w:eastAsia="en-AU"/>
+        </w:rPr>
+      </w:pPr>
+    </w:p>
+    <w:p>
+      <w:pPr>
+        <w:spacing w:after="0" w:line="240" w:lineRule="auto"/>
+        <w:rPr>
+          <w:rFonts w:ascii="Arial" w:eastAsia="Times New Roman" w:hAnsi="Arial" w:cs="Arial"/>
+          <w:b/>
+          <w:bCs/>
+          <w:color w:val="000000"/>
+          <w:sz w:val="24"/>
+          <w:u w:val="single"/>
+          <w:lang w:eastAsia="en-AU"/>
+        </w:rPr>
+      </w:pPr>
+    </w:p>
+    <w:p>
+      <w:pPr>
+        <w:spacing w:after="0" w:line="240" w:lineRule="auto"/>
+        <w:rPr>
+          <w:rFonts w:ascii="Arial" w:eastAsia="Times New Roman" w:hAnsi="Arial" w:cs="Arial"/>
+          <w:b/>
+          <w:bCs/>
+          <w:color w:val="000000"/>
+          <w:sz w:val="24"/>
+          <w:u w:val="single"/>
+          <w:lang w:eastAsia="en-AU"/>
+        </w:rPr>
+      </w:pPr>
+    </w:p>
+    <w:p>
+      <w:pPr>
+        <w:spacing w:after="0" w:line="240" w:lineRule="auto"/>
+        <w:rPr>
+          <w:rFonts w:ascii="Arial" w:eastAsia="Times New Roman" w:hAnsi="Arial" w:cs="Arial"/>
+          <w:b/>
+          <w:bCs/>
+          <w:color w:val="000000"/>
+          <w:sz w:val="24"/>
+          <w:u w:val="single"/>
+          <w:lang w:eastAsia="en-AU"/>
+        </w:rPr>
+      </w:pPr>
+    </w:p>
+    <w:p>
+      <w:pPr>
+        <w:spacing w:after="0" w:line="240" w:lineRule="auto"/>
+        <w:rPr>
+          <w:rFonts w:ascii="Arial" w:eastAsia="Times New Roman" w:hAnsi="Arial" w:cs="Arial"/>
+          <w:b/>
+          <w:bCs/>
+          <w:color w:val="000000"/>
+          <w:sz w:val="24"/>
+          <w:u w:val="single"/>
+          <w:lang w:eastAsia="en-AU"/>
+        </w:rPr>
+      </w:pPr>
+    </w:p>
+    <w:p>
+      <w:pPr>
+        <w:spacing w:after="0" w:line="240" w:lineRule="auto"/>
+        <w:rPr>
+          <w:rFonts w:ascii="Arial" w:eastAsia="Times New Roman" w:hAnsi="Arial" w:cs="Arial"/>
+          <w:b/>
+          <w:bCs/>
+          <w:color w:val="000000"/>
+          <w:sz w:val="24"/>
+          <w:u w:val="single"/>
+          <w:lang w:eastAsia="en-AU"/>
+        </w:rPr>
+      </w:pPr>
+    </w:p>
+    <w:p>
+      <w:pPr>
+        <w:spacing w:after="0" w:line="240" w:lineRule="auto"/>
+        <w:rPr>
+          <w:rFonts w:ascii="Arial" w:eastAsia="Times New Roman" w:hAnsi="Arial" w:cs="Arial"/>
+          <w:b/>
+          <w:bCs/>
+          <w:color w:val="000000"/>
+          <w:sz w:val="24"/>
+          <w:lang w:eastAsia="en-AU"/>
+        </w:rPr>
+      </w:pPr>
+      <w:r>
+        <w:rPr>
+          <w:rFonts w:ascii="Arial" w:eastAsia="Times New Roman" w:hAnsi="Arial" w:cs="Arial"/>
+          <w:b/>
+          <w:bCs/>
+          <w:color w:val="000000"/>
+          <w:sz w:val="24"/>
+          <w:lang w:eastAsia="en-AU"/>
+        </w:rPr>
+        <w:lastRenderedPageBreak/>
+        <w:t>Input Values Error:</w:t>
+      </w:r>
+    </w:p>
+    <w:tbl>
+      <w:tblPr>
+        <w:tblStyle w:val="TableGrid"/>
+        <w:tblpPr w:leftFromText="180" w:rightFromText="180" w:vertAnchor="text" w:horzAnchor="margin" w:tblpXSpec="right" w:tblpY="192"/>
+        <w:tblW w:w="0" w:type="auto"/>
+        <w:tblLook w:val="04A0" w:firstRow="1" w:lastRow="0" w:firstColumn="1" w:lastColumn="0" w:noHBand="0" w:noVBand="1"/>
+      </w:tblPr>
+      <w:tblGrid>
+        <w:gridCol w:w="1838"/>
+        <w:gridCol w:w="2126"/>
+        <w:gridCol w:w="2222"/>
+      </w:tblGrid>
+      <w:tr>
+        <w:tc>
+          <w:tcPr>
+            <w:tcW w:w="1838" w:type="dxa"/>
+          </w:tcPr>
+          <w:p>
+            <w:pPr>
+              <w:rPr>
+                <w:rFonts w:ascii="Arial" w:eastAsia="Times New Roman" w:hAnsi="Arial" w:cs="Arial"/>
+                <w:b/>
+                <w:bCs/>
+                <w:color w:val="000000"/>
+                <w:sz w:val="24"/>
+                <w:u w:val="single"/>
+                <w:lang w:eastAsia="en-AU"/>
+              </w:rPr>
+            </w:pPr>
+          </w:p>
+        </w:tc>
+        <w:tc>
+          <w:tcPr>
+            <w:tcW w:w="2126" w:type="dxa"/>
+          </w:tcPr>
+          <w:p>
+            <w:pPr>
+              <w:rPr>
+                <w:rFonts w:ascii="Arial" w:eastAsia="Times New Roman" w:hAnsi="Arial" w:cs="Arial"/>
+                <w:b/>
+                <w:bCs/>
+                <w:color w:val="000000"/>
+                <w:sz w:val="24"/>
+                <w:u w:val="single"/>
+                <w:lang w:eastAsia="en-AU"/>
+              </w:rPr>
+            </w:pPr>
+          </w:p>
+        </w:tc>
+        <w:tc>
+          <w:tcPr>
+            <w:tcW w:w="2222" w:type="dxa"/>
+          </w:tcPr>
+          <w:p>
+            <w:pPr>
+              <w:rPr>
+                <w:rFonts w:ascii="Arial" w:eastAsia="Times New Roman" w:hAnsi="Arial" w:cs="Arial"/>
+                <w:b/>
+                <w:bCs/>
+                <w:color w:val="000000"/>
+                <w:sz w:val="24"/>
+                <w:u w:val="single"/>
+                <w:lang w:eastAsia="en-AU"/>
+              </w:rPr>
+            </w:pPr>
+          </w:p>
+        </w:tc>
+      </w:tr>
+    </w:tbl>
+    <w:p>
+      <w:pPr>
+        <w:spacing w:after="0" w:line="240" w:lineRule="auto"/>
+        <w:rPr>
+          <w:rFonts w:ascii="Arial" w:eastAsia="Times New Roman" w:hAnsi="Arial" w:cs="Arial"/>
+          <w:b/>
+          <w:bCs/>
+          <w:color w:val="000000"/>
+          <w:sz w:val="24"/>
+          <w:u w:val="single"/>
+          <w:lang w:eastAsia="en-AU"/>
+        </w:rPr>
+      </w:pPr>
+      <w:r>
+        <w:rPr>
+          <w:rFonts w:ascii="Arial" w:eastAsia="Times New Roman" w:hAnsi="Arial" w:cs="Arial"/>
+          <w:b/>
+          <w:bCs/>
+          <w:noProof/>
+          <w:color w:val="000000"/>
+          <w:sz w:val="24"/>
+          <w:u w:val="single"/>
+          <w:lang w:eastAsia="en-AU"/>
+        </w:rPr>
+        <w:drawing>
+          <wp:anchor distT="0" distB="0" distL="114300" distR="114300" simplePos="0" relativeHeight="251763712" behindDoc="0" locked="0" layoutInCell="1" allowOverlap="1">
+            <wp:simplePos x="914400" y="1091821"/>
+            <wp:positionH relativeFrom="column">
+              <wp:align>left</wp:align>
+            </wp:positionH>
+            <wp:positionV relativeFrom="paragraph">
+              <wp:align>top</wp:align>
+            </wp:positionV>
+            <wp:extent cx="1612235" cy="1875420"/>
+            <wp:effectExtent l="0" t="0" r="7620" b="0"/>
+            <wp:wrapSquare wrapText="bothSides"/>
+            <wp:docPr id="94" name="Picture 94" descr="C:\Users\2104990817\Documents\EITS-Office-Systems\GUI Images\InputValuesError.JPG"/>
+            <wp:cNvGraphicFramePr>
+              <a:graphicFrameLocks xmlns:a="http://schemas.openxmlformats.org/drawingml/2006/main" noChangeAspect="1"/>
+            </wp:cNvGraphicFramePr>
+            <a:graphic xmlns:a="http://schemas.openxmlformats.org/drawingml/2006/main">
+              <a:graphicData uri="http://schemas.openxmlformats.org/drawingml/2006/picture">
+                <pic:pic xmlns:pic="http://schemas.openxmlformats.org/drawingml/2006/picture">
+                  <pic:nvPicPr>
+                    <pic:cNvPr id="0" name="Picture 4" descr="C:\Users\2104990817\Documents\EITS-Office-Systems\GUI Images\InputValuesError.JPG"/>
+                    <pic:cNvPicPr>
+                      <a:picLocks noChangeAspect="1" noChangeArrowheads="1"/>
+                    </pic:cNvPicPr>
+                  </pic:nvPicPr>
+                  <pic:blipFill>
+                    <a:blip r:embed="rId33" cstate="print">
+                      <a:extLst>
+                        <a:ext uri="{28A0092B-C50C-407E-A947-70E740481C1C}">
+                          <a14:useLocalDpi xmlns:a14="http://schemas.microsoft.com/office/drawing/2010/main" val="0"/>
+                        </a:ext>
+                      </a:extLst>
+                    </a:blip>
+                    <a:srcRect/>
+                    <a:stretch>
+                      <a:fillRect/>
+                    </a:stretch>
+                  </pic:blipFill>
+                  <pic:spPr bwMode="auto">
+                    <a:xfrm>
+                      <a:off x="0" y="0"/>
+                      <a:ext cx="1612235" cy="1875420"/>
+                    </a:xfrm>
+                    <a:prstGeom prst="rect">
+                      <a:avLst/>
+                    </a:prstGeom>
+                    <a:noFill/>
+                    <a:ln>
+                      <a:noFill/>
+                    </a:ln>
+                  </pic:spPr>
+                </pic:pic>
+              </a:graphicData>
+            </a:graphic>
+          </wp:anchor>
+        </w:drawing>
+      </w:r>
+      <w:r>
+        <w:rPr>
+          <w:rFonts w:ascii="Arial" w:eastAsia="Times New Roman" w:hAnsi="Arial" w:cs="Arial"/>
+          <w:b/>
+          <w:bCs/>
+          <w:color w:val="000000"/>
+          <w:sz w:val="24"/>
+          <w:u w:val="single"/>
+          <w:lang w:eastAsia="en-AU"/>
+        </w:rPr>
+        <w:br w:type="textWrapping" w:clear="all"/>
+      </w:r>
+    </w:p>
+    <w:p>
+      <w:pPr>
+        <w:spacing w:after="0" w:line="240" w:lineRule="auto"/>
+        <w:rPr>
+          <w:rFonts w:ascii="Arial" w:eastAsia="Times New Roman" w:hAnsi="Arial" w:cs="Arial"/>
+          <w:b/>
+          <w:bCs/>
+          <w:color w:val="000000"/>
+          <w:sz w:val="24"/>
+          <w:lang w:eastAsia="en-AU"/>
+        </w:rPr>
+      </w:pPr>
+      <w:r>
+        <w:rPr>
+          <w:rFonts w:ascii="Arial" w:eastAsia="Times New Roman" w:hAnsi="Arial" w:cs="Arial"/>
+          <w:b/>
+          <w:bCs/>
+          <w:color w:val="000000"/>
+          <w:sz w:val="24"/>
+          <w:lang w:eastAsia="en-AU"/>
+        </w:rPr>
+        <w:t xml:space="preserve">Client Course List </w:t>
+      </w:r>
+    </w:p>
+    <w:tbl>
+      <w:tblPr>
+        <w:tblStyle w:val="TableGrid"/>
+        <w:tblpPr w:leftFromText="180" w:rightFromText="180" w:vertAnchor="text" w:horzAnchor="margin" w:tblpXSpec="right" w:tblpY="192"/>
+        <w:tblW w:w="0" w:type="auto"/>
+        <w:tblLook w:val="04A0" w:firstRow="1" w:lastRow="0" w:firstColumn="1" w:lastColumn="0" w:noHBand="0" w:noVBand="1"/>
+      </w:tblPr>
+      <w:tblGrid>
+        <w:gridCol w:w="1696"/>
+        <w:gridCol w:w="1843"/>
+        <w:gridCol w:w="1565"/>
+      </w:tblGrid>
+      <w:tr>
+        <w:tc>
+          <w:tcPr>
+            <w:tcW w:w="1696" w:type="dxa"/>
+          </w:tcPr>
+          <w:p>
+            <w:pPr>
+              <w:rPr>
+                <w:rFonts w:ascii="Arial" w:eastAsia="Times New Roman" w:hAnsi="Arial" w:cs="Arial"/>
+                <w:b/>
+                <w:bCs/>
+                <w:color w:val="000000"/>
+                <w:sz w:val="24"/>
+                <w:u w:val="single"/>
+                <w:lang w:eastAsia="en-AU"/>
+              </w:rPr>
+            </w:pPr>
+          </w:p>
+        </w:tc>
+        <w:tc>
+          <w:tcPr>
+            <w:tcW w:w="1843" w:type="dxa"/>
+          </w:tcPr>
+          <w:p>
+            <w:pPr>
+              <w:rPr>
+                <w:rFonts w:ascii="Arial" w:eastAsia="Times New Roman" w:hAnsi="Arial" w:cs="Arial"/>
+                <w:b/>
+                <w:bCs/>
+                <w:color w:val="000000"/>
+                <w:sz w:val="24"/>
+                <w:u w:val="single"/>
+                <w:lang w:eastAsia="en-AU"/>
+              </w:rPr>
+            </w:pPr>
+          </w:p>
+        </w:tc>
+        <w:tc>
+          <w:tcPr>
+            <w:tcW w:w="1565" w:type="dxa"/>
+          </w:tcPr>
+          <w:p>
+            <w:pPr>
+              <w:rPr>
+                <w:rFonts w:ascii="Arial" w:eastAsia="Times New Roman" w:hAnsi="Arial" w:cs="Arial"/>
+                <w:b/>
+                <w:bCs/>
+                <w:color w:val="000000"/>
+                <w:sz w:val="24"/>
+                <w:u w:val="single"/>
+                <w:lang w:eastAsia="en-AU"/>
+              </w:rPr>
+            </w:pPr>
+          </w:p>
+        </w:tc>
+      </w:tr>
+    </w:tbl>
+    <w:p>
+      <w:pPr>
+        <w:spacing w:after="0" w:line="240" w:lineRule="auto"/>
+        <w:rPr>
+          <w:rFonts w:ascii="Arial" w:eastAsia="Times New Roman" w:hAnsi="Arial" w:cs="Arial"/>
+          <w:b/>
+          <w:bCs/>
+          <w:color w:val="000000"/>
+          <w:sz w:val="24"/>
+          <w:u w:val="single"/>
+          <w:lang w:eastAsia="en-AU"/>
+        </w:rPr>
+      </w:pPr>
+      <w:r>
+        <w:rPr>
+          <w:rFonts w:ascii="Arial" w:eastAsia="Times New Roman" w:hAnsi="Arial" w:cs="Arial"/>
+          <w:b/>
+          <w:bCs/>
+          <w:noProof/>
+          <w:color w:val="000000"/>
+          <w:sz w:val="24"/>
+          <w:u w:val="single"/>
+          <w:lang w:eastAsia="en-AU"/>
+        </w:rPr>
+        <w:drawing>
+          <wp:anchor distT="0" distB="0" distL="114300" distR="114300" simplePos="0" relativeHeight="251764736" behindDoc="0" locked="0" layoutInCell="1" allowOverlap="1">
+            <wp:simplePos x="914400" y="3314700"/>
+            <wp:positionH relativeFrom="column">
+              <wp:align>left</wp:align>
+            </wp:positionH>
+            <wp:positionV relativeFrom="paragraph">
+              <wp:align>top</wp:align>
+            </wp:positionV>
+            <wp:extent cx="2326943" cy="1372783"/>
+            <wp:effectExtent l="0" t="0" r="0" b="0"/>
+            <wp:wrapSquare wrapText="bothSides"/>
+            <wp:docPr id="95" name="Picture 95" descr="C:\Users\2104990817\Documents\EITS-Office-Systems\GUI Images\ClientCourseList.jpg"/>
+            <wp:cNvGraphicFramePr>
+              <a:graphicFrameLocks xmlns:a="http://schemas.openxmlformats.org/drawingml/2006/main" noChangeAspect="1"/>
+            </wp:cNvGraphicFramePr>
+            <a:graphic xmlns:a="http://schemas.openxmlformats.org/drawingml/2006/main">
+              <a:graphicData uri="http://schemas.openxmlformats.org/drawingml/2006/picture">
+                <pic:pic xmlns:pic="http://schemas.openxmlformats.org/drawingml/2006/picture">
+                  <pic:nvPicPr>
+                    <pic:cNvPr id="0" name="Picture 5" descr="C:\Users\2104990817\Documents\EITS-Office-Systems\GUI Images\ClientCourseList.jpg"/>
+                    <pic:cNvPicPr>
+                      <a:picLocks noChangeAspect="1" noChangeArrowheads="1"/>
+                    </pic:cNvPicPr>
+                  </pic:nvPicPr>
+                  <pic:blipFill>
+                    <a:blip r:embed="rId34" cstate="print">
+                      <a:extLst>
+                        <a:ext uri="{28A0092B-C50C-407E-A947-70E740481C1C}">
+                          <a14:useLocalDpi xmlns:a14="http://schemas.microsoft.com/office/drawing/2010/main" val="0"/>
+                        </a:ext>
+                      </a:extLst>
+                    </a:blip>
+                    <a:srcRect/>
+                    <a:stretch>
+                      <a:fillRect/>
+                    </a:stretch>
+                  </pic:blipFill>
+                  <pic:spPr bwMode="auto">
+                    <a:xfrm>
+                      <a:off x="0" y="0"/>
+                      <a:ext cx="2326943" cy="1372783"/>
+                    </a:xfrm>
+                    <a:prstGeom prst="rect">
+                      <a:avLst/>
+                    </a:prstGeom>
+                    <a:noFill/>
+                    <a:ln>
+                      <a:noFill/>
+                    </a:ln>
+                  </pic:spPr>
+                </pic:pic>
+              </a:graphicData>
+            </a:graphic>
+          </wp:anchor>
+        </w:drawing>
+      </w:r>
+      <w:r>
+        <w:rPr>
+          <w:rFonts w:ascii="Arial" w:eastAsia="Times New Roman" w:hAnsi="Arial" w:cs="Arial"/>
+          <w:b/>
+          <w:bCs/>
+          <w:color w:val="000000"/>
+          <w:sz w:val="24"/>
+          <w:u w:val="single"/>
+          <w:lang w:eastAsia="en-AU"/>
+        </w:rPr>
+        <w:br w:type="textWrapping" w:clear="all"/>
+      </w:r>
+    </w:p>
+    <w:p>
+      <w:pPr>
+        <w:spacing w:after="0" w:line="240" w:lineRule="auto"/>
+        <w:rPr>
+          <w:rFonts w:ascii="Arial" w:eastAsia="Times New Roman" w:hAnsi="Arial" w:cs="Arial"/>
+          <w:b/>
+          <w:bCs/>
+          <w:color w:val="000000"/>
+          <w:sz w:val="24"/>
+          <w:lang w:eastAsia="en-AU"/>
+        </w:rPr>
+      </w:pPr>
+      <w:r>
+        <w:rPr>
+          <w:rFonts w:ascii="Arial" w:eastAsia="Times New Roman" w:hAnsi="Arial" w:cs="Arial"/>
+          <w:b/>
+          <w:bCs/>
+          <w:color w:val="000000"/>
+          <w:sz w:val="24"/>
+          <w:lang w:eastAsia="en-AU"/>
+        </w:rPr>
+        <w:t xml:space="preserve">Client Unit List </w:t>
+      </w:r>
+    </w:p>
+    <w:tbl>
+      <w:tblPr>
+        <w:tblStyle w:val="TableGrid"/>
+        <w:tblpPr w:leftFromText="180" w:rightFromText="180" w:vertAnchor="text" w:horzAnchor="margin" w:tblpXSpec="right" w:tblpY="192"/>
+        <w:tblW w:w="0" w:type="auto"/>
+        <w:tblLook w:val="04A0" w:firstRow="1" w:lastRow="0" w:firstColumn="1" w:lastColumn="0" w:noHBand="0" w:noVBand="1"/>
+      </w:tblPr>
+      <w:tblGrid>
+        <w:gridCol w:w="1696"/>
+        <w:gridCol w:w="1843"/>
+        <w:gridCol w:w="1565"/>
+      </w:tblGrid>
+      <w:tr>
+        <w:tc>
+          <w:tcPr>
+            <w:tcW w:w="1696" w:type="dxa"/>
+          </w:tcPr>
+          <w:p>
+            <w:pPr>
+              <w:rPr>
+                <w:rFonts w:ascii="Arial" w:eastAsia="Times New Roman" w:hAnsi="Arial" w:cs="Arial"/>
+                <w:b/>
+                <w:bCs/>
+                <w:color w:val="000000"/>
+                <w:sz w:val="24"/>
+                <w:u w:val="single"/>
+                <w:lang w:eastAsia="en-AU"/>
+              </w:rPr>
+            </w:pPr>
+          </w:p>
+        </w:tc>
+        <w:tc>
+          <w:tcPr>
+            <w:tcW w:w="1843" w:type="dxa"/>
+          </w:tcPr>
+          <w:p>
+            <w:pPr>
+              <w:rPr>
+                <w:rFonts w:ascii="Arial" w:eastAsia="Times New Roman" w:hAnsi="Arial" w:cs="Arial"/>
+                <w:b/>
+                <w:bCs/>
+                <w:color w:val="000000"/>
+                <w:sz w:val="24"/>
+                <w:u w:val="single"/>
+                <w:lang w:eastAsia="en-AU"/>
+              </w:rPr>
+            </w:pPr>
+          </w:p>
+        </w:tc>
+        <w:tc>
+          <w:tcPr>
+            <w:tcW w:w="1565" w:type="dxa"/>
+          </w:tcPr>
+          <w:p>
+            <w:pPr>
+              <w:rPr>
+                <w:rFonts w:ascii="Arial" w:eastAsia="Times New Roman" w:hAnsi="Arial" w:cs="Arial"/>
+                <w:b/>
+                <w:bCs/>
+                <w:color w:val="000000"/>
+                <w:sz w:val="24"/>
+                <w:u w:val="single"/>
+                <w:lang w:eastAsia="en-AU"/>
+              </w:rPr>
+            </w:pPr>
+          </w:p>
+        </w:tc>
+      </w:tr>
+    </w:tbl>
+    <w:p>
+      <w:pPr>
+        <w:spacing w:after="0" w:line="240" w:lineRule="auto"/>
+        <w:rPr>
+          <w:rFonts w:ascii="Arial" w:eastAsia="Times New Roman" w:hAnsi="Arial" w:cs="Arial"/>
+          <w:b/>
+          <w:bCs/>
+          <w:color w:val="000000"/>
+          <w:sz w:val="24"/>
+          <w:u w:val="single"/>
+          <w:lang w:eastAsia="en-AU"/>
+        </w:rPr>
+      </w:pPr>
+      <w:r>
+        <w:rPr>
+          <w:rFonts w:ascii="Arial" w:eastAsia="Times New Roman" w:hAnsi="Arial" w:cs="Arial"/>
+          <w:b/>
+          <w:bCs/>
+          <w:noProof/>
+          <w:color w:val="000000"/>
+          <w:sz w:val="24"/>
+          <w:u w:val="single"/>
+          <w:lang w:eastAsia="en-AU"/>
+        </w:rPr>
+        <w:drawing>
+          <wp:anchor distT="0" distB="0" distL="114300" distR="114300" simplePos="0" relativeHeight="251765760" behindDoc="0" locked="0" layoutInCell="1" allowOverlap="1">
+            <wp:simplePos x="914400" y="5035550"/>
+            <wp:positionH relativeFrom="column">
+              <wp:align>left</wp:align>
+            </wp:positionH>
+            <wp:positionV relativeFrom="paragraph">
+              <wp:align>top</wp:align>
+            </wp:positionV>
+            <wp:extent cx="2311400" cy="1353015"/>
+            <wp:effectExtent l="0" t="0" r="0" b="0"/>
+            <wp:wrapSquare wrapText="bothSides"/>
+            <wp:docPr id="96" name="Picture 96" descr="C:\Users\2104990817\Documents\EITS-Office-Systems\GUI Images\ClientUnitList.jpg"/>
+            <wp:cNvGraphicFramePr>
+              <a:graphicFrameLocks xmlns:a="http://schemas.openxmlformats.org/drawingml/2006/main" noChangeAspect="1"/>
+            </wp:cNvGraphicFramePr>
+            <a:graphic xmlns:a="http://schemas.openxmlformats.org/drawingml/2006/main">
+              <a:graphicData uri="http://schemas.openxmlformats.org/drawingml/2006/picture">
+                <pic:pic xmlns:pic="http://schemas.openxmlformats.org/drawingml/2006/picture">
+                  <pic:nvPicPr>
+                    <pic:cNvPr id="0" name="Picture 6" descr="C:\Users\2104990817\Documents\EITS-Office-Systems\GUI Images\ClientUnitList.jpg"/>
+                    <pic:cNvPicPr>
+                      <a:picLocks noChangeAspect="1" noChangeArrowheads="1"/>
+                    </pic:cNvPicPr>
+                  </pic:nvPicPr>
+                  <pic:blipFill>
+                    <a:blip r:embed="rId35" cstate="print">
+                      <a:extLst>
+                        <a:ext uri="{28A0092B-C50C-407E-A947-70E740481C1C}">
+                          <a14:useLocalDpi xmlns:a14="http://schemas.microsoft.com/office/drawing/2010/main" val="0"/>
+                        </a:ext>
+                      </a:extLst>
+                    </a:blip>
+                    <a:srcRect/>
+                    <a:stretch>
+                      <a:fillRect/>
+                    </a:stretch>
+                  </pic:blipFill>
+                  <pic:spPr bwMode="auto">
+                    <a:xfrm>
+                      <a:off x="0" y="0"/>
+                      <a:ext cx="2311400" cy="1353015"/>
+                    </a:xfrm>
+                    <a:prstGeom prst="rect">
+                      <a:avLst/>
+                    </a:prstGeom>
+                    <a:noFill/>
+                    <a:ln>
+                      <a:noFill/>
+                    </a:ln>
+                  </pic:spPr>
+                </pic:pic>
+              </a:graphicData>
+            </a:graphic>
+          </wp:anchor>
+        </w:drawing>
+      </w:r>
+      <w:r>
+        <w:rPr>
+          <w:rFonts w:ascii="Arial" w:eastAsia="Times New Roman" w:hAnsi="Arial" w:cs="Arial"/>
+          <w:b/>
+          <w:bCs/>
+          <w:color w:val="000000"/>
+          <w:sz w:val="24"/>
+          <w:u w:val="single"/>
+          <w:lang w:eastAsia="en-AU"/>
+        </w:rPr>
+        <w:br w:type="textWrapping" w:clear="all"/>
+      </w:r>
+    </w:p>
+    <w:p>
+      <w:pPr>
+        <w:spacing w:after="0" w:line="240" w:lineRule="auto"/>
+        <w:rPr>
+          <w:rFonts w:ascii="Arial" w:eastAsia="Times New Roman" w:hAnsi="Arial" w:cs="Arial"/>
+          <w:b/>
+          <w:bCs/>
+          <w:color w:val="000000"/>
+          <w:sz w:val="24"/>
+          <w:lang w:eastAsia="en-AU"/>
+        </w:rPr>
+      </w:pPr>
+      <w:r>
+        <w:rPr>
+          <w:rFonts w:ascii="Arial" w:eastAsia="Times New Roman" w:hAnsi="Arial" w:cs="Arial"/>
+          <w:b/>
+          <w:bCs/>
+          <w:color w:val="000000"/>
+          <w:sz w:val="24"/>
+          <w:lang w:eastAsia="en-AU"/>
+        </w:rPr>
+        <w:t>Admin Main</w:t>
+      </w:r>
+    </w:p>
+    <w:tbl>
+      <w:tblPr>
+        <w:tblStyle w:val="TableGrid"/>
+        <w:tblpPr w:leftFromText="180" w:rightFromText="180" w:vertAnchor="text" w:horzAnchor="margin" w:tblpXSpec="right" w:tblpY="192"/>
+        <w:tblW w:w="0" w:type="auto"/>
+        <w:tblLook w:val="04A0" w:firstRow="1" w:lastRow="0" w:firstColumn="1" w:lastColumn="0" w:noHBand="0" w:noVBand="1"/>
+      </w:tblPr>
+      <w:tblGrid>
+        <w:gridCol w:w="1838"/>
+        <w:gridCol w:w="2126"/>
+        <w:gridCol w:w="2222"/>
+      </w:tblGrid>
+      <w:tr>
+        <w:tc>
+          <w:tcPr>
+            <w:tcW w:w="1838" w:type="dxa"/>
+          </w:tcPr>
+          <w:p>
+            <w:pPr>
+              <w:rPr>
+                <w:rFonts w:ascii="Arial" w:eastAsia="Times New Roman" w:hAnsi="Arial" w:cs="Arial"/>
+                <w:b/>
+                <w:bCs/>
+                <w:color w:val="000000"/>
+                <w:sz w:val="24"/>
+                <w:u w:val="single"/>
+                <w:lang w:eastAsia="en-AU"/>
+              </w:rPr>
+            </w:pPr>
+          </w:p>
+        </w:tc>
+        <w:tc>
+          <w:tcPr>
+            <w:tcW w:w="2126" w:type="dxa"/>
+          </w:tcPr>
+          <w:p>
+            <w:pPr>
+              <w:rPr>
+                <w:rFonts w:ascii="Arial" w:eastAsia="Times New Roman" w:hAnsi="Arial" w:cs="Arial"/>
+                <w:b/>
+                <w:bCs/>
+                <w:color w:val="000000"/>
+                <w:sz w:val="24"/>
+                <w:u w:val="single"/>
+                <w:lang w:eastAsia="en-AU"/>
+              </w:rPr>
+            </w:pPr>
+          </w:p>
+        </w:tc>
+        <w:tc>
+          <w:tcPr>
+            <w:tcW w:w="2222" w:type="dxa"/>
+          </w:tcPr>
+          <w:p>
+            <w:pPr>
+              <w:rPr>
+                <w:rFonts w:ascii="Arial" w:eastAsia="Times New Roman" w:hAnsi="Arial" w:cs="Arial"/>
+                <w:b/>
+                <w:bCs/>
+                <w:color w:val="000000"/>
+                <w:sz w:val="24"/>
+                <w:u w:val="single"/>
+                <w:lang w:eastAsia="en-AU"/>
+              </w:rPr>
+            </w:pPr>
+          </w:p>
+        </w:tc>
+      </w:tr>
+    </w:tbl>
+    <w:p>
+      <w:pPr>
+        <w:spacing w:after="0" w:line="240" w:lineRule="auto"/>
+        <w:rPr>
+          <w:rFonts w:ascii="Arial" w:eastAsia="Times New Roman" w:hAnsi="Arial" w:cs="Arial"/>
+          <w:b/>
+          <w:bCs/>
+          <w:color w:val="000000"/>
+          <w:sz w:val="24"/>
+          <w:u w:val="single"/>
+          <w:lang w:eastAsia="en-AU"/>
+        </w:rPr>
+      </w:pPr>
+      <w:r>
+        <w:rPr>
+          <w:rFonts w:ascii="Arial" w:eastAsia="Times New Roman" w:hAnsi="Arial" w:cs="Arial"/>
+          <w:b/>
+          <w:bCs/>
+          <w:noProof/>
+          <w:color w:val="000000"/>
+          <w:sz w:val="24"/>
+          <w:u w:val="single"/>
+          <w:lang w:eastAsia="en-AU"/>
+        </w:rPr>
+        <w:drawing>
+          <wp:anchor distT="0" distB="0" distL="114300" distR="114300" simplePos="0" relativeHeight="251766784" behindDoc="0" locked="0" layoutInCell="1" allowOverlap="1">
+            <wp:simplePos x="914400" y="6743700"/>
+            <wp:positionH relativeFrom="column">
+              <wp:align>left</wp:align>
+            </wp:positionH>
+            <wp:positionV relativeFrom="paragraph">
+              <wp:align>top</wp:align>
+            </wp:positionV>
+            <wp:extent cx="1591003" cy="1889760"/>
+            <wp:effectExtent l="0" t="0" r="9525" b="0"/>
+            <wp:wrapSquare wrapText="bothSides"/>
+            <wp:docPr id="97" name="Picture 97" descr="C:\Users\2104990817\Documents\EITS-Office-Systems\GUI Images\AdminMain.jpg"/>
+            <wp:cNvGraphicFramePr>
+              <a:graphicFrameLocks xmlns:a="http://schemas.openxmlformats.org/drawingml/2006/main" noChangeAspect="1"/>
+            </wp:cNvGraphicFramePr>
+            <a:graphic xmlns:a="http://schemas.openxmlformats.org/drawingml/2006/main">
+              <a:graphicData uri="http://schemas.openxmlformats.org/drawingml/2006/picture">
+                <pic:pic xmlns:pic="http://schemas.openxmlformats.org/drawingml/2006/picture">
+                  <pic:nvPicPr>
+                    <pic:cNvPr id="0" name="Picture 7" descr="C:\Users\2104990817\Documents\EITS-Office-Systems\GUI Images\AdminMain.jpg"/>
+                    <pic:cNvPicPr>
+                      <a:picLocks noChangeAspect="1" noChangeArrowheads="1"/>
+                    </pic:cNvPicPr>
+                  </pic:nvPicPr>
+                  <pic:blipFill>
+                    <a:blip r:embed="rId36" cstate="print">
+                      <a:extLst>
+                        <a:ext uri="{28A0092B-C50C-407E-A947-70E740481C1C}">
+                          <a14:useLocalDpi xmlns:a14="http://schemas.microsoft.com/office/drawing/2010/main" val="0"/>
+                        </a:ext>
+                      </a:extLst>
+                    </a:blip>
+                    <a:srcRect/>
+                    <a:stretch>
+                      <a:fillRect/>
+                    </a:stretch>
+                  </pic:blipFill>
+                  <pic:spPr bwMode="auto">
+                    <a:xfrm>
+                      <a:off x="0" y="0"/>
+                      <a:ext cx="1591003" cy="1889760"/>
+                    </a:xfrm>
+                    <a:prstGeom prst="rect">
+                      <a:avLst/>
+                    </a:prstGeom>
+                    <a:noFill/>
+                    <a:ln>
+                      <a:noFill/>
+                    </a:ln>
+                  </pic:spPr>
+                </pic:pic>
+              </a:graphicData>
+            </a:graphic>
+          </wp:anchor>
+        </w:drawing>
+      </w:r>
+      <w:r>
+        <w:rPr>
+          <w:rFonts w:ascii="Arial" w:eastAsia="Times New Roman" w:hAnsi="Arial" w:cs="Arial"/>
+          <w:b/>
+          <w:bCs/>
+          <w:color w:val="000000"/>
+          <w:sz w:val="24"/>
+          <w:u w:val="single"/>
+          <w:lang w:eastAsia="en-AU"/>
+        </w:rPr>
+        <w:br w:type="textWrapping" w:clear="all"/>
+      </w:r>
+    </w:p>
+    <w:p>
+      <w:pPr>
+        <w:spacing w:after="0" w:line="240" w:lineRule="auto"/>
+        <w:rPr>
+          <w:rFonts w:ascii="Arial" w:eastAsia="Times New Roman" w:hAnsi="Arial" w:cs="Arial"/>
+          <w:b/>
+          <w:bCs/>
+          <w:color w:val="000000"/>
+          <w:sz w:val="24"/>
+          <w:u w:val="single"/>
+          <w:lang w:eastAsia="en-AU"/>
+        </w:rPr>
+      </w:pPr>
+    </w:p>
+    <w:p>
+      <w:pPr>
+        <w:spacing w:after="0" w:line="240" w:lineRule="auto"/>
+        <w:rPr>
+          <w:rFonts w:ascii="Arial" w:eastAsia="Times New Roman" w:hAnsi="Arial" w:cs="Arial"/>
+          <w:b/>
+          <w:bCs/>
+          <w:color w:val="000000"/>
+          <w:sz w:val="24"/>
+          <w:u w:val="single"/>
+          <w:lang w:eastAsia="en-AU"/>
+        </w:rPr>
+      </w:pPr>
+    </w:p>
+    <w:p>
+      <w:pPr>
+        <w:spacing w:after="0" w:line="240" w:lineRule="auto"/>
+        <w:rPr>
+          <w:rFonts w:ascii="Arial" w:eastAsia="Times New Roman" w:hAnsi="Arial" w:cs="Arial"/>
+          <w:b/>
+          <w:bCs/>
+          <w:color w:val="000000"/>
+          <w:sz w:val="24"/>
+          <w:u w:val="single"/>
+          <w:lang w:eastAsia="en-AU"/>
+        </w:rPr>
+      </w:pPr>
+    </w:p>
+    <w:p>
+      <w:pPr>
+        <w:spacing w:after="0" w:line="240" w:lineRule="auto"/>
+        <w:rPr>
+          <w:rFonts w:ascii="Arial" w:eastAsia="Times New Roman" w:hAnsi="Arial" w:cs="Arial"/>
+          <w:b/>
+          <w:bCs/>
+          <w:color w:val="000000"/>
+          <w:sz w:val="24"/>
+          <w:u w:val="single"/>
+          <w:lang w:eastAsia="en-AU"/>
+        </w:rPr>
+      </w:pPr>
+    </w:p>
+    <w:p>
+      <w:pPr>
+        <w:spacing w:after="0" w:line="240" w:lineRule="auto"/>
+        <w:rPr>
+          <w:rFonts w:ascii="Arial" w:eastAsia="Times New Roman" w:hAnsi="Arial" w:cs="Arial"/>
+          <w:b/>
+          <w:bCs/>
+          <w:color w:val="000000"/>
+          <w:sz w:val="24"/>
+          <w:u w:val="single"/>
+          <w:lang w:eastAsia="en-AU"/>
+        </w:rPr>
+      </w:pPr>
+    </w:p>
+    <w:p>
+      <w:pPr>
+        <w:spacing w:after="0" w:line="240" w:lineRule="auto"/>
+        <w:rPr>
+          <w:rFonts w:ascii="Arial" w:eastAsia="Times New Roman" w:hAnsi="Arial" w:cs="Arial"/>
+          <w:b/>
+          <w:bCs/>
+          <w:color w:val="000000"/>
+          <w:sz w:val="24"/>
+          <w:lang w:eastAsia="en-AU"/>
+        </w:rPr>
+      </w:pPr>
+      <w:r>
+        <w:rPr>
+          <w:rFonts w:ascii="Arial" w:eastAsia="Times New Roman" w:hAnsi="Arial" w:cs="Arial"/>
+          <w:b/>
+          <w:bCs/>
+          <w:noProof/>
+          <w:color w:val="000000"/>
+          <w:sz w:val="24"/>
+          <w:lang w:eastAsia="en-AU"/>
+        </w:rPr>
+        <w:lastRenderedPageBreak/>
+        <w:drawing>
+          <wp:anchor distT="0" distB="0" distL="114300" distR="114300" simplePos="0" relativeHeight="251767808" behindDoc="0" locked="0" layoutInCell="1" allowOverlap="1">
+            <wp:simplePos x="0" y="0"/>
+            <wp:positionH relativeFrom="margin">
+              <wp:align>left</wp:align>
+            </wp:positionH>
+            <wp:positionV relativeFrom="paragraph">
+              <wp:posOffset>177800</wp:posOffset>
+            </wp:positionV>
+            <wp:extent cx="2323465" cy="1428750"/>
+            <wp:effectExtent l="0" t="0" r="635" b="0"/>
+            <wp:wrapSquare wrapText="bothSides"/>
+            <wp:docPr id="98" name="Picture 98" descr="C:\Users\2104990817\Documents\EITS-Office-Systems\GUI Images\ClientData_Admin.jpg"/>
+            <wp:cNvGraphicFramePr>
+              <a:graphicFrameLocks xmlns:a="http://schemas.openxmlformats.org/drawingml/2006/main" noChangeAspect="1"/>
+            </wp:cNvGraphicFramePr>
+            <a:graphic xmlns:a="http://schemas.openxmlformats.org/drawingml/2006/main">
+              <a:graphicData uri="http://schemas.openxmlformats.org/drawingml/2006/picture">
+                <pic:pic xmlns:pic="http://schemas.openxmlformats.org/drawingml/2006/picture">
+                  <pic:nvPicPr>
+                    <pic:cNvPr id="0" name="Picture 8" descr="C:\Users\2104990817\Documents\EITS-Office-Systems\GUI Images\ClientData_Admin.jpg"/>
+                    <pic:cNvPicPr>
+                      <a:picLocks noChangeAspect="1" noChangeArrowheads="1"/>
+                    </pic:cNvPicPr>
+                  </pic:nvPicPr>
+                  <pic:blipFill>
+                    <a:blip r:embed="rId37" cstate="print">
+                      <a:extLst>
+                        <a:ext uri="{28A0092B-C50C-407E-A947-70E740481C1C}">
+                          <a14:useLocalDpi xmlns:a14="http://schemas.microsoft.com/office/drawing/2010/main" val="0"/>
+                        </a:ext>
+                      </a:extLst>
+                    </a:blip>
+                    <a:srcRect/>
+                    <a:stretch>
+                      <a:fillRect/>
+                    </a:stretch>
+                  </pic:blipFill>
+                  <pic:spPr bwMode="auto">
+                    <a:xfrm>
+                      <a:off x="0" y="0"/>
+                      <a:ext cx="2323465" cy="1428750"/>
+                    </a:xfrm>
+                    <a:prstGeom prst="rect">
+                      <a:avLst/>
+                    </a:prstGeom>
+                    <a:noFill/>
+                    <a:ln>
+                      <a:noFill/>
+                    </a:ln>
+                  </pic:spPr>
+                </pic:pic>
+              </a:graphicData>
+            </a:graphic>
+            <wp14:sizeRelH relativeFrom="margin">
+              <wp14:pctWidth>0</wp14:pctWidth>
+            </wp14:sizeRelH>
+            <wp14:sizeRelV relativeFrom="margin">
+              <wp14:pctHeight>0</wp14:pctHeight>
+            </wp14:sizeRelV>
+          </wp:anchor>
+        </w:drawing>
+      </w:r>
+      <w:r>
+        <w:rPr>
+          <w:rFonts w:ascii="Arial" w:eastAsia="Times New Roman" w:hAnsi="Arial" w:cs="Arial"/>
+          <w:b/>
+          <w:bCs/>
+          <w:color w:val="000000"/>
+          <w:sz w:val="24"/>
+          <w:lang w:eastAsia="en-AU"/>
+        </w:rPr>
+        <w:t>Admin Client Data</w:t>
+      </w:r>
+    </w:p>
+    <w:tbl>
+      <w:tblPr>
+        <w:tblStyle w:val="TableGrid"/>
+        <w:tblpPr w:leftFromText="180" w:rightFromText="180" w:vertAnchor="text" w:horzAnchor="margin" w:tblpXSpec="right" w:tblpY="192"/>
+        <w:tblW w:w="0" w:type="auto"/>
+        <w:tblLook w:val="04A0" w:firstRow="1" w:lastRow="0" w:firstColumn="1" w:lastColumn="0" w:noHBand="0" w:noVBand="1"/>
+      </w:tblPr>
+      <w:tblGrid>
+        <w:gridCol w:w="1696"/>
+        <w:gridCol w:w="1843"/>
+        <w:gridCol w:w="1565"/>
+      </w:tblGrid>
+      <w:tr>
+        <w:tc>
+          <w:tcPr>
+            <w:tcW w:w="1696" w:type="dxa"/>
+          </w:tcPr>
+          <w:p>
+            <w:pPr>
+              <w:rPr>
+                <w:rFonts w:ascii="Arial" w:eastAsia="Times New Roman" w:hAnsi="Arial" w:cs="Arial"/>
+                <w:b/>
+                <w:bCs/>
+                <w:color w:val="000000"/>
+                <w:sz w:val="24"/>
+                <w:u w:val="single"/>
+                <w:lang w:eastAsia="en-AU"/>
+              </w:rPr>
+            </w:pPr>
+          </w:p>
+        </w:tc>
+        <w:tc>
+          <w:tcPr>
+            <w:tcW w:w="1843" w:type="dxa"/>
+          </w:tcPr>
+          <w:p>
+            <w:pPr>
+              <w:rPr>
+                <w:rFonts w:ascii="Arial" w:eastAsia="Times New Roman" w:hAnsi="Arial" w:cs="Arial"/>
+                <w:b/>
+                <w:bCs/>
+                <w:color w:val="000000"/>
+                <w:sz w:val="24"/>
+                <w:u w:val="single"/>
+                <w:lang w:eastAsia="en-AU"/>
+              </w:rPr>
+            </w:pPr>
+          </w:p>
+        </w:tc>
+        <w:tc>
+          <w:tcPr>
+            <w:tcW w:w="1565" w:type="dxa"/>
+          </w:tcPr>
+          <w:p>
+            <w:pPr>
+              <w:rPr>
+                <w:rFonts w:ascii="Arial" w:eastAsia="Times New Roman" w:hAnsi="Arial" w:cs="Arial"/>
+                <w:b/>
+                <w:bCs/>
+                <w:color w:val="000000"/>
+                <w:sz w:val="24"/>
+                <w:u w:val="single"/>
+                <w:lang w:eastAsia="en-AU"/>
+              </w:rPr>
+            </w:pPr>
+          </w:p>
+        </w:tc>
+      </w:tr>
+    </w:tbl>
+    <w:p>
+      <w:pPr>
+        <w:spacing w:after="0" w:line="240" w:lineRule="auto"/>
+        <w:rPr>
+          <w:rFonts w:ascii="Arial" w:eastAsia="Times New Roman" w:hAnsi="Arial" w:cs="Arial"/>
+          <w:b/>
+          <w:bCs/>
+          <w:color w:val="000000"/>
+          <w:sz w:val="24"/>
+          <w:u w:val="single"/>
+          <w:lang w:eastAsia="en-AU"/>
+        </w:rPr>
+      </w:pPr>
+      <w:r>
+        <w:rPr>
+          <w:rFonts w:ascii="Arial" w:eastAsia="Times New Roman" w:hAnsi="Arial" w:cs="Arial"/>
+          <w:b/>
+          <w:bCs/>
+          <w:color w:val="000000"/>
+          <w:sz w:val="24"/>
+          <w:u w:val="single"/>
+          <w:lang w:eastAsia="en-AU"/>
+        </w:rPr>
+        <w:br w:type="textWrapping" w:clear="all"/>
+      </w:r>
+    </w:p>
+    <w:p>
+      <w:pPr>
+        <w:spacing w:after="0" w:line="240" w:lineRule="auto"/>
+        <w:rPr>
+          <w:rFonts w:ascii="Arial" w:eastAsia="Times New Roman" w:hAnsi="Arial" w:cs="Arial"/>
+          <w:b/>
+          <w:bCs/>
+          <w:color w:val="000000"/>
+          <w:sz w:val="24"/>
+          <w:lang w:eastAsia="en-AU"/>
+        </w:rPr>
+      </w:pPr>
+      <w:r>
+        <w:rPr>
+          <w:rFonts w:ascii="Arial" w:eastAsia="Times New Roman" w:hAnsi="Arial" w:cs="Arial"/>
+          <w:b/>
+          <w:bCs/>
+          <w:color w:val="000000"/>
+          <w:sz w:val="24"/>
+          <w:lang w:eastAsia="en-AU"/>
+        </w:rPr>
+        <w:t>Admin Caseworker Data:</w:t>
+      </w:r>
+    </w:p>
+    <w:tbl>
+      <w:tblPr>
+        <w:tblStyle w:val="TableGrid"/>
+        <w:tblpPr w:leftFromText="180" w:rightFromText="180" w:vertAnchor="text" w:horzAnchor="margin" w:tblpXSpec="right" w:tblpY="192"/>
+        <w:tblW w:w="0" w:type="auto"/>
+        <w:tblLook w:val="04A0" w:firstRow="1" w:lastRow="0" w:firstColumn="1" w:lastColumn="0" w:noHBand="0" w:noVBand="1"/>
+      </w:tblPr>
+      <w:tblGrid>
+        <w:gridCol w:w="1696"/>
+        <w:gridCol w:w="1843"/>
+        <w:gridCol w:w="1565"/>
+      </w:tblGrid>
+      <w:tr>
+        <w:tc>
+          <w:tcPr>
+            <w:tcW w:w="1696" w:type="dxa"/>
+          </w:tcPr>
+          <w:p>
+            <w:pPr>
+              <w:rPr>
+                <w:rFonts w:ascii="Arial" w:eastAsia="Times New Roman" w:hAnsi="Arial" w:cs="Arial"/>
+                <w:b/>
+                <w:bCs/>
+                <w:color w:val="000000"/>
+                <w:sz w:val="24"/>
+                <w:u w:val="single"/>
+                <w:lang w:eastAsia="en-AU"/>
+              </w:rPr>
+            </w:pPr>
+          </w:p>
+        </w:tc>
+        <w:tc>
+          <w:tcPr>
+            <w:tcW w:w="1843" w:type="dxa"/>
+          </w:tcPr>
+          <w:p>
+            <w:pPr>
+              <w:rPr>
+                <w:rFonts w:ascii="Arial" w:eastAsia="Times New Roman" w:hAnsi="Arial" w:cs="Arial"/>
+                <w:b/>
+                <w:bCs/>
+                <w:color w:val="000000"/>
+                <w:sz w:val="24"/>
+                <w:u w:val="single"/>
+                <w:lang w:eastAsia="en-AU"/>
+              </w:rPr>
+            </w:pPr>
+          </w:p>
+        </w:tc>
+        <w:tc>
+          <w:tcPr>
+            <w:tcW w:w="1565" w:type="dxa"/>
+          </w:tcPr>
+          <w:p>
+            <w:pPr>
+              <w:rPr>
+                <w:rFonts w:ascii="Arial" w:eastAsia="Times New Roman" w:hAnsi="Arial" w:cs="Arial"/>
+                <w:b/>
+                <w:bCs/>
+                <w:color w:val="000000"/>
+                <w:sz w:val="24"/>
+                <w:u w:val="single"/>
+                <w:lang w:eastAsia="en-AU"/>
+              </w:rPr>
+            </w:pPr>
+          </w:p>
+        </w:tc>
+      </w:tr>
+    </w:tbl>
+    <w:p>
+      <w:pPr>
+        <w:spacing w:after="0" w:line="240" w:lineRule="auto"/>
+        <w:rPr>
+          <w:rFonts w:ascii="Arial" w:eastAsia="Times New Roman" w:hAnsi="Arial" w:cs="Arial"/>
+          <w:b/>
+          <w:bCs/>
+          <w:color w:val="000000"/>
+          <w:sz w:val="24"/>
+          <w:u w:val="single"/>
+          <w:lang w:eastAsia="en-AU"/>
+        </w:rPr>
+      </w:pPr>
+      <w:r>
+        <w:rPr>
+          <w:rFonts w:ascii="Arial" w:eastAsia="Times New Roman" w:hAnsi="Arial" w:cs="Arial"/>
+          <w:b/>
+          <w:bCs/>
+          <w:noProof/>
+          <w:color w:val="000000"/>
+          <w:sz w:val="24"/>
+          <w:u w:val="single"/>
+          <w:lang w:eastAsia="en-AU"/>
+        </w:rPr>
+        <w:drawing>
+          <wp:anchor distT="0" distB="0" distL="114300" distR="114300" simplePos="0" relativeHeight="251768832" behindDoc="0" locked="0" layoutInCell="1" allowOverlap="1">
+            <wp:simplePos x="914400" y="2870200"/>
+            <wp:positionH relativeFrom="column">
+              <wp:align>left</wp:align>
+            </wp:positionH>
+            <wp:positionV relativeFrom="paragraph">
+              <wp:align>top</wp:align>
+            </wp:positionV>
+            <wp:extent cx="2305050" cy="1397852"/>
+            <wp:effectExtent l="0" t="0" r="0" b="0"/>
+            <wp:wrapSquare wrapText="bothSides"/>
+            <wp:docPr id="99" name="Picture 99" descr="C:\Users\2104990817\Documents\EITS-Office-Systems\GUI Images\clientCaseworker_Admin.jpg"/>
+            <wp:cNvGraphicFramePr>
+              <a:graphicFrameLocks xmlns:a="http://schemas.openxmlformats.org/drawingml/2006/main" noChangeAspect="1"/>
+            </wp:cNvGraphicFramePr>
+            <a:graphic xmlns:a="http://schemas.openxmlformats.org/drawingml/2006/main">
+              <a:graphicData uri="http://schemas.openxmlformats.org/drawingml/2006/picture">
+                <pic:pic xmlns:pic="http://schemas.openxmlformats.org/drawingml/2006/picture">
+                  <pic:nvPicPr>
+                    <pic:cNvPr id="0" name="Picture 9" descr="C:\Users\2104990817\Documents\EITS-Office-Systems\GUI Images\clientCaseworker_Admin.jpg"/>
+                    <pic:cNvPicPr>
+                      <a:picLocks noChangeAspect="1" noChangeArrowheads="1"/>
+                    </pic:cNvPicPr>
+                  </pic:nvPicPr>
+                  <pic:blipFill>
+                    <a:blip r:embed="rId38" cstate="print">
+                      <a:extLst>
+                        <a:ext uri="{28A0092B-C50C-407E-A947-70E740481C1C}">
+                          <a14:useLocalDpi xmlns:a14="http://schemas.microsoft.com/office/drawing/2010/main" val="0"/>
+                        </a:ext>
+                      </a:extLst>
+                    </a:blip>
+                    <a:srcRect/>
+                    <a:stretch>
+                      <a:fillRect/>
+                    </a:stretch>
+                  </pic:blipFill>
+                  <pic:spPr bwMode="auto">
+                    <a:xfrm>
+                      <a:off x="0" y="0"/>
+                      <a:ext cx="2305050" cy="1397852"/>
+                    </a:xfrm>
+                    <a:prstGeom prst="rect">
+                      <a:avLst/>
+                    </a:prstGeom>
+                    <a:noFill/>
+                    <a:ln>
+                      <a:noFill/>
+                    </a:ln>
+                  </pic:spPr>
+                </pic:pic>
+              </a:graphicData>
+            </a:graphic>
+          </wp:anchor>
+        </w:drawing>
+      </w:r>
+      <w:r>
+        <w:rPr>
+          <w:rFonts w:ascii="Arial" w:eastAsia="Times New Roman" w:hAnsi="Arial" w:cs="Arial"/>
+          <w:b/>
+          <w:bCs/>
+          <w:color w:val="000000"/>
+          <w:sz w:val="24"/>
+          <w:u w:val="single"/>
+          <w:lang w:eastAsia="en-AU"/>
+        </w:rPr>
+        <w:br w:type="textWrapping" w:clear="all"/>
+      </w:r>
+    </w:p>
+    <w:p>
+      <w:pPr>
+        <w:spacing w:after="0" w:line="240" w:lineRule="auto"/>
+        <w:rPr>
+          <w:rFonts w:ascii="Arial" w:eastAsia="Times New Roman" w:hAnsi="Arial" w:cs="Arial"/>
+          <w:b/>
+          <w:bCs/>
+          <w:color w:val="000000"/>
+          <w:sz w:val="24"/>
+          <w:lang w:eastAsia="en-AU"/>
+        </w:rPr>
+      </w:pPr>
+      <w:r>
+        <w:rPr>
+          <w:rFonts w:ascii="Arial" w:eastAsia="Times New Roman" w:hAnsi="Arial" w:cs="Arial"/>
+          <w:b/>
+          <w:bCs/>
+          <w:color w:val="000000"/>
+          <w:sz w:val="24"/>
+          <w:lang w:eastAsia="en-AU"/>
+        </w:rPr>
+        <w:t>Admin Industry List:</w:t>
+      </w:r>
+    </w:p>
+    <w:tbl>
+      <w:tblPr>
+        <w:tblStyle w:val="TableGrid"/>
+        <w:tblpPr w:leftFromText="180" w:rightFromText="180" w:vertAnchor="text" w:horzAnchor="margin" w:tblpXSpec="right" w:tblpY="192"/>
+        <w:tblW w:w="0" w:type="auto"/>
+        <w:tblLook w:val="04A0" w:firstRow="1" w:lastRow="0" w:firstColumn="1" w:lastColumn="0" w:noHBand="0" w:noVBand="1"/>
+      </w:tblPr>
+      <w:tblGrid>
+        <w:gridCol w:w="1696"/>
+        <w:gridCol w:w="1843"/>
+        <w:gridCol w:w="1565"/>
+      </w:tblGrid>
+      <w:tr>
+        <w:tc>
+          <w:tcPr>
+            <w:tcW w:w="1696" w:type="dxa"/>
+          </w:tcPr>
+          <w:p>
+            <w:pPr>
+              <w:rPr>
+                <w:rFonts w:ascii="Arial" w:eastAsia="Times New Roman" w:hAnsi="Arial" w:cs="Arial"/>
+                <w:b/>
+                <w:bCs/>
+                <w:color w:val="000000"/>
+                <w:sz w:val="24"/>
+                <w:u w:val="single"/>
+                <w:lang w:eastAsia="en-AU"/>
+              </w:rPr>
+            </w:pPr>
+          </w:p>
+        </w:tc>
+        <w:tc>
+          <w:tcPr>
+            <w:tcW w:w="1843" w:type="dxa"/>
+          </w:tcPr>
+          <w:p>
+            <w:pPr>
+              <w:rPr>
+                <w:rFonts w:ascii="Arial" w:eastAsia="Times New Roman" w:hAnsi="Arial" w:cs="Arial"/>
+                <w:b/>
+                <w:bCs/>
+                <w:color w:val="000000"/>
+                <w:sz w:val="24"/>
+                <w:u w:val="single"/>
+                <w:lang w:eastAsia="en-AU"/>
+              </w:rPr>
+            </w:pPr>
+          </w:p>
+        </w:tc>
+        <w:tc>
+          <w:tcPr>
+            <w:tcW w:w="1565" w:type="dxa"/>
+          </w:tcPr>
+          <w:p>
+            <w:pPr>
+              <w:rPr>
+                <w:rFonts w:ascii="Arial" w:eastAsia="Times New Roman" w:hAnsi="Arial" w:cs="Arial"/>
+                <w:b/>
+                <w:bCs/>
+                <w:color w:val="000000"/>
+                <w:sz w:val="24"/>
+                <w:u w:val="single"/>
+                <w:lang w:eastAsia="en-AU"/>
+              </w:rPr>
+            </w:pPr>
+          </w:p>
+        </w:tc>
+      </w:tr>
+    </w:tbl>
+    <w:p>
+      <w:pPr>
+        <w:spacing w:after="0" w:line="240" w:lineRule="auto"/>
+        <w:rPr>
+          <w:rFonts w:ascii="Arial" w:eastAsia="Times New Roman" w:hAnsi="Arial" w:cs="Arial"/>
+          <w:b/>
+          <w:bCs/>
+          <w:color w:val="000000"/>
+          <w:sz w:val="24"/>
+          <w:lang w:eastAsia="en-AU"/>
+        </w:rPr>
+      </w:pPr>
+      <w:r>
+        <w:rPr>
+          <w:rFonts w:ascii="Arial" w:eastAsia="Times New Roman" w:hAnsi="Arial" w:cs="Arial"/>
+          <w:b/>
+          <w:bCs/>
+          <w:noProof/>
+          <w:color w:val="000000"/>
+          <w:sz w:val="24"/>
+          <w:u w:val="single"/>
+          <w:lang w:eastAsia="en-AU"/>
+        </w:rPr>
+        <w:drawing>
+          <wp:anchor distT="0" distB="0" distL="114300" distR="114300" simplePos="0" relativeHeight="251769856" behindDoc="0" locked="0" layoutInCell="1" allowOverlap="1">
+            <wp:simplePos x="914400" y="4616450"/>
+            <wp:positionH relativeFrom="column">
+              <wp:align>left</wp:align>
+            </wp:positionH>
+            <wp:positionV relativeFrom="paragraph">
+              <wp:align>top</wp:align>
+            </wp:positionV>
+            <wp:extent cx="2298700" cy="1464965"/>
+            <wp:effectExtent l="0" t="0" r="6350" b="1905"/>
+            <wp:wrapSquare wrapText="bothSides"/>
+            <wp:docPr id="100" name="Picture 100" descr="C:\Users\2104990817\Documents\EITS-Office-Systems\GUI Images\ClientIndustryList_Admin.jpg"/>
+            <wp:cNvGraphicFramePr>
+              <a:graphicFrameLocks xmlns:a="http://schemas.openxmlformats.org/drawingml/2006/main" noChangeAspect="1"/>
+            </wp:cNvGraphicFramePr>
+            <a:graphic xmlns:a="http://schemas.openxmlformats.org/drawingml/2006/main">
+              <a:graphicData uri="http://schemas.openxmlformats.org/drawingml/2006/picture">
+                <pic:pic xmlns:pic="http://schemas.openxmlformats.org/drawingml/2006/picture">
+                  <pic:nvPicPr>
+                    <pic:cNvPr id="0" name="Picture 10" descr="C:\Users\2104990817\Documents\EITS-Office-Systems\GUI Images\ClientIndustryList_Admin.jpg"/>
+                    <pic:cNvPicPr>
+                      <a:picLocks noChangeAspect="1" noChangeArrowheads="1"/>
+                    </pic:cNvPicPr>
+                  </pic:nvPicPr>
+                  <pic:blipFill>
+                    <a:blip r:embed="rId39" cstate="print">
+                      <a:extLst>
+                        <a:ext uri="{28A0092B-C50C-407E-A947-70E740481C1C}">
+                          <a14:useLocalDpi xmlns:a14="http://schemas.microsoft.com/office/drawing/2010/main" val="0"/>
+                        </a:ext>
+                      </a:extLst>
+                    </a:blip>
+                    <a:srcRect/>
+                    <a:stretch>
+                      <a:fillRect/>
+                    </a:stretch>
+                  </pic:blipFill>
+                  <pic:spPr bwMode="auto">
+                    <a:xfrm>
+                      <a:off x="0" y="0"/>
+                      <a:ext cx="2298700" cy="1464965"/>
+                    </a:xfrm>
+                    <a:prstGeom prst="rect">
+                      <a:avLst/>
+                    </a:prstGeom>
+                    <a:noFill/>
+                    <a:ln>
+                      <a:noFill/>
+                    </a:ln>
+                  </pic:spPr>
+                </pic:pic>
+              </a:graphicData>
+            </a:graphic>
+          </wp:anchor>
+        </w:drawing>
+      </w:r>
+      <w:r>
+        <w:rPr>
+          <w:rFonts w:ascii="Arial" w:eastAsia="Times New Roman" w:hAnsi="Arial" w:cs="Arial"/>
+          <w:b/>
+          <w:bCs/>
+          <w:color w:val="000000"/>
+          <w:sz w:val="24"/>
+          <w:u w:val="single"/>
+          <w:lang w:eastAsia="en-AU"/>
+        </w:rPr>
+        <w:br w:type="textWrapping" w:clear="all"/>
+      </w:r>
+      <w:r>
+        <w:rPr>
+          <w:rFonts w:ascii="Arial" w:eastAsia="Times New Roman" w:hAnsi="Arial" w:cs="Arial"/>
+          <w:b/>
+          <w:bCs/>
+          <w:color w:val="000000"/>
+          <w:sz w:val="24"/>
+          <w:u w:val="single"/>
+          <w:lang w:eastAsia="en-AU"/>
+        </w:rPr>
+        <w:br/>
+      </w:r>
+      <w:r>
+        <w:rPr>
+          <w:rFonts w:ascii="Arial" w:eastAsia="Times New Roman" w:hAnsi="Arial" w:cs="Arial"/>
+          <w:b/>
+          <w:bCs/>
+          <w:color w:val="000000"/>
+          <w:sz w:val="24"/>
+          <w:lang w:eastAsia="en-AU"/>
+        </w:rPr>
+        <w:t xml:space="preserve">Admin Course List: </w:t>
+      </w:r>
+    </w:p>
+    <w:tbl>
+      <w:tblPr>
+        <w:tblStyle w:val="TableGrid"/>
+        <w:tblpPr w:leftFromText="180" w:rightFromText="180" w:vertAnchor="text" w:horzAnchor="margin" w:tblpXSpec="right" w:tblpY="192"/>
+        <w:tblW w:w="0" w:type="auto"/>
+        <w:tblLook w:val="04A0" w:firstRow="1" w:lastRow="0" w:firstColumn="1" w:lastColumn="0" w:noHBand="0" w:noVBand="1"/>
+      </w:tblPr>
+      <w:tblGrid>
+        <w:gridCol w:w="1696"/>
+        <w:gridCol w:w="1843"/>
+        <w:gridCol w:w="1565"/>
+      </w:tblGrid>
+      <w:tr>
+        <w:tc>
+          <w:tcPr>
+            <w:tcW w:w="1696" w:type="dxa"/>
+          </w:tcPr>
+          <w:p>
+            <w:pPr>
+              <w:rPr>
+                <w:rFonts w:ascii="Arial" w:eastAsia="Times New Roman" w:hAnsi="Arial" w:cs="Arial"/>
+                <w:b/>
+                <w:bCs/>
+                <w:color w:val="000000"/>
+                <w:sz w:val="24"/>
+                <w:u w:val="single"/>
+                <w:lang w:eastAsia="en-AU"/>
+              </w:rPr>
+            </w:pPr>
+          </w:p>
+        </w:tc>
+        <w:tc>
+          <w:tcPr>
+            <w:tcW w:w="1843" w:type="dxa"/>
+          </w:tcPr>
+          <w:p>
+            <w:pPr>
+              <w:rPr>
+                <w:rFonts w:ascii="Arial" w:eastAsia="Times New Roman" w:hAnsi="Arial" w:cs="Arial"/>
+                <w:b/>
+                <w:bCs/>
+                <w:color w:val="000000"/>
+                <w:sz w:val="24"/>
+                <w:u w:val="single"/>
+                <w:lang w:eastAsia="en-AU"/>
+              </w:rPr>
+            </w:pPr>
+          </w:p>
+        </w:tc>
+        <w:tc>
+          <w:tcPr>
+            <w:tcW w:w="1565" w:type="dxa"/>
+          </w:tcPr>
+          <w:p>
+            <w:pPr>
+              <w:rPr>
+                <w:rFonts w:ascii="Arial" w:eastAsia="Times New Roman" w:hAnsi="Arial" w:cs="Arial"/>
+                <w:b/>
+                <w:bCs/>
+                <w:color w:val="000000"/>
+                <w:sz w:val="24"/>
+                <w:u w:val="single"/>
+                <w:lang w:eastAsia="en-AU"/>
+              </w:rPr>
+            </w:pPr>
+          </w:p>
+        </w:tc>
+      </w:tr>
+    </w:tbl>
+    <w:p>
+      <w:pPr>
+        <w:spacing w:after="0" w:line="240" w:lineRule="auto"/>
+        <w:rPr>
+          <w:rFonts w:ascii="Arial" w:eastAsia="Times New Roman" w:hAnsi="Arial" w:cs="Arial"/>
+          <w:b/>
+          <w:bCs/>
+          <w:color w:val="000000"/>
+          <w:sz w:val="24"/>
+          <w:u w:val="single"/>
+          <w:lang w:eastAsia="en-AU"/>
+        </w:rPr>
+      </w:pPr>
+      <w:r>
+        <w:rPr>
+          <w:rFonts w:ascii="Arial" w:eastAsia="Times New Roman" w:hAnsi="Arial" w:cs="Arial"/>
+          <w:b/>
+          <w:bCs/>
+          <w:noProof/>
+          <w:color w:val="000000"/>
+          <w:sz w:val="24"/>
+          <w:u w:val="single"/>
+          <w:lang w:eastAsia="en-AU"/>
+        </w:rPr>
+        <w:drawing>
+          <wp:anchor distT="0" distB="0" distL="114300" distR="114300" simplePos="0" relativeHeight="251770880" behindDoc="0" locked="0" layoutInCell="1" allowOverlap="1">
+            <wp:simplePos x="914400" y="6438900"/>
+            <wp:positionH relativeFrom="column">
+              <wp:align>left</wp:align>
+            </wp:positionH>
+            <wp:positionV relativeFrom="paragraph">
+              <wp:align>top</wp:align>
+            </wp:positionV>
+            <wp:extent cx="2295411" cy="1346200"/>
+            <wp:effectExtent l="0" t="0" r="0" b="6350"/>
+            <wp:wrapSquare wrapText="bothSides"/>
+            <wp:docPr id="101" name="Picture 101" descr="C:\Users\2104990817\Documents\EITS-Office-Systems\GUI Images\ClientCourseList_Admin.jpg"/>
+            <wp:cNvGraphicFramePr>
+              <a:graphicFrameLocks xmlns:a="http://schemas.openxmlformats.org/drawingml/2006/main" noChangeAspect="1"/>
+            </wp:cNvGraphicFramePr>
+            <a:graphic xmlns:a="http://schemas.openxmlformats.org/drawingml/2006/main">
+              <a:graphicData uri="http://schemas.openxmlformats.org/drawingml/2006/picture">
+                <pic:pic xmlns:pic="http://schemas.openxmlformats.org/drawingml/2006/picture">
+                  <pic:nvPicPr>
+                    <pic:cNvPr id="0" name="Picture 11" descr="C:\Users\2104990817\Documents\EITS-Office-Systems\GUI Images\ClientCourseList_Admin.jpg"/>
+                    <pic:cNvPicPr>
+                      <a:picLocks noChangeAspect="1" noChangeArrowheads="1"/>
+                    </pic:cNvPicPr>
+                  </pic:nvPicPr>
+                  <pic:blipFill>
+                    <a:blip r:embed="rId40" cstate="print">
+                      <a:extLst>
+                        <a:ext uri="{28A0092B-C50C-407E-A947-70E740481C1C}">
+                          <a14:useLocalDpi xmlns:a14="http://schemas.microsoft.com/office/drawing/2010/main" val="0"/>
+                        </a:ext>
+                      </a:extLst>
+                    </a:blip>
+                    <a:srcRect/>
+                    <a:stretch>
+                      <a:fillRect/>
+                    </a:stretch>
+                  </pic:blipFill>
+                  <pic:spPr bwMode="auto">
+                    <a:xfrm>
+                      <a:off x="0" y="0"/>
+                      <a:ext cx="2295411" cy="1346200"/>
+                    </a:xfrm>
+                    <a:prstGeom prst="rect">
+                      <a:avLst/>
+                    </a:prstGeom>
+                    <a:noFill/>
+                    <a:ln>
+                      <a:noFill/>
+                    </a:ln>
+                  </pic:spPr>
+                </pic:pic>
+              </a:graphicData>
+            </a:graphic>
+          </wp:anchor>
+        </w:drawing>
+      </w:r>
+      <w:r>
+        <w:rPr>
+          <w:rFonts w:ascii="Arial" w:eastAsia="Times New Roman" w:hAnsi="Arial" w:cs="Arial"/>
+          <w:b/>
+          <w:bCs/>
+          <w:color w:val="000000"/>
+          <w:sz w:val="24"/>
+          <w:u w:val="single"/>
+          <w:lang w:eastAsia="en-AU"/>
+        </w:rPr>
+        <w:br w:type="textWrapping" w:clear="all"/>
+      </w:r>
+    </w:p>
+    <w:p>
+      <w:pPr>
+        <w:spacing w:after="0" w:line="240" w:lineRule="auto"/>
+        <w:rPr>
+          <w:rFonts w:ascii="Arial" w:eastAsia="Times New Roman" w:hAnsi="Arial" w:cs="Arial"/>
+          <w:b/>
+          <w:bCs/>
+          <w:color w:val="000000"/>
+          <w:sz w:val="24"/>
+          <w:u w:val="single"/>
+          <w:lang w:eastAsia="en-AU"/>
+        </w:rPr>
+      </w:pPr>
+      <w:r>
+        <w:rPr>
+          <w:rFonts w:ascii="Arial" w:eastAsia="Times New Roman" w:hAnsi="Arial" w:cs="Arial"/>
+          <w:b/>
+          <w:bCs/>
+          <w:noProof/>
+          <w:color w:val="000000"/>
+          <w:sz w:val="24"/>
+          <w:u w:val="single"/>
+          <w:lang w:eastAsia="en-AU"/>
+        </w:rPr>
+        <w:drawing>
+          <wp:anchor distT="0" distB="0" distL="114300" distR="114300" simplePos="0" relativeHeight="251771904" behindDoc="0" locked="0" layoutInCell="1" allowOverlap="1">
+            <wp:simplePos x="0" y="0"/>
+            <wp:positionH relativeFrom="margin">
+              <wp:posOffset>-635</wp:posOffset>
+            </wp:positionH>
+            <wp:positionV relativeFrom="paragraph">
+              <wp:posOffset>175895</wp:posOffset>
+            </wp:positionV>
+            <wp:extent cx="2282825" cy="1485900"/>
+            <wp:effectExtent l="0" t="0" r="3175" b="0"/>
+            <wp:wrapSquare wrapText="bothSides"/>
+            <wp:docPr id="102" name="Picture 102" descr="C:\Users\2104990817\Documents\EITS-Office-Systems\GUI Images\ClientUnitList_Admin.jpg"/>
+            <wp:cNvGraphicFramePr>
+              <a:graphicFrameLocks xmlns:a="http://schemas.openxmlformats.org/drawingml/2006/main" noChangeAspect="1"/>
+            </wp:cNvGraphicFramePr>
+            <a:graphic xmlns:a="http://schemas.openxmlformats.org/drawingml/2006/main">
+              <a:graphicData uri="http://schemas.openxmlformats.org/drawingml/2006/picture">
+                <pic:pic xmlns:pic="http://schemas.openxmlformats.org/drawingml/2006/picture">
+                  <pic:nvPicPr>
+                    <pic:cNvPr id="0" name="Picture 12" descr="C:\Users\2104990817\Documents\EITS-Office-Systems\GUI Images\ClientUnitList_Admin.jpg"/>
+                    <pic:cNvPicPr>
+                      <a:picLocks noChangeAspect="1" noChangeArrowheads="1"/>
+                    </pic:cNvPicPr>
+                  </pic:nvPicPr>
+                  <pic:blipFill>
+                    <a:blip r:embed="rId41" cstate="print">
+                      <a:extLst>
+                        <a:ext uri="{28A0092B-C50C-407E-A947-70E740481C1C}">
+                          <a14:useLocalDpi xmlns:a14="http://schemas.microsoft.com/office/drawing/2010/main" val="0"/>
+                        </a:ext>
+                      </a:extLst>
+                    </a:blip>
+                    <a:srcRect/>
+                    <a:stretch>
+                      <a:fillRect/>
+                    </a:stretch>
+                  </pic:blipFill>
+                  <pic:spPr bwMode="auto">
+                    <a:xfrm>
+                      <a:off x="0" y="0"/>
+                      <a:ext cx="2282825" cy="1485900"/>
+                    </a:xfrm>
+                    <a:prstGeom prst="rect">
+                      <a:avLst/>
+                    </a:prstGeom>
+                    <a:noFill/>
+                    <a:ln>
+                      <a:noFill/>
+                    </a:ln>
+                  </pic:spPr>
+                </pic:pic>
+              </a:graphicData>
+            </a:graphic>
+            <wp14:sizeRelH relativeFrom="margin">
+              <wp14:pctWidth>0</wp14:pctWidth>
+            </wp14:sizeRelH>
+            <wp14:sizeRelV relativeFrom="margin">
+              <wp14:pctHeight>0</wp14:pctHeight>
+            </wp14:sizeRelV>
+          </wp:anchor>
+        </w:drawing>
+      </w:r>
+      <w:r>
+        <w:rPr>
+          <w:rFonts w:ascii="Arial" w:eastAsia="Times New Roman" w:hAnsi="Arial" w:cs="Arial"/>
+          <w:b/>
+          <w:bCs/>
+          <w:color w:val="000000"/>
+          <w:sz w:val="24"/>
+          <w:u w:val="single"/>
+          <w:lang w:eastAsia="en-AU"/>
+        </w:rPr>
+        <w:t>Admin Unit List:</w:t>
+      </w:r>
+    </w:p>
+    <w:tbl>
+      <w:tblPr>
+        <w:tblStyle w:val="TableGrid"/>
+        <w:tblpPr w:leftFromText="180" w:rightFromText="180" w:vertAnchor="text" w:horzAnchor="margin" w:tblpXSpec="right" w:tblpY="192"/>
+        <w:tblW w:w="0" w:type="auto"/>
+        <w:tblLook w:val="04A0" w:firstRow="1" w:lastRow="0" w:firstColumn="1" w:lastColumn="0" w:noHBand="0" w:noVBand="1"/>
+      </w:tblPr>
+      <w:tblGrid>
+        <w:gridCol w:w="1696"/>
+        <w:gridCol w:w="1843"/>
+        <w:gridCol w:w="1565"/>
+      </w:tblGrid>
+      <w:tr>
+        <w:tc>
+          <w:tcPr>
+            <w:tcW w:w="1696" w:type="dxa"/>
+          </w:tcPr>
+          <w:p>
+            <w:pPr>
+              <w:rPr>
+                <w:rFonts w:ascii="Arial" w:eastAsia="Times New Roman" w:hAnsi="Arial" w:cs="Arial"/>
+                <w:b/>
+                <w:bCs/>
+                <w:color w:val="000000"/>
+                <w:sz w:val="24"/>
+                <w:u w:val="single"/>
+                <w:lang w:eastAsia="en-AU"/>
+              </w:rPr>
+            </w:pPr>
+          </w:p>
+        </w:tc>
+        <w:tc>
+          <w:tcPr>
+            <w:tcW w:w="1843" w:type="dxa"/>
+          </w:tcPr>
+          <w:p>
+            <w:pPr>
+              <w:rPr>
+                <w:rFonts w:ascii="Arial" w:eastAsia="Times New Roman" w:hAnsi="Arial" w:cs="Arial"/>
+                <w:b/>
+                <w:bCs/>
+                <w:color w:val="000000"/>
+                <w:sz w:val="24"/>
+                <w:u w:val="single"/>
+                <w:lang w:eastAsia="en-AU"/>
+              </w:rPr>
+            </w:pPr>
+          </w:p>
+        </w:tc>
+        <w:tc>
+          <w:tcPr>
+            <w:tcW w:w="1565" w:type="dxa"/>
+          </w:tcPr>
+          <w:p>
+            <w:pPr>
+              <w:rPr>
+                <w:rFonts w:ascii="Arial" w:eastAsia="Times New Roman" w:hAnsi="Arial" w:cs="Arial"/>
+                <w:b/>
+                <w:bCs/>
+                <w:color w:val="000000"/>
+                <w:sz w:val="24"/>
+                <w:u w:val="single"/>
+                <w:lang w:eastAsia="en-AU"/>
+              </w:rPr>
+            </w:pPr>
+          </w:p>
+        </w:tc>
+      </w:tr>
+    </w:tbl>
+    <w:p>
+      <w:pPr>
+        <w:spacing w:after="0" w:line="240" w:lineRule="auto"/>
+        <w:rPr>
+          <w:rFonts w:ascii="Arial" w:eastAsia="Times New Roman" w:hAnsi="Arial" w:cs="Arial"/>
+          <w:b/>
+          <w:bCs/>
+          <w:color w:val="000000"/>
+          <w:sz w:val="24"/>
+          <w:u w:val="single"/>
+          <w:lang w:eastAsia="en-AU"/>
+        </w:rPr>
+      </w:pPr>
+    </w:p>
+    <w:p>
+      <w:pPr>
+        <w:spacing w:after="0" w:line="240" w:lineRule="auto"/>
+        <w:rPr>
+          <w:rFonts w:ascii="Arial" w:eastAsia="Times New Roman" w:hAnsi="Arial" w:cs="Arial"/>
+          <w:b/>
+          <w:bCs/>
+          <w:color w:val="000000"/>
+          <w:sz w:val="24"/>
+          <w:u w:val="single"/>
+          <w:lang w:eastAsia="en-AU"/>
+        </w:rPr>
+      </w:pPr>
+    </w:p>
+    <w:p>
+      <w:pPr>
+        <w:spacing w:after="0" w:line="240" w:lineRule="auto"/>
+        <w:rPr>
+          <w:rFonts w:ascii="Arial" w:eastAsia="Times New Roman" w:hAnsi="Arial" w:cs="Arial"/>
+          <w:b/>
+          <w:bCs/>
+          <w:color w:val="000000"/>
+          <w:sz w:val="24"/>
+          <w:u w:val="single"/>
+          <w:lang w:eastAsia="en-AU"/>
+        </w:rPr>
+      </w:pPr>
+    </w:p>
+    <w:p>
+      <w:pPr>
+        <w:spacing w:after="0" w:line="240" w:lineRule="auto"/>
+        <w:rPr>
+          <w:rFonts w:ascii="Arial" w:eastAsia="Times New Roman" w:hAnsi="Arial" w:cs="Arial"/>
+          <w:b/>
+          <w:bCs/>
+          <w:color w:val="000000"/>
+          <w:sz w:val="24"/>
+          <w:u w:val="single"/>
+          <w:lang w:eastAsia="en-AU"/>
+        </w:rPr>
+      </w:pPr>
+    </w:p>
+    <w:p>
+      <w:pPr>
+        <w:spacing w:after="0" w:line="240" w:lineRule="auto"/>
+        <w:rPr>
+          <w:rFonts w:ascii="Arial" w:eastAsia="Times New Roman" w:hAnsi="Arial" w:cs="Arial"/>
+          <w:b/>
+          <w:bCs/>
+          <w:color w:val="000000"/>
+          <w:sz w:val="24"/>
+          <w:u w:val="single"/>
+          <w:lang w:eastAsia="en-AU"/>
+        </w:rPr>
+      </w:pPr>
+    </w:p>
+    <w:p>
+      <w:pPr>
+        <w:spacing w:after="0" w:line="240" w:lineRule="auto"/>
+        <w:rPr>
+          <w:rFonts w:ascii="Arial" w:eastAsia="Times New Roman" w:hAnsi="Arial" w:cs="Arial"/>
+          <w:b/>
+          <w:bCs/>
+          <w:color w:val="000000"/>
+          <w:sz w:val="24"/>
+          <w:u w:val="single"/>
+          <w:lang w:eastAsia="en-AU"/>
+        </w:rPr>
+      </w:pPr>
+    </w:p>
+    <w:p>
+      <w:pPr>
+        <w:spacing w:after="0" w:line="240" w:lineRule="auto"/>
+        <w:rPr>
+          <w:rFonts w:ascii="Arial" w:eastAsia="Times New Roman" w:hAnsi="Arial" w:cs="Arial"/>
+          <w:b/>
+          <w:bCs/>
+          <w:color w:val="000000"/>
+          <w:sz w:val="24"/>
+          <w:u w:val="single"/>
+          <w:lang w:eastAsia="en-AU"/>
+        </w:rPr>
+      </w:pPr>
+    </w:p>
+    <w:p>
+      <w:pPr>
+        <w:spacing w:after="0" w:line="240" w:lineRule="auto"/>
+        <w:rPr>
+          <w:rFonts w:ascii="Arial" w:eastAsia="Times New Roman" w:hAnsi="Arial" w:cs="Arial"/>
+          <w:b/>
+          <w:bCs/>
+          <w:color w:val="000000"/>
+          <w:sz w:val="24"/>
+          <w:u w:val="single"/>
+          <w:lang w:eastAsia="en-AU"/>
+        </w:rPr>
+      </w:pPr>
+      <w:r>
+        <w:rPr>
+          <w:rFonts w:ascii="Arial" w:eastAsia="Times New Roman" w:hAnsi="Arial" w:cs="Arial"/>
+          <w:b/>
+          <w:bCs/>
+          <w:noProof/>
+          <w:color w:val="000000"/>
+          <w:sz w:val="24"/>
+          <w:u w:val="single"/>
+          <w:lang w:eastAsia="en-AU"/>
+        </w:rPr>
+        <w:lastRenderedPageBreak/>
+        <w:drawing>
+          <wp:anchor distT="0" distB="0" distL="114300" distR="114300" simplePos="0" relativeHeight="251772928" behindDoc="0" locked="0" layoutInCell="1" allowOverlap="1">
+            <wp:simplePos x="0" y="0"/>
+            <wp:positionH relativeFrom="margin">
+              <wp:align>left</wp:align>
+            </wp:positionH>
+            <wp:positionV relativeFrom="paragraph">
+              <wp:posOffset>177800</wp:posOffset>
+            </wp:positionV>
+            <wp:extent cx="1607185" cy="1917700"/>
+            <wp:effectExtent l="0" t="0" r="0" b="6350"/>
+            <wp:wrapSquare wrapText="bothSides"/>
+            <wp:docPr id="103" name="Picture 103" descr="C:\Users\2104990817\Documents\EITS-Office-Systems\GUI Images\CaseworkerMain.jpg"/>
+            <wp:cNvGraphicFramePr>
+              <a:graphicFrameLocks xmlns:a="http://schemas.openxmlformats.org/drawingml/2006/main" noChangeAspect="1"/>
+            </wp:cNvGraphicFramePr>
+            <a:graphic xmlns:a="http://schemas.openxmlformats.org/drawingml/2006/main">
+              <a:graphicData uri="http://schemas.openxmlformats.org/drawingml/2006/picture">
+                <pic:pic xmlns:pic="http://schemas.openxmlformats.org/drawingml/2006/picture">
+                  <pic:nvPicPr>
+                    <pic:cNvPr id="0" name="Picture 13" descr="C:\Users\2104990817\Documents\EITS-Office-Systems\GUI Images\CaseworkerMain.jpg"/>
+                    <pic:cNvPicPr>
+                      <a:picLocks noChangeAspect="1" noChangeArrowheads="1"/>
+                    </pic:cNvPicPr>
+                  </pic:nvPicPr>
+                  <pic:blipFill>
+                    <a:blip r:embed="rId11" cstate="print">
+                      <a:extLst>
+                        <a:ext uri="{28A0092B-C50C-407E-A947-70E740481C1C}">
+                          <a14:useLocalDpi xmlns:a14="http://schemas.microsoft.com/office/drawing/2010/main" val="0"/>
+                        </a:ext>
+                      </a:extLst>
+                    </a:blip>
+                    <a:srcRect/>
+                    <a:stretch>
+                      <a:fillRect/>
+                    </a:stretch>
+                  </pic:blipFill>
+                  <pic:spPr bwMode="auto">
+                    <a:xfrm>
+                      <a:off x="0" y="0"/>
+                      <a:ext cx="1607185" cy="1917700"/>
+                    </a:xfrm>
+                    <a:prstGeom prst="rect">
+                      <a:avLst/>
+                    </a:prstGeom>
+                    <a:noFill/>
+                    <a:ln>
+                      <a:noFill/>
+                    </a:ln>
+                  </pic:spPr>
+                </pic:pic>
+              </a:graphicData>
+            </a:graphic>
+            <wp14:sizeRelH relativeFrom="margin">
+              <wp14:pctWidth>0</wp14:pctWidth>
+            </wp14:sizeRelH>
+            <wp14:sizeRelV relativeFrom="margin">
+              <wp14:pctHeight>0</wp14:pctHeight>
+            </wp14:sizeRelV>
+          </wp:anchor>
+        </w:drawing>
+      </w:r>
+      <w:r>
+        <w:rPr>
+          <w:rFonts w:ascii="Arial" w:eastAsia="Times New Roman" w:hAnsi="Arial" w:cs="Arial"/>
+          <w:b/>
+          <w:bCs/>
+          <w:color w:val="000000"/>
+          <w:sz w:val="24"/>
+          <w:u w:val="single"/>
+          <w:lang w:eastAsia="en-AU"/>
+        </w:rPr>
+        <w:t>Caseworker Main:</w:t>
+      </w:r>
+    </w:p>
+    <w:tbl>
+      <w:tblPr>
+        <w:tblStyle w:val="TableGrid"/>
+        <w:tblpPr w:leftFromText="180" w:rightFromText="180" w:vertAnchor="text" w:horzAnchor="margin" w:tblpXSpec="right" w:tblpY="192"/>
+        <w:tblW w:w="0" w:type="auto"/>
+        <w:tblLook w:val="04A0" w:firstRow="1" w:lastRow="0" w:firstColumn="1" w:lastColumn="0" w:noHBand="0" w:noVBand="1"/>
+      </w:tblPr>
+      <w:tblGrid>
+        <w:gridCol w:w="1838"/>
+        <w:gridCol w:w="2126"/>
+        <w:gridCol w:w="2222"/>
+      </w:tblGrid>
+      <w:tr>
+        <w:tc>
+          <w:tcPr>
+            <w:tcW w:w="1838" w:type="dxa"/>
+          </w:tcPr>
+          <w:p>
+            <w:pPr>
+              <w:rPr>
+                <w:rFonts w:ascii="Arial" w:eastAsia="Times New Roman" w:hAnsi="Arial" w:cs="Arial"/>
+                <w:b/>
+                <w:bCs/>
+                <w:color w:val="000000"/>
+                <w:sz w:val="24"/>
+                <w:u w:val="single"/>
+                <w:lang w:eastAsia="en-AU"/>
+              </w:rPr>
+            </w:pPr>
+          </w:p>
+        </w:tc>
+        <w:tc>
+          <w:tcPr>
+            <w:tcW w:w="2126" w:type="dxa"/>
+          </w:tcPr>
+          <w:p>
+            <w:pPr>
+              <w:rPr>
+                <w:rFonts w:ascii="Arial" w:eastAsia="Times New Roman" w:hAnsi="Arial" w:cs="Arial"/>
+                <w:b/>
+                <w:bCs/>
+                <w:color w:val="000000"/>
+                <w:sz w:val="24"/>
+                <w:u w:val="single"/>
+                <w:lang w:eastAsia="en-AU"/>
+              </w:rPr>
+            </w:pPr>
+          </w:p>
+        </w:tc>
+        <w:tc>
+          <w:tcPr>
+            <w:tcW w:w="2222" w:type="dxa"/>
+          </w:tcPr>
+          <w:p>
+            <w:pPr>
+              <w:rPr>
+                <w:rFonts w:ascii="Arial" w:eastAsia="Times New Roman" w:hAnsi="Arial" w:cs="Arial"/>
+                <w:b/>
+                <w:bCs/>
+                <w:color w:val="000000"/>
+                <w:sz w:val="24"/>
+                <w:u w:val="single"/>
+                <w:lang w:eastAsia="en-AU"/>
+              </w:rPr>
+            </w:pPr>
+          </w:p>
+        </w:tc>
+      </w:tr>
+    </w:tbl>
+    <w:p>
+      <w:pPr>
+        <w:spacing w:after="0" w:line="240" w:lineRule="auto"/>
+        <w:rPr>
+          <w:rFonts w:ascii="Arial" w:eastAsia="Times New Roman" w:hAnsi="Arial" w:cs="Arial"/>
+          <w:b/>
+          <w:bCs/>
+          <w:color w:val="000000"/>
+          <w:sz w:val="24"/>
+          <w:u w:val="single"/>
+          <w:lang w:eastAsia="en-AU"/>
+        </w:rPr>
+      </w:pPr>
+      <w:r>
+        <w:rPr>
+          <w:rFonts w:ascii="Arial" w:eastAsia="Times New Roman" w:hAnsi="Arial" w:cs="Arial"/>
+          <w:b/>
+          <w:bCs/>
+          <w:color w:val="000000"/>
+          <w:sz w:val="24"/>
+          <w:u w:val="single"/>
+          <w:lang w:eastAsia="en-AU"/>
+        </w:rPr>
+        <w:br w:type="textWrapping" w:clear="all"/>
+      </w:r>
+      <w:r>
+        <w:rPr>
+          <w:rFonts w:ascii="Arial" w:eastAsia="Times New Roman" w:hAnsi="Arial" w:cs="Arial"/>
+          <w:b/>
+          <w:bCs/>
+          <w:color w:val="000000"/>
+          <w:sz w:val="24"/>
+          <w:u w:val="single"/>
+          <w:lang w:eastAsia="en-AU"/>
+        </w:rPr>
+        <w:br w:type="textWrapping" w:clear="all"/>
+      </w:r>
+      <w:r>
+        <w:rPr>
+          <w:rFonts w:ascii="Arial" w:eastAsia="Times New Roman" w:hAnsi="Arial" w:cs="Arial"/>
+          <w:b/>
+          <w:bCs/>
+          <w:color w:val="000000"/>
+          <w:sz w:val="24"/>
+          <w:u w:val="single"/>
+          <w:lang w:eastAsia="en-AU"/>
+        </w:rPr>
+        <w:t>Caseworker Client Data:</w:t>
+      </w:r>
+    </w:p>
+    <w:tbl>
+      <w:tblPr>
+        <w:tblStyle w:val="TableGrid"/>
+        <w:tblpPr w:leftFromText="180" w:rightFromText="180" w:vertAnchor="text" w:horzAnchor="margin" w:tblpXSpec="right" w:tblpY="192"/>
+        <w:tblW w:w="0" w:type="auto"/>
+        <w:tblLook w:val="04A0" w:firstRow="1" w:lastRow="0" w:firstColumn="1" w:lastColumn="0" w:noHBand="0" w:noVBand="1"/>
+      </w:tblPr>
+      <w:tblGrid>
+        <w:gridCol w:w="1696"/>
+        <w:gridCol w:w="1843"/>
+        <w:gridCol w:w="1565"/>
+      </w:tblGrid>
+      <w:tr>
+        <w:tc>
+          <w:tcPr>
+            <w:tcW w:w="1696" w:type="dxa"/>
+          </w:tcPr>
+          <w:p>
+            <w:pPr>
+              <w:rPr>
+                <w:rFonts w:ascii="Arial" w:eastAsia="Times New Roman" w:hAnsi="Arial" w:cs="Arial"/>
+                <w:b/>
+                <w:bCs/>
+                <w:color w:val="000000"/>
+                <w:sz w:val="24"/>
+                <w:u w:val="single"/>
+                <w:lang w:eastAsia="en-AU"/>
+              </w:rPr>
+            </w:pPr>
+          </w:p>
+        </w:tc>
+        <w:tc>
+          <w:tcPr>
+            <w:tcW w:w="1843" w:type="dxa"/>
+          </w:tcPr>
+          <w:p>
+            <w:pPr>
+              <w:rPr>
+                <w:rFonts w:ascii="Arial" w:eastAsia="Times New Roman" w:hAnsi="Arial" w:cs="Arial"/>
+                <w:b/>
+                <w:bCs/>
+                <w:color w:val="000000"/>
+                <w:sz w:val="24"/>
+                <w:u w:val="single"/>
+                <w:lang w:eastAsia="en-AU"/>
+              </w:rPr>
+            </w:pPr>
+          </w:p>
+        </w:tc>
+        <w:tc>
+          <w:tcPr>
+            <w:tcW w:w="1565" w:type="dxa"/>
+          </w:tcPr>
+          <w:p>
+            <w:pPr>
+              <w:rPr>
+                <w:rFonts w:ascii="Arial" w:eastAsia="Times New Roman" w:hAnsi="Arial" w:cs="Arial"/>
+                <w:b/>
+                <w:bCs/>
+                <w:color w:val="000000"/>
+                <w:sz w:val="24"/>
+                <w:u w:val="single"/>
+                <w:lang w:eastAsia="en-AU"/>
+              </w:rPr>
+            </w:pPr>
+          </w:p>
+        </w:tc>
+      </w:tr>
+    </w:tbl>
+    <w:p>
+      <w:pPr>
+        <w:spacing w:after="0" w:line="240" w:lineRule="auto"/>
+        <w:rPr>
+          <w:rFonts w:ascii="Arial" w:eastAsia="Times New Roman" w:hAnsi="Arial" w:cs="Arial"/>
+          <w:b/>
+          <w:bCs/>
+          <w:color w:val="000000"/>
+          <w:sz w:val="24"/>
+          <w:u w:val="single"/>
+          <w:lang w:eastAsia="en-AU"/>
+        </w:rPr>
+      </w:pPr>
+      <w:r>
+        <w:rPr>
+          <w:rFonts w:ascii="Arial" w:eastAsia="Times New Roman" w:hAnsi="Arial" w:cs="Arial"/>
+          <w:b/>
+          <w:bCs/>
+          <w:noProof/>
+          <w:color w:val="000000"/>
+          <w:sz w:val="24"/>
+          <w:u w:val="single"/>
+          <w:lang w:eastAsia="en-AU"/>
+        </w:rPr>
+        <w:drawing>
+          <wp:anchor distT="0" distB="0" distL="114300" distR="114300" simplePos="0" relativeHeight="251773952" behindDoc="0" locked="0" layoutInCell="1" allowOverlap="1">
+            <wp:simplePos x="914400" y="3365500"/>
+            <wp:positionH relativeFrom="column">
+              <wp:align>left</wp:align>
+            </wp:positionH>
+            <wp:positionV relativeFrom="paragraph">
+              <wp:align>top</wp:align>
+            </wp:positionV>
+            <wp:extent cx="2292350" cy="1354571"/>
+            <wp:effectExtent l="0" t="0" r="0" b="0"/>
+            <wp:wrapSquare wrapText="bothSides"/>
+            <wp:docPr id="104" name="Picture 104" descr="C:\Users\2104990817\Documents\EITS-Office-Systems\GUI Images\ClientData_Caseworker.jpg"/>
+            <wp:cNvGraphicFramePr>
+              <a:graphicFrameLocks xmlns:a="http://schemas.openxmlformats.org/drawingml/2006/main" noChangeAspect="1"/>
+            </wp:cNvGraphicFramePr>
+            <a:graphic xmlns:a="http://schemas.openxmlformats.org/drawingml/2006/main">
+              <a:graphicData uri="http://schemas.openxmlformats.org/drawingml/2006/picture">
+                <pic:pic xmlns:pic="http://schemas.openxmlformats.org/drawingml/2006/picture">
+                  <pic:nvPicPr>
+                    <pic:cNvPr id="0" name="Picture 14" descr="C:\Users\2104990817\Documents\EITS-Office-Systems\GUI Images\ClientData_Caseworker.jpg"/>
+                    <pic:cNvPicPr>
+                      <a:picLocks noChangeAspect="1" noChangeArrowheads="1"/>
+                    </pic:cNvPicPr>
+                  </pic:nvPicPr>
+                  <pic:blipFill>
+                    <a:blip r:embed="rId42" cstate="print">
+                      <a:extLst>
+                        <a:ext uri="{28A0092B-C50C-407E-A947-70E740481C1C}">
+                          <a14:useLocalDpi xmlns:a14="http://schemas.microsoft.com/office/drawing/2010/main" val="0"/>
+                        </a:ext>
+                      </a:extLst>
+                    </a:blip>
+                    <a:srcRect/>
+                    <a:stretch>
+                      <a:fillRect/>
+                    </a:stretch>
+                  </pic:blipFill>
+                  <pic:spPr bwMode="auto">
+                    <a:xfrm>
+                      <a:off x="0" y="0"/>
+                      <a:ext cx="2292350" cy="1354571"/>
+                    </a:xfrm>
+                    <a:prstGeom prst="rect">
+                      <a:avLst/>
+                    </a:prstGeom>
+                    <a:noFill/>
+                    <a:ln>
+                      <a:noFill/>
+                    </a:ln>
+                  </pic:spPr>
+                </pic:pic>
+              </a:graphicData>
+            </a:graphic>
+          </wp:anchor>
+        </w:drawing>
+      </w:r>
+      <w:r>
+        <w:rPr>
+          <w:rFonts w:ascii="Arial" w:eastAsia="Times New Roman" w:hAnsi="Arial" w:cs="Arial"/>
+          <w:b/>
+          <w:bCs/>
+          <w:color w:val="000000"/>
+          <w:sz w:val="24"/>
+          <w:u w:val="single"/>
+          <w:lang w:eastAsia="en-AU"/>
+        </w:rPr>
+        <w:br w:type="textWrapping" w:clear="all"/>
+      </w:r>
+    </w:p>
+    <w:p>
+      <w:pPr>
+        <w:spacing w:after="0" w:line="240" w:lineRule="auto"/>
+        <w:rPr>
+          <w:rFonts w:ascii="Arial" w:eastAsia="Times New Roman" w:hAnsi="Arial" w:cs="Arial"/>
+          <w:b/>
+          <w:bCs/>
+          <w:color w:val="000000"/>
+          <w:sz w:val="24"/>
+          <w:u w:val="single"/>
+          <w:lang w:eastAsia="en-AU"/>
+        </w:rPr>
+      </w:pPr>
+      <w:r>
+        <w:rPr>
+          <w:rFonts w:ascii="Arial" w:eastAsia="Times New Roman" w:hAnsi="Arial" w:cs="Arial"/>
+          <w:b/>
+          <w:bCs/>
+          <w:color w:val="000000"/>
+          <w:sz w:val="24"/>
+          <w:u w:val="single"/>
+          <w:lang w:eastAsia="en-AU"/>
+        </w:rPr>
+        <w:t>Caseworker Client Attendance:</w:t>
+      </w:r>
+    </w:p>
+    <w:tbl>
+      <w:tblPr>
+        <w:tblStyle w:val="TableGrid"/>
+        <w:tblpPr w:leftFromText="180" w:rightFromText="180" w:vertAnchor="text" w:horzAnchor="margin" w:tblpXSpec="right" w:tblpY="192"/>
+        <w:tblW w:w="0" w:type="auto"/>
+        <w:tblLook w:val="04A0" w:firstRow="1" w:lastRow="0" w:firstColumn="1" w:lastColumn="0" w:noHBand="0" w:noVBand="1"/>
+      </w:tblPr>
+      <w:tblGrid>
+        <w:gridCol w:w="1696"/>
+        <w:gridCol w:w="1843"/>
+        <w:gridCol w:w="1565"/>
+      </w:tblGrid>
+      <w:tr>
+        <w:tc>
+          <w:tcPr>
+            <w:tcW w:w="1696" w:type="dxa"/>
+          </w:tcPr>
+          <w:p>
+            <w:pPr>
+              <w:rPr>
+                <w:rFonts w:ascii="Arial" w:eastAsia="Times New Roman" w:hAnsi="Arial" w:cs="Arial"/>
+                <w:b/>
+                <w:bCs/>
+                <w:color w:val="000000"/>
+                <w:sz w:val="24"/>
+                <w:u w:val="single"/>
+                <w:lang w:eastAsia="en-AU"/>
+              </w:rPr>
+            </w:pPr>
+          </w:p>
+        </w:tc>
+        <w:tc>
+          <w:tcPr>
+            <w:tcW w:w="1843" w:type="dxa"/>
+          </w:tcPr>
+          <w:p>
+            <w:pPr>
+              <w:rPr>
+                <w:rFonts w:ascii="Arial" w:eastAsia="Times New Roman" w:hAnsi="Arial" w:cs="Arial"/>
+                <w:b/>
+                <w:bCs/>
+                <w:color w:val="000000"/>
+                <w:sz w:val="24"/>
+                <w:u w:val="single"/>
+                <w:lang w:eastAsia="en-AU"/>
+              </w:rPr>
+            </w:pPr>
+          </w:p>
+        </w:tc>
+        <w:tc>
+          <w:tcPr>
+            <w:tcW w:w="1565" w:type="dxa"/>
+          </w:tcPr>
+          <w:p>
+            <w:pPr>
+              <w:rPr>
+                <w:rFonts w:ascii="Arial" w:eastAsia="Times New Roman" w:hAnsi="Arial" w:cs="Arial"/>
+                <w:b/>
+                <w:bCs/>
+                <w:color w:val="000000"/>
+                <w:sz w:val="24"/>
+                <w:u w:val="single"/>
+                <w:lang w:eastAsia="en-AU"/>
+              </w:rPr>
+            </w:pPr>
+          </w:p>
+        </w:tc>
+      </w:tr>
+    </w:tbl>
+    <w:p>
+      <w:pPr>
+        <w:spacing w:after="0" w:line="240" w:lineRule="auto"/>
+        <w:rPr>
+          <w:rFonts w:ascii="Arial" w:eastAsia="Times New Roman" w:hAnsi="Arial" w:cs="Arial"/>
+          <w:b/>
+          <w:bCs/>
+          <w:color w:val="000000"/>
+          <w:sz w:val="24"/>
+          <w:u w:val="single"/>
+          <w:lang w:eastAsia="en-AU"/>
+        </w:rPr>
+      </w:pPr>
+      <w:r>
+        <w:rPr>
+          <w:rFonts w:ascii="Arial" w:eastAsia="Times New Roman" w:hAnsi="Arial" w:cs="Arial"/>
+          <w:b/>
+          <w:bCs/>
+          <w:noProof/>
+          <w:color w:val="000000"/>
+          <w:sz w:val="24"/>
+          <w:u w:val="single"/>
+          <w:lang w:eastAsia="en-AU"/>
+        </w:rPr>
+        <w:drawing>
+          <wp:anchor distT="0" distB="0" distL="114300" distR="114300" simplePos="0" relativeHeight="251774976" behindDoc="0" locked="0" layoutInCell="1" allowOverlap="1">
+            <wp:simplePos x="914400" y="5073650"/>
+            <wp:positionH relativeFrom="column">
+              <wp:align>left</wp:align>
+            </wp:positionH>
+            <wp:positionV relativeFrom="paragraph">
+              <wp:align>top</wp:align>
+            </wp:positionV>
+            <wp:extent cx="2292350" cy="1353530"/>
+            <wp:effectExtent l="0" t="0" r="0" b="0"/>
+            <wp:wrapSquare wrapText="bothSides"/>
+            <wp:docPr id="105" name="Picture 105" descr="C:\Users\2104990817\Documents\EITS-Office-Systems\GUI Images\ClientAttendance_CaseWorker.jpg"/>
+            <wp:cNvGraphicFramePr>
+              <a:graphicFrameLocks xmlns:a="http://schemas.openxmlformats.org/drawingml/2006/main" noChangeAspect="1"/>
+            </wp:cNvGraphicFramePr>
+            <a:graphic xmlns:a="http://schemas.openxmlformats.org/drawingml/2006/main">
+              <a:graphicData uri="http://schemas.openxmlformats.org/drawingml/2006/picture">
+                <pic:pic xmlns:pic="http://schemas.openxmlformats.org/drawingml/2006/picture">
+                  <pic:nvPicPr>
+                    <pic:cNvPr id="0" name="Picture 15" descr="C:\Users\2104990817\Documents\EITS-Office-Systems\GUI Images\ClientAttendance_CaseWorker.jpg"/>
+                    <pic:cNvPicPr>
+                      <a:picLocks noChangeAspect="1" noChangeArrowheads="1"/>
+                    </pic:cNvPicPr>
+                  </pic:nvPicPr>
+                  <pic:blipFill>
+                    <a:blip r:embed="rId43" cstate="print">
+                      <a:extLst>
+                        <a:ext uri="{28A0092B-C50C-407E-A947-70E740481C1C}">
+                          <a14:useLocalDpi xmlns:a14="http://schemas.microsoft.com/office/drawing/2010/main" val="0"/>
+                        </a:ext>
+                      </a:extLst>
+                    </a:blip>
+                    <a:srcRect/>
+                    <a:stretch>
+                      <a:fillRect/>
+                    </a:stretch>
+                  </pic:blipFill>
+                  <pic:spPr bwMode="auto">
+                    <a:xfrm>
+                      <a:off x="0" y="0"/>
+                      <a:ext cx="2292350" cy="1353530"/>
+                    </a:xfrm>
+                    <a:prstGeom prst="rect">
+                      <a:avLst/>
+                    </a:prstGeom>
+                    <a:noFill/>
+                    <a:ln>
+                      <a:noFill/>
+                    </a:ln>
+                  </pic:spPr>
+                </pic:pic>
+              </a:graphicData>
+            </a:graphic>
+          </wp:anchor>
+        </w:drawing>
+      </w:r>
+      <w:r>
+        <w:rPr>
+          <w:rFonts w:ascii="Arial" w:eastAsia="Times New Roman" w:hAnsi="Arial" w:cs="Arial"/>
+          <w:b/>
+          <w:bCs/>
+          <w:color w:val="000000"/>
+          <w:sz w:val="24"/>
+          <w:u w:val="single"/>
+          <w:lang w:eastAsia="en-AU"/>
+        </w:rPr>
+        <w:br w:type="textWrapping" w:clear="all"/>
+      </w:r>
+    </w:p>
+    <w:p>
+      <w:pPr>
+        <w:spacing w:after="0" w:line="240" w:lineRule="auto"/>
+        <w:rPr>
+          <w:rFonts w:ascii="Arial" w:eastAsia="Times New Roman" w:hAnsi="Arial" w:cs="Arial"/>
+          <w:b/>
+          <w:bCs/>
+          <w:color w:val="000000"/>
+          <w:sz w:val="24"/>
+          <w:u w:val="single"/>
+          <w:lang w:eastAsia="en-AU"/>
+        </w:rPr>
+      </w:pPr>
+      <w:r>
+        <w:rPr>
+          <w:rFonts w:ascii="Arial" w:eastAsia="Times New Roman" w:hAnsi="Arial" w:cs="Arial"/>
+          <w:b/>
+          <w:bCs/>
+          <w:color w:val="000000"/>
+          <w:sz w:val="24"/>
+          <w:u w:val="single"/>
+          <w:lang w:eastAsia="en-AU"/>
+        </w:rPr>
+        <w:t>Caseworker Client Progress:</w:t>
+      </w:r>
+    </w:p>
+    <w:tbl>
+      <w:tblPr>
+        <w:tblStyle w:val="TableGrid"/>
+        <w:tblpPr w:leftFromText="180" w:rightFromText="180" w:vertAnchor="text" w:horzAnchor="margin" w:tblpXSpec="right" w:tblpY="192"/>
+        <w:tblW w:w="0" w:type="auto"/>
+        <w:tblLook w:val="04A0" w:firstRow="1" w:lastRow="0" w:firstColumn="1" w:lastColumn="0" w:noHBand="0" w:noVBand="1"/>
+      </w:tblPr>
+      <w:tblGrid>
+        <w:gridCol w:w="1696"/>
+        <w:gridCol w:w="1843"/>
+        <w:gridCol w:w="1565"/>
+      </w:tblGrid>
+      <w:tr>
+        <w:tc>
+          <w:tcPr>
+            <w:tcW w:w="1696" w:type="dxa"/>
+          </w:tcPr>
+          <w:p>
+            <w:pPr>
+              <w:rPr>
+                <w:rFonts w:ascii="Arial" w:eastAsia="Times New Roman" w:hAnsi="Arial" w:cs="Arial"/>
+                <w:b/>
+                <w:bCs/>
+                <w:color w:val="000000"/>
+                <w:sz w:val="24"/>
+                <w:u w:val="single"/>
+                <w:lang w:eastAsia="en-AU"/>
+              </w:rPr>
+            </w:pPr>
+          </w:p>
+        </w:tc>
+        <w:tc>
+          <w:tcPr>
+            <w:tcW w:w="1843" w:type="dxa"/>
+          </w:tcPr>
+          <w:p>
+            <w:pPr>
+              <w:rPr>
+                <w:rFonts w:ascii="Arial" w:eastAsia="Times New Roman" w:hAnsi="Arial" w:cs="Arial"/>
+                <w:b/>
+                <w:bCs/>
+                <w:color w:val="000000"/>
+                <w:sz w:val="24"/>
+                <w:u w:val="single"/>
+                <w:lang w:eastAsia="en-AU"/>
+              </w:rPr>
+            </w:pPr>
+          </w:p>
+        </w:tc>
+        <w:tc>
+          <w:tcPr>
+            <w:tcW w:w="1565" w:type="dxa"/>
+          </w:tcPr>
+          <w:p>
+            <w:pPr>
+              <w:rPr>
+                <w:rFonts w:ascii="Arial" w:eastAsia="Times New Roman" w:hAnsi="Arial" w:cs="Arial"/>
+                <w:b/>
+                <w:bCs/>
+                <w:color w:val="000000"/>
+                <w:sz w:val="24"/>
+                <w:u w:val="single"/>
+                <w:lang w:eastAsia="en-AU"/>
+              </w:rPr>
+            </w:pPr>
+          </w:p>
+        </w:tc>
+      </w:tr>
+    </w:tbl>
+    <w:p>
+      <w:pPr>
+        <w:spacing w:after="0" w:line="240" w:lineRule="auto"/>
+        <w:rPr>
+          <w:rFonts w:ascii="Arial" w:eastAsia="Times New Roman" w:hAnsi="Arial" w:cs="Arial"/>
+          <w:b/>
+          <w:bCs/>
+          <w:color w:val="000000"/>
+          <w:sz w:val="24"/>
+          <w:u w:val="single"/>
+          <w:lang w:eastAsia="en-AU"/>
+        </w:rPr>
+      </w:pPr>
+      <w:r>
+        <w:rPr>
+          <w:rFonts w:ascii="Arial" w:eastAsia="Times New Roman" w:hAnsi="Arial" w:cs="Arial"/>
+          <w:b/>
+          <w:bCs/>
+          <w:noProof/>
+          <w:color w:val="000000"/>
+          <w:sz w:val="24"/>
+          <w:u w:val="single"/>
+          <w:lang w:eastAsia="en-AU"/>
+        </w:rPr>
+        <w:drawing>
+          <wp:anchor distT="0" distB="0" distL="114300" distR="114300" simplePos="0" relativeHeight="251776000" behindDoc="0" locked="0" layoutInCell="1" allowOverlap="1">
+            <wp:simplePos x="914400" y="6775450"/>
+            <wp:positionH relativeFrom="column">
+              <wp:align>left</wp:align>
+            </wp:positionH>
+            <wp:positionV relativeFrom="paragraph">
+              <wp:align>top</wp:align>
+            </wp:positionV>
+            <wp:extent cx="2286000" cy="1350818"/>
+            <wp:effectExtent l="0" t="0" r="0" b="1905"/>
+            <wp:wrapSquare wrapText="bothSides"/>
+            <wp:docPr id="106" name="Picture 106" descr="C:\Users\2104990817\Documents\EITS-Office-Systems\GUI Images\ClientProgress_Caseworker.jpg"/>
+            <wp:cNvGraphicFramePr>
+              <a:graphicFrameLocks xmlns:a="http://schemas.openxmlformats.org/drawingml/2006/main" noChangeAspect="1"/>
+            </wp:cNvGraphicFramePr>
+            <a:graphic xmlns:a="http://schemas.openxmlformats.org/drawingml/2006/main">
+              <a:graphicData uri="http://schemas.openxmlformats.org/drawingml/2006/picture">
+                <pic:pic xmlns:pic="http://schemas.openxmlformats.org/drawingml/2006/picture">
+                  <pic:nvPicPr>
+                    <pic:cNvPr id="0" name="Picture 16" descr="C:\Users\2104990817\Documents\EITS-Office-Systems\GUI Images\ClientProgress_Caseworker.jpg"/>
+                    <pic:cNvPicPr>
+                      <a:picLocks noChangeAspect="1" noChangeArrowheads="1"/>
+                    </pic:cNvPicPr>
+                  </pic:nvPicPr>
+                  <pic:blipFill>
+                    <a:blip r:embed="rId44" cstate="print">
+                      <a:extLst>
+                        <a:ext uri="{28A0092B-C50C-407E-A947-70E740481C1C}">
+                          <a14:useLocalDpi xmlns:a14="http://schemas.microsoft.com/office/drawing/2010/main" val="0"/>
+                        </a:ext>
+                      </a:extLst>
+                    </a:blip>
+                    <a:srcRect/>
+                    <a:stretch>
+                      <a:fillRect/>
+                    </a:stretch>
+                  </pic:blipFill>
+                  <pic:spPr bwMode="auto">
+                    <a:xfrm>
+                      <a:off x="0" y="0"/>
+                      <a:ext cx="2286000" cy="1350818"/>
+                    </a:xfrm>
+                    <a:prstGeom prst="rect">
+                      <a:avLst/>
+                    </a:prstGeom>
+                    <a:noFill/>
+                    <a:ln>
+                      <a:noFill/>
+                    </a:ln>
+                  </pic:spPr>
+                </pic:pic>
+              </a:graphicData>
+            </a:graphic>
+          </wp:anchor>
+        </w:drawing>
+      </w:r>
+      <w:r>
+        <w:rPr>
+          <w:rFonts w:ascii="Arial" w:eastAsia="Times New Roman" w:hAnsi="Arial" w:cs="Arial"/>
+          <w:b/>
+          <w:bCs/>
+          <w:color w:val="000000"/>
+          <w:sz w:val="24"/>
+          <w:u w:val="single"/>
+          <w:lang w:eastAsia="en-AU"/>
+        </w:rPr>
+        <w:br w:type="textWrapping" w:clear="all"/>
+      </w:r>
+    </w:p>
+    <w:p>
+      <w:pPr>
+        <w:spacing w:after="0" w:line="240" w:lineRule="auto"/>
+        <w:rPr>
+          <w:rFonts w:ascii="Arial" w:eastAsia="Times New Roman" w:hAnsi="Arial" w:cs="Arial"/>
+          <w:b/>
+          <w:bCs/>
+          <w:color w:val="000000"/>
+          <w:sz w:val="24"/>
+          <w:u w:val="single"/>
+          <w:lang w:eastAsia="en-AU"/>
+        </w:rPr>
+      </w:pPr>
+    </w:p>
+    <w:p>
+      <w:pPr>
+        <w:spacing w:after="0" w:line="240" w:lineRule="auto"/>
+        <w:rPr>
+          <w:rFonts w:ascii="Arial" w:eastAsia="Times New Roman" w:hAnsi="Arial" w:cs="Arial"/>
+          <w:b/>
+          <w:bCs/>
+          <w:color w:val="000000"/>
+          <w:sz w:val="24"/>
+          <w:u w:val="single"/>
+          <w:lang w:eastAsia="en-AU"/>
+        </w:rPr>
+      </w:pPr>
+    </w:p>
+    <w:p>
+      <w:pPr>
+        <w:spacing w:after="0" w:line="240" w:lineRule="auto"/>
+        <w:rPr>
+          <w:rFonts w:ascii="Arial" w:eastAsia="Times New Roman" w:hAnsi="Arial" w:cs="Arial"/>
+          <w:b/>
+          <w:bCs/>
+          <w:color w:val="000000"/>
+          <w:sz w:val="24"/>
+          <w:u w:val="single"/>
+          <w:lang w:eastAsia="en-AU"/>
+        </w:rPr>
+      </w:pPr>
+    </w:p>
+    <w:p>
+      <w:pPr>
+        <w:spacing w:after="0" w:line="240" w:lineRule="auto"/>
+        <w:rPr>
+          <w:rFonts w:ascii="Arial" w:eastAsia="Times New Roman" w:hAnsi="Arial" w:cs="Arial"/>
+          <w:b/>
+          <w:bCs/>
+          <w:color w:val="000000"/>
+          <w:sz w:val="24"/>
+          <w:u w:val="single"/>
+          <w:lang w:eastAsia="en-AU"/>
+        </w:rPr>
+      </w:pPr>
+    </w:p>
+    <w:p>
+      <w:pPr>
+        <w:spacing w:after="0" w:line="240" w:lineRule="auto"/>
+        <w:rPr>
+          <w:rFonts w:ascii="Arial" w:eastAsia="Times New Roman" w:hAnsi="Arial" w:cs="Arial"/>
+          <w:b/>
+          <w:bCs/>
+          <w:color w:val="000000"/>
+          <w:sz w:val="24"/>
+          <w:u w:val="single"/>
+          <w:lang w:eastAsia="en-AU"/>
+        </w:rPr>
+      </w:pPr>
+    </w:p>
+    <w:p>
+      <w:pPr>
+        <w:spacing w:after="0" w:line="240" w:lineRule="auto"/>
+        <w:rPr>
+          <w:rFonts w:ascii="Arial" w:eastAsia="Times New Roman" w:hAnsi="Arial" w:cs="Arial"/>
+          <w:b/>
+          <w:bCs/>
+          <w:color w:val="000000"/>
+          <w:sz w:val="24"/>
+          <w:u w:val="single"/>
+          <w:lang w:eastAsia="en-AU"/>
+        </w:rPr>
+      </w:pPr>
+    </w:p>
+    <w:p>
+      <w:pPr>
+        <w:spacing w:after="0" w:line="240" w:lineRule="auto"/>
+        <w:rPr>
+          <w:rFonts w:ascii="Arial" w:eastAsia="Times New Roman" w:hAnsi="Arial" w:cs="Arial"/>
+          <w:b/>
+          <w:bCs/>
+          <w:color w:val="000000"/>
+          <w:sz w:val="24"/>
+          <w:u w:val="single"/>
+          <w:lang w:eastAsia="en-AU"/>
+        </w:rPr>
+      </w:pPr>
+    </w:p>
+    <w:p>
+      <w:pPr>
+        <w:spacing w:after="0" w:line="240" w:lineRule="auto"/>
+        <w:rPr>
+          <w:rFonts w:ascii="Arial" w:eastAsia="Times New Roman" w:hAnsi="Arial" w:cs="Arial"/>
+          <w:b/>
+          <w:bCs/>
+          <w:color w:val="000000"/>
+          <w:sz w:val="24"/>
+          <w:u w:val="single"/>
+          <w:lang w:eastAsia="en-AU"/>
+        </w:rPr>
+      </w:pPr>
+    </w:p>
+    <w:p>
+      <w:pPr>
+        <w:spacing w:after="0" w:line="240" w:lineRule="auto"/>
+        <w:rPr>
           <w:rFonts w:ascii="Times New Roman" w:eastAsia="Times New Roman" w:hAnsi="Times New Roman" w:cs="Times New Roman"/>
           <w:sz w:val="28"/>
           <w:szCs w:val="24"/>
           <w:lang w:eastAsia="en-AU"/>
         </w:rPr>
       </w:pPr>
-      <w:bookmarkStart w:id="0" w:name="_GoBack"/>
-      <w:bookmarkEnd w:id="0"/>
       <w:r>
         <w:rPr>
           <w:rFonts w:ascii="Arial" w:eastAsia="Times New Roman" w:hAnsi="Arial" w:cs="Arial"/>
@@ -13468,7 +17567,7 @@
                     <pic:cNvPicPr/>
                   </pic:nvPicPr>
                   <pic:blipFill>
-                    <a:blip r:embed="rId31">
+                    <a:blip r:embed="rId45">
                       <a:extLst>
                         <a:ext uri="{28A0092B-C50C-407E-A947-70E740481C1C}">
                           <a14:useLocalDpi xmlns:a14="http://schemas.microsoft.com/office/drawing/2010/main" val="0"/>
@@ -13529,7 +17628,7 @@
                     <pic:cNvPicPr/>
                   </pic:nvPicPr>
                   <pic:blipFill>
-                    <a:blip r:embed="rId32">
+                    <a:blip r:embed="rId46">
                       <a:extLst>
                         <a:ext uri="{28A0092B-C50C-407E-A947-70E740481C1C}">
                           <a14:useLocalDpi xmlns:a14="http://schemas.microsoft.com/office/drawing/2010/main" val="0"/>
@@ -13734,7 +17833,7 @@
                     <pic:cNvPicPr/>
                   </pic:nvPicPr>
                   <pic:blipFill>
-                    <a:blip r:embed="rId33">
+                    <a:blip r:embed="rId47">
                       <a:extLst>
                         <a:ext uri="{28A0092B-C50C-407E-A947-70E740481C1C}">
                           <a14:useLocalDpi xmlns:a14="http://schemas.microsoft.com/office/drawing/2010/main" val="0"/>
@@ -13992,7 +18091,7 @@
                     <pic:cNvPicPr/>
                   </pic:nvPicPr>
                   <pic:blipFill>
-                    <a:blip r:embed="rId34">
+                    <a:blip r:embed="rId48">
                       <a:extLst>
                         <a:ext uri="{28A0092B-C50C-407E-A947-70E740481C1C}">
                           <a14:useLocalDpi xmlns:a14="http://schemas.microsoft.com/office/drawing/2010/main" val="0"/>
@@ -14072,7 +18171,7 @@
                     <pic:cNvPicPr/>
                   </pic:nvPicPr>
                   <pic:blipFill>
-                    <a:blip r:embed="rId35">
+                    <a:blip r:embed="rId49">
                       <a:extLst>
                         <a:ext uri="{28A0092B-C50C-407E-A947-70E740481C1C}">
                           <a14:useLocalDpi xmlns:a14="http://schemas.microsoft.com/office/drawing/2010/main" val="0"/>
@@ -14176,7 +18275,7 @@
                     <pic:cNvPicPr/>
                   </pic:nvPicPr>
                   <pic:blipFill>
-                    <a:blip r:embed="rId36">
+                    <a:blip r:embed="rId50">
                       <a:extLst>
                         <a:ext uri="{28A0092B-C50C-407E-A947-70E740481C1C}">
                           <a14:useLocalDpi xmlns:a14="http://schemas.microsoft.com/office/drawing/2010/main" val="0"/>
@@ -14382,7 +18481,7 @@
                     <pic:cNvPicPr/>
                   </pic:nvPicPr>
                   <pic:blipFill>
-                    <a:blip r:embed="rId37" cstate="print">
+                    <a:blip r:embed="rId51" cstate="print">
                       <a:extLst>
                         <a:ext uri="{28A0092B-C50C-407E-A947-70E740481C1C}">
                           <a14:useLocalDpi xmlns:a14="http://schemas.microsoft.com/office/drawing/2010/main" val="0"/>
@@ -14451,7 +18550,7 @@
                     <pic:cNvPicPr/>
                   </pic:nvPicPr>
                   <pic:blipFill>
-                    <a:blip r:embed="rId38" cstate="print">
+                    <a:blip r:embed="rId52" cstate="print">
                       <a:extLst>
                         <a:ext uri="{28A0092B-C50C-407E-A947-70E740481C1C}">
                           <a14:useLocalDpi xmlns:a14="http://schemas.microsoft.com/office/drawing/2010/main" val="0"/>
@@ -14564,7 +18663,7 @@
                     <pic:cNvPicPr/>
                   </pic:nvPicPr>
                   <pic:blipFill>
-                    <a:blip r:embed="rId39">
+                    <a:blip r:embed="rId53">
                       <a:extLst>
                         <a:ext uri="{28A0092B-C50C-407E-A947-70E740481C1C}">
                           <a14:useLocalDpi xmlns:a14="http://schemas.microsoft.com/office/drawing/2010/main" val="0"/>
@@ -14854,7 +18953,7 @@
                     <pic:cNvPicPr/>
                   </pic:nvPicPr>
                   <pic:blipFill>
-                    <a:blip r:embed="rId40">
+                    <a:blip r:embed="rId54">
                       <a:extLst>
                         <a:ext uri="{28A0092B-C50C-407E-A947-70E740481C1C}">
                           <a14:useLocalDpi xmlns:a14="http://schemas.microsoft.com/office/drawing/2010/main" val="0"/>
@@ -15602,7 +19701,7 @@
                     <pic:cNvPicPr/>
                   </pic:nvPicPr>
                   <pic:blipFill>
-                    <a:blip r:embed="rId41">
+                    <a:blip r:embed="rId55">
                       <a:extLst>
                         <a:ext uri="{28A0092B-C50C-407E-A947-70E740481C1C}">
                           <a14:useLocalDpi xmlns:a14="http://schemas.microsoft.com/office/drawing/2010/main" val="0"/>
@@ -15671,7 +19770,7 @@
                     <pic:cNvPicPr/>
                   </pic:nvPicPr>
                   <pic:blipFill>
-                    <a:blip r:embed="rId42">
+                    <a:blip r:embed="rId56">
                       <a:extLst>
                         <a:ext uri="{28A0092B-C50C-407E-A947-70E740481C1C}">
                           <a14:useLocalDpi xmlns:a14="http://schemas.microsoft.com/office/drawing/2010/main" val="0"/>
@@ -15751,7 +19850,7 @@
                     <pic:cNvPicPr/>
                   </pic:nvPicPr>
                   <pic:blipFill>
-                    <a:blip r:embed="rId43" cstate="print">
+                    <a:blip r:embed="rId57" cstate="print">
                       <a:extLst>
                         <a:ext uri="{28A0092B-C50C-407E-A947-70E740481C1C}">
                           <a14:useLocalDpi xmlns:a14="http://schemas.microsoft.com/office/drawing/2010/main" val="0"/>
@@ -15820,7 +19919,7 @@
                     <pic:cNvPicPr/>
                   </pic:nvPicPr>
                   <pic:blipFill>
-                    <a:blip r:embed="rId44" cstate="print">
+                    <a:blip r:embed="rId58" cstate="print">
                       <a:extLst>
                         <a:ext uri="{28A0092B-C50C-407E-A947-70E740481C1C}">
                           <a14:useLocalDpi xmlns:a14="http://schemas.microsoft.com/office/drawing/2010/main" val="0"/>
@@ -16230,7 +20329,7 @@
                     <pic:cNvPicPr/>
                   </pic:nvPicPr>
                   <pic:blipFill>
-                    <a:blip r:embed="rId45">
+                    <a:blip r:embed="rId59">
                       <a:extLst>
                         <a:ext uri="{28A0092B-C50C-407E-A947-70E740481C1C}">
                           <a14:useLocalDpi xmlns:a14="http://schemas.microsoft.com/office/drawing/2010/main" val="0"/>
@@ -16629,7 +20728,7 @@
                     <pic:cNvPicPr/>
                   </pic:nvPicPr>
                   <pic:blipFill>
-                    <a:blip r:embed="rId46" cstate="print">
+                    <a:blip r:embed="rId60" cstate="print">
                       <a:extLst>
                         <a:ext uri="{28A0092B-C50C-407E-A947-70E740481C1C}">
                           <a14:useLocalDpi xmlns:a14="http://schemas.microsoft.com/office/drawing/2010/main" val="0"/>
@@ -16698,7 +20797,7 @@
                     <pic:cNvPicPr/>
                   </pic:nvPicPr>
                   <pic:blipFill>
-                    <a:blip r:embed="rId47" cstate="print">
+                    <a:blip r:embed="rId61" cstate="print">
                       <a:extLst>
                         <a:ext uri="{28A0092B-C50C-407E-A947-70E740481C1C}">
                           <a14:useLocalDpi xmlns:a14="http://schemas.microsoft.com/office/drawing/2010/main" val="0"/>
@@ -16780,7 +20879,7 @@
                     <pic:cNvPicPr/>
                   </pic:nvPicPr>
                   <pic:blipFill>
-                    <a:blip r:embed="rId48">
+                    <a:blip r:embed="rId62">
                       <a:extLst>
                         <a:ext uri="{28A0092B-C50C-407E-A947-70E740481C1C}">
                           <a14:useLocalDpi xmlns:a14="http://schemas.microsoft.com/office/drawing/2010/main" val="0"/>
@@ -16915,7 +21014,7 @@
                     <pic:cNvPicPr/>
                   </pic:nvPicPr>
                   <pic:blipFill>
-                    <a:blip r:embed="rId49">
+                    <a:blip r:embed="rId63">
                       <a:extLst>
                         <a:ext uri="{28A0092B-C50C-407E-A947-70E740481C1C}">
                           <a14:useLocalDpi xmlns:a14="http://schemas.microsoft.com/office/drawing/2010/main" val="0"/>
@@ -17314,7 +21413,7 @@
                     <pic:cNvPicPr/>
                   </pic:nvPicPr>
                   <pic:blipFill>
-                    <a:blip r:embed="rId50" cstate="print">
+                    <a:blip r:embed="rId64" cstate="print">
                       <a:extLst>
                         <a:ext uri="{28A0092B-C50C-407E-A947-70E740481C1C}">
                           <a14:useLocalDpi xmlns:a14="http://schemas.microsoft.com/office/drawing/2010/main" val="0"/>
@@ -17383,7 +21482,7 @@
                     <pic:cNvPicPr/>
                   </pic:nvPicPr>
                   <pic:blipFill>
-                    <a:blip r:embed="rId51" cstate="print">
+                    <a:blip r:embed="rId65" cstate="print">
                       <a:extLst>
                         <a:ext uri="{28A0092B-C50C-407E-A947-70E740481C1C}">
                           <a14:useLocalDpi xmlns:a14="http://schemas.microsoft.com/office/drawing/2010/main" val="0"/>
@@ -17465,7 +21564,7 @@
                     <pic:cNvPicPr/>
                   </pic:nvPicPr>
                   <pic:blipFill>
-                    <a:blip r:embed="rId52">
+                    <a:blip r:embed="rId66">
                       <a:extLst>
                         <a:ext uri="{28A0092B-C50C-407E-A947-70E740481C1C}">
                           <a14:useLocalDpi xmlns:a14="http://schemas.microsoft.com/office/drawing/2010/main" val="0"/>
@@ -17618,7 +21717,7 @@
                     <pic:cNvPicPr/>
                   </pic:nvPicPr>
                   <pic:blipFill>
-                    <a:blip r:embed="rId53">
+                    <a:blip r:embed="rId67">
                       <a:extLst>
                         <a:ext uri="{28A0092B-C50C-407E-A947-70E740481C1C}">
                           <a14:useLocalDpi xmlns:a14="http://schemas.microsoft.com/office/drawing/2010/main" val="0"/>
@@ -17687,7 +21786,7 @@
                     <pic:cNvPicPr/>
                   </pic:nvPicPr>
                   <pic:blipFill>
-                    <a:blip r:embed="rId54">
+                    <a:blip r:embed="rId68">
                       <a:extLst>
                         <a:ext uri="{28A0092B-C50C-407E-A947-70E740481C1C}">
                           <a14:useLocalDpi xmlns:a14="http://schemas.microsoft.com/office/drawing/2010/main" val="0"/>
@@ -17795,7 +21894,7 @@
                     <pic:cNvPicPr/>
                   </pic:nvPicPr>
                   <pic:blipFill>
-                    <a:blip r:embed="rId55">
+                    <a:blip r:embed="rId69">
                       <a:extLst>
                         <a:ext uri="{28A0092B-C50C-407E-A947-70E740481C1C}">
                           <a14:useLocalDpi xmlns:a14="http://schemas.microsoft.com/office/drawing/2010/main" val="0"/>
@@ -17968,7 +22067,7 @@
                     <pic:cNvPicPr/>
                   </pic:nvPicPr>
                   <pic:blipFill>
-                    <a:blip r:embed="rId56">
+                    <a:blip r:embed="rId70">
                       <a:extLst>
                         <a:ext uri="{28A0092B-C50C-407E-A947-70E740481C1C}">
                           <a14:useLocalDpi xmlns:a14="http://schemas.microsoft.com/office/drawing/2010/main" val="0"/>
@@ -18446,7 +22545,7 @@
                     <pic:cNvPicPr/>
                   </pic:nvPicPr>
                   <pic:blipFill>
-                    <a:blip r:embed="rId57" cstate="print">
+                    <a:blip r:embed="rId71" cstate="print">
                       <a:extLst>
                         <a:ext uri="{28A0092B-C50C-407E-A947-70E740481C1C}">
                           <a14:useLocalDpi xmlns:a14="http://schemas.microsoft.com/office/drawing/2010/main" val="0"/>
@@ -18515,7 +22614,7 @@
                     <pic:cNvPicPr/>
                   </pic:nvPicPr>
                   <pic:blipFill>
-                    <a:blip r:embed="rId58" cstate="print">
+                    <a:blip r:embed="rId72" cstate="print">
                       <a:extLst>
                         <a:ext uri="{28A0092B-C50C-407E-A947-70E740481C1C}">
                           <a14:useLocalDpi xmlns:a14="http://schemas.microsoft.com/office/drawing/2010/main" val="0"/>
@@ -18610,7 +22709,7 @@
                     <pic:cNvPicPr/>
                   </pic:nvPicPr>
                   <pic:blipFill>
-                    <a:blip r:embed="rId59">
+                    <a:blip r:embed="rId73">
                       <a:extLst>
                         <a:ext uri="{28A0092B-C50C-407E-A947-70E740481C1C}">
                           <a14:useLocalDpi xmlns:a14="http://schemas.microsoft.com/office/drawing/2010/main" val="0"/>
@@ -18679,7 +22778,7 @@
                     <pic:cNvPicPr/>
                   </pic:nvPicPr>
                   <pic:blipFill>
-                    <a:blip r:embed="rId60">
+                    <a:blip r:embed="rId74">
                       <a:extLst>
                         <a:ext uri="{28A0092B-C50C-407E-A947-70E740481C1C}">
                           <a14:useLocalDpi xmlns:a14="http://schemas.microsoft.com/office/drawing/2010/main" val="0"/>
@@ -18910,7 +23009,7 @@
                     <pic:cNvPicPr/>
                   </pic:nvPicPr>
                   <pic:blipFill>
-                    <a:blip r:embed="rId61" cstate="print">
+                    <a:blip r:embed="rId75" cstate="print">
                       <a:extLst>
                         <a:ext uri="{28A0092B-C50C-407E-A947-70E740481C1C}">
                           <a14:useLocalDpi xmlns:a14="http://schemas.microsoft.com/office/drawing/2010/main" val="0"/>
@@ -18979,7 +23078,7 @@
                     <pic:cNvPicPr/>
                   </pic:nvPicPr>
                   <pic:blipFill>
-                    <a:blip r:embed="rId62" cstate="print">
+                    <a:blip r:embed="rId76" cstate="print">
                       <a:extLst>
                         <a:ext uri="{28A0092B-C50C-407E-A947-70E740481C1C}">
                           <a14:useLocalDpi xmlns:a14="http://schemas.microsoft.com/office/drawing/2010/main" val="0"/>
@@ -19074,7 +23173,7 @@
                     <pic:cNvPicPr/>
                   </pic:nvPicPr>
                   <pic:blipFill>
-                    <a:blip r:embed="rId63">
+                    <a:blip r:embed="rId77">
                       <a:extLst>
                         <a:ext uri="{28A0092B-C50C-407E-A947-70E740481C1C}">
                           <a14:useLocalDpi xmlns:a14="http://schemas.microsoft.com/office/drawing/2010/main" val="0"/>
@@ -19182,7 +23281,7 @@
                     <pic:cNvPicPr/>
                   </pic:nvPicPr>
                   <pic:blipFill>
-                    <a:blip r:embed="rId64">
+                    <a:blip r:embed="rId78">
                       <a:extLst>
                         <a:ext uri="{28A0092B-C50C-407E-A947-70E740481C1C}">
                           <a14:useLocalDpi xmlns:a14="http://schemas.microsoft.com/office/drawing/2010/main" val="0"/>
@@ -20103,7 +24202,7 @@
                     </pic:cNvPicPr>
                   </pic:nvPicPr>
                   <pic:blipFill>
-                    <a:blip r:embed="rId65" cstate="print">
+                    <a:blip r:embed="rId79" cstate="print">
                       <a:extLst>
                         <a:ext uri="{28A0092B-C50C-407E-A947-70E740481C1C}">
                           <a14:useLocalDpi xmlns:a14="http://schemas.microsoft.com/office/drawing/2010/main" val="0"/>
@@ -20175,7 +24274,7 @@
                     </pic:cNvPicPr>
                   </pic:nvPicPr>
                   <pic:blipFill>
-                    <a:blip r:embed="rId66" cstate="print">
+                    <a:blip r:embed="rId80" cstate="print">
                       <a:extLst>
                         <a:ext uri="{28A0092B-C50C-407E-A947-70E740481C1C}">
                           <a14:useLocalDpi xmlns:a14="http://schemas.microsoft.com/office/drawing/2010/main" val="0"/>
@@ -20315,6 +24414,7 @@
           <w:rFonts w:ascii="Arial" w:eastAsia="Times New Roman" w:hAnsi="Arial" w:cs="Arial"/>
           <w:b/>
           <w:bCs/>
+          <w:noProof/>
           <w:color w:val="000000"/>
           <w:sz w:val="28"/>
           <w:u w:val="single"/>
@@ -20411,6 +24511,7 @@
           <w:rFonts w:ascii="Arial" w:eastAsia="Times New Roman" w:hAnsi="Arial" w:cs="Arial"/>
           <w:b/>
           <w:bCs/>
+          <w:noProof/>
           <w:color w:val="000000"/>
           <w:sz w:val="28"/>
           <w:u w:val="single"/>
@@ -20567,7 +24668,7 @@
         </w:rPr>
         <w:t xml:space="preserve"> - </w:t>
       </w:r>
-      <w:hyperlink r:id="rId67" w:history="1">
+      <w:hyperlink r:id="rId81" w:history="1">
         <w:r>
           <w:rPr>
             <w:rStyle w:val="Hyperlink"/>
@@ -20606,7 +24707,7 @@
         </w:rPr>
         <w:t xml:space="preserve"> - </w:t>
       </w:r>
-      <w:hyperlink r:id="rId68" w:history="1">
+      <w:hyperlink r:id="rId82" w:history="1">
         <w:r>
           <w:rPr>
             <w:rStyle w:val="Hyperlink"/>
@@ -20636,7 +24737,7 @@
         </w:rPr>
         <w:t xml:space="preserve">Microsoft Project - </w:t>
       </w:r>
-      <w:hyperlink r:id="rId69" w:history="1">
+      <w:hyperlink r:id="rId83" w:history="1">
         <w:r>
           <w:rPr>
             <w:rStyle w:val="Hyperlink"/>
@@ -20666,7 +24767,7 @@
         </w:rPr>
         <w:t xml:space="preserve">Microsoft Project - </w:t>
       </w:r>
-      <w:hyperlink r:id="rId70" w:history="1">
+      <w:hyperlink r:id="rId84" w:history="1">
         <w:r>
           <w:rPr>
             <w:rStyle w:val="Hyperlink"/>
@@ -20696,7 +24797,7 @@
         </w:rPr>
         <w:t xml:space="preserve">Jira - </w:t>
       </w:r>
-      <w:hyperlink r:id="rId71" w:history="1">
+      <w:hyperlink r:id="rId85" w:history="1">
         <w:r>
           <w:rPr>
             <w:rStyle w:val="Hyperlink"/>
@@ -20726,7 +24827,7 @@
         </w:rPr>
         <w:t xml:space="preserve">Jira - </w:t>
       </w:r>
-      <w:hyperlink r:id="rId72" w:history="1">
+      <w:hyperlink r:id="rId86" w:history="1">
         <w:r>
           <w:rPr>
             <w:rStyle w:val="Hyperlink"/>
@@ -20756,7 +24857,7 @@
         </w:rPr>
         <w:t xml:space="preserve">GUI - </w:t>
       </w:r>
-      <w:hyperlink r:id="rId73" w:history="1">
+      <w:hyperlink r:id="rId87" w:history="1">
         <w:r>
           <w:rPr>
             <w:rStyle w:val="Hyperlink"/>
@@ -20786,7 +24887,7 @@
         </w:rPr>
         <w:t xml:space="preserve">GUI - </w:t>
       </w:r>
-      <w:hyperlink r:id="rId74" w:history="1">
+      <w:hyperlink r:id="rId88" w:history="1">
         <w:r>
           <w:rPr>
             <w:rStyle w:val="Hyperlink"/>
@@ -20816,7 +24917,7 @@
         </w:rPr>
         <w:t xml:space="preserve">GUI - </w:t>
       </w:r>
-      <w:hyperlink r:id="rId75" w:history="1">
+      <w:hyperlink r:id="rId89" w:history="1">
         <w:r>
           <w:rPr>
             <w:rStyle w:val="Hyperlink"/>
@@ -20846,7 +24947,7 @@
         </w:rPr>
         <w:t xml:space="preserve">Database - </w:t>
       </w:r>
-      <w:hyperlink r:id="rId76" w:history="1">
+      <w:hyperlink r:id="rId90" w:history="1">
         <w:r>
           <w:rPr>
             <w:rStyle w:val="Hyperlink"/>
@@ -20876,7 +24977,7 @@
         </w:rPr>
         <w:t xml:space="preserve">Database - </w:t>
       </w:r>
-      <w:hyperlink r:id="rId77" w:history="1">
+      <w:hyperlink r:id="rId91" w:history="1">
         <w:r>
           <w:rPr>
             <w:rStyle w:val="Hyperlink"/>
@@ -20906,7 +25007,7 @@
         </w:rPr>
         <w:t xml:space="preserve">Database - </w:t>
       </w:r>
-      <w:hyperlink r:id="rId78" w:history="1">
+      <w:hyperlink r:id="rId92" w:history="1">
         <w:r>
           <w:rPr>
             <w:rStyle w:val="Hyperlink"/>
@@ -20949,7 +25050,7 @@
           <w:lang w:val="en"/>
         </w:rPr>
       </w:pPr>
-      <w:hyperlink r:id="rId79" w:history="1">
+      <w:hyperlink r:id="rId93" w:history="1">
         <w:r>
           <w:rPr>
             <w:rStyle w:val="Hyperlink"/>
@@ -20972,7 +25073,7 @@
           <w:lang w:val="en"/>
         </w:rPr>
       </w:pPr>
-      <w:hyperlink r:id="rId80" w:history="1">
+      <w:hyperlink r:id="rId94" w:history="1">
         <w:r>
           <w:rPr>
             <w:rStyle w:val="Hyperlink"/>
@@ -20995,7 +25096,7 @@
           <w:lang w:val="en"/>
         </w:rPr>
       </w:pPr>
-      <w:hyperlink r:id="rId81" w:history="1">
+      <w:hyperlink r:id="rId95" w:history="1">
         <w:r>
           <w:rPr>
             <w:rStyle w:val="Hyperlink"/>

</xml_diff>

<commit_message>
*Added index to EITS Report*
</commit_message>
<xml_diff>
--- a/Documentation/EITS Report.docx
+++ b/Documentation/EITS Report.docx
@@ -389,6 +389,717 @@
           <w:lang w:eastAsia="en-AU"/>
         </w:rPr>
       </w:pPr>
+    </w:p>
+    <w:p>
+      <w:pPr>
+        <w:rPr>
+          <w:rFonts w:ascii="Arial" w:eastAsia="Times New Roman" w:hAnsi="Arial" w:cs="Arial"/>
+          <w:b/>
+          <w:bCs/>
+          <w:color w:val="000000"/>
+          <w:sz w:val="44"/>
+          <w:lang w:eastAsia="en-AU"/>
+        </w:rPr>
+      </w:pPr>
+      <w:r>
+        <w:rPr>
+          <w:rFonts w:ascii="Arial" w:eastAsia="Times New Roman" w:hAnsi="Arial" w:cs="Arial"/>
+          <w:b/>
+          <w:bCs/>
+          <w:color w:val="000000"/>
+          <w:sz w:val="44"/>
+          <w:lang w:eastAsia="en-AU"/>
+        </w:rPr>
+        <w:lastRenderedPageBreak/>
+        <mc:AlternateContent>
+          <mc:Choice Requires="wps">
+            <w:drawing>
+              <wp:anchor distT="0" distB="0" distL="114300" distR="114300" simplePos="0" relativeHeight="251779072" behindDoc="1" locked="0" layoutInCell="1" allowOverlap="1" wp14:anchorId="340C40A3" wp14:editId="551877D8">
+                <wp:simplePos x="0" y="0"/>
+                <wp:positionH relativeFrom="page">
+                  <wp:posOffset>0</wp:posOffset>
+                </wp:positionH>
+                <wp:positionV relativeFrom="paragraph">
+                  <wp:posOffset>-438785</wp:posOffset>
+                </wp:positionV>
+                <wp:extent cx="7561580" cy="545465"/>
+                <wp:effectExtent l="0" t="0" r="20320" b="26035"/>
+                <wp:wrapNone/>
+                <wp:docPr id="109" name="Rectangle 109"/>
+                <wp:cNvGraphicFramePr/>
+                <a:graphic xmlns:a="http://schemas.openxmlformats.org/drawingml/2006/main">
+                  <a:graphicData uri="http://schemas.microsoft.com/office/word/2010/wordprocessingShape">
+                    <wps:wsp>
+                      <wps:cNvSpPr/>
+                      <wps:spPr>
+                        <a:xfrm>
+                          <a:off x="0" y="0"/>
+                          <a:ext cx="7561580" cy="545465"/>
+                        </a:xfrm>
+                        <a:prstGeom prst="rect">
+                          <a:avLst/>
+                        </a:prstGeom>
+                      </wps:spPr>
+                      <wps:style>
+                        <a:lnRef idx="2">
+                          <a:schemeClr val="accent1">
+                            <a:shade val="50000"/>
+                          </a:schemeClr>
+                        </a:lnRef>
+                        <a:fillRef idx="1">
+                          <a:schemeClr val="accent1"/>
+                        </a:fillRef>
+                        <a:effectRef idx="0">
+                          <a:schemeClr val="accent1"/>
+                        </a:effectRef>
+                        <a:fontRef idx="minor">
+                          <a:schemeClr val="lt1"/>
+                        </a:fontRef>
+                      </wps:style>
+                      <wps:bodyPr rot="0" spcFirstLastPara="0" vertOverflow="overflow" horzOverflow="overflow" vert="horz" wrap="square" lIns="91440" tIns="45720" rIns="91440" bIns="45720" numCol="1" spcCol="0" rtlCol="0" fromWordArt="0" anchor="ctr" anchorCtr="0" forceAA="0" compatLnSpc="1">
+                        <a:prstTxWarp prst="textNoShape">
+                          <a:avLst/>
+                        </a:prstTxWarp>
+                        <a:noAutofit/>
+                      </wps:bodyPr>
+                    </wps:wsp>
+                  </a:graphicData>
+                </a:graphic>
+                <wp14:sizeRelH relativeFrom="margin">
+                  <wp14:pctWidth>0</wp14:pctWidth>
+                </wp14:sizeRelH>
+                <wp14:sizeRelV relativeFrom="margin">
+                  <wp14:pctHeight>0</wp14:pctHeight>
+                </wp14:sizeRelV>
+              </wp:anchor>
+            </w:drawing>
+          </mc:Choice>
+          <mc:Fallback>
+            <w:pict>
+              <v:rect w14:anchorId="2B8FE98B" id="Rectangle 109" o:spid="_x0000_s1026" style="position:absolute;margin-left:0;margin-top:-34.55pt;width:595.4pt;height:42.95pt;z-index:-251537408;visibility:visible;mso-wrap-style:square;mso-width-percent:0;mso-height-percent:0;mso-wrap-distance-left:9pt;mso-wrap-distance-top:0;mso-wrap-distance-right:9pt;mso-wrap-distance-bottom:0;mso-position-horizontal:absolute;mso-position-horizontal-relative:page;mso-position-vertical:absolute;mso-position-vertical-relative:text;mso-width-percent:0;mso-height-percent:0;mso-width-relative:margin;mso-height-relative:margin;v-text-anchor:middle" o:gfxdata="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" fillcolor="#5b9bd5 [3204]" strokecolor="#1f4d78 [1604]" strokeweight="1pt">
+                <w10:wrap anchorx="page"/>
+              </v:rect>
+            </w:pict>
+          </mc:Fallback>
+        </mc:AlternateContent>
+      </w:r>
+      <w:r>
+        <w:rPr>
+          <w:rFonts w:ascii="Arial" w:eastAsia="Times New Roman" w:hAnsi="Arial" w:cs="Arial"/>
+          <w:b/>
+          <w:bCs/>
+          <w:color w:val="000000"/>
+          <w:sz w:val="44"/>
+          <w:lang w:eastAsia="en-AU"/>
+        </w:rPr>
+        <mc:AlternateContent>
+          <mc:Choice Requires="wps">
+            <w:drawing>
+              <wp:anchor distT="0" distB="0" distL="114300" distR="114300" simplePos="0" relativeHeight="251778048" behindDoc="1" locked="0" layoutInCell="1" allowOverlap="1" wp14:anchorId="0279BB65" wp14:editId="1316BDCD">
+                <wp:simplePos x="0" y="0"/>
+                <wp:positionH relativeFrom="page">
+                  <wp:posOffset>0</wp:posOffset>
+                </wp:positionH>
+                <wp:positionV relativeFrom="paragraph">
+                  <wp:posOffset>-303531</wp:posOffset>
+                </wp:positionV>
+                <wp:extent cx="7561580" cy="545465"/>
+                <wp:effectExtent l="0" t="0" r="20320" b="26035"/>
+                <wp:wrapNone/>
+                <wp:docPr id="108" name="Rectangle 108"/>
+                <wp:cNvGraphicFramePr/>
+                <a:graphic xmlns:a="http://schemas.openxmlformats.org/drawingml/2006/main">
+                  <a:graphicData uri="http://schemas.microsoft.com/office/word/2010/wordprocessingShape">
+                    <wps:wsp>
+                      <wps:cNvSpPr/>
+                      <wps:spPr>
+                        <a:xfrm rot="10800000">
+                          <a:off x="0" y="0"/>
+                          <a:ext cx="7561580" cy="545465"/>
+                        </a:xfrm>
+                        <a:prstGeom prst="rect">
+                          <a:avLst/>
+                        </a:prstGeom>
+                      </wps:spPr>
+                      <wps:style>
+                        <a:lnRef idx="2">
+                          <a:schemeClr val="accent5">
+                            <a:shade val="50000"/>
+                          </a:schemeClr>
+                        </a:lnRef>
+                        <a:fillRef idx="1">
+                          <a:schemeClr val="accent5"/>
+                        </a:fillRef>
+                        <a:effectRef idx="0">
+                          <a:schemeClr val="accent5"/>
+                        </a:effectRef>
+                        <a:fontRef idx="minor">
+                          <a:schemeClr val="lt1"/>
+                        </a:fontRef>
+                      </wps:style>
+                      <wps:bodyPr rot="0" spcFirstLastPara="0" vertOverflow="overflow" horzOverflow="overflow" vert="horz" wrap="square" lIns="91440" tIns="45720" rIns="91440" bIns="45720" numCol="1" spcCol="0" rtlCol="0" fromWordArt="0" anchor="ctr" anchorCtr="0" forceAA="0" compatLnSpc="1">
+                        <a:prstTxWarp prst="textNoShape">
+                          <a:avLst/>
+                        </a:prstTxWarp>
+                        <a:noAutofit/>
+                      </wps:bodyPr>
+                    </wps:wsp>
+                  </a:graphicData>
+                </a:graphic>
+                <wp14:sizeRelH relativeFrom="margin">
+                  <wp14:pctWidth>0</wp14:pctWidth>
+                </wp14:sizeRelH>
+                <wp14:sizeRelV relativeFrom="margin">
+                  <wp14:pctHeight>0</wp14:pctHeight>
+                </wp14:sizeRelV>
+              </wp:anchor>
+            </w:drawing>
+          </mc:Choice>
+          <mc:Fallback>
+            <w:pict>
+              <v:rect w14:anchorId="1ECEB9B1" id="Rectangle 108" o:spid="_x0000_s1026" style="position:absolute;margin-left:0;margin-top:-23.9pt;width:595.4pt;height:42.95pt;rotation:180;z-index:-251538432;visibility:visible;mso-wrap-style:square;mso-width-percent:0;mso-height-percent:0;mso-wrap-distance-left:9pt;mso-wrap-distance-top:0;mso-wrap-distance-right:9pt;mso-wrap-distance-bottom:0;mso-position-horizontal:absolute;mso-position-horizontal-relative:page;mso-position-vertical:absolute;mso-position-vertical-relative:text;mso-width-percent:0;mso-height-percent:0;mso-width-relative:margin;mso-height-relative:margin;v-text-anchor:middle" o:gfxdata="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" fillcolor="#4472c4 [3208]" strokecolor="#1f3763 [1608]" strokeweight="1pt">
+                <w10:wrap anchorx="page"/>
+              </v:rect>
+            </w:pict>
+          </mc:Fallback>
+        </mc:AlternateContent>
+      </w:r>
+    </w:p>
+    <w:p>
+      <w:pPr>
+        <w:rPr>
+          <w:rFonts w:ascii="Arial" w:eastAsia="Times New Roman" w:hAnsi="Arial" w:cs="Arial"/>
+          <w:b/>
+          <w:bCs/>
+          <w:color w:val="000000"/>
+          <w:sz w:val="44"/>
+          <w:lang w:eastAsia="en-AU"/>
+        </w:rPr>
+      </w:pPr>
+    </w:p>
+    <w:p>
+      <w:pPr>
+        <w:rPr>
+          <w:b/>
+          <w:sz w:val="36"/>
+        </w:rPr>
+      </w:pPr>
+      <w:r>
+        <w:rPr>
+          <w:b/>
+          <w:sz w:val="36"/>
+        </w:rPr>
+        <w:t>Index</w:t>
+      </w:r>
+    </w:p>
+    <w:p>
+      <w:pPr>
+        <w:rPr>
+          <w:sz w:val="32"/>
+        </w:rPr>
+      </w:pPr>
+      <w:r>
+        <w:rPr>
+          <w:sz w:val="32"/>
+        </w:rPr>
+        <w:t>1.0…..………………………</w:t>
+      </w:r>
+      <w:r>
+        <w:rPr>
+          <w:sz w:val="32"/>
+        </w:rPr>
+        <w:t>…………….</w:t>
+      </w:r>
+      <w:r>
+        <w:rPr>
+          <w:sz w:val="32"/>
+        </w:rPr>
+        <w:t>…………</w:t>
+      </w:r>
+      <w:r>
+        <w:rPr>
+          <w:sz w:val="32"/>
+        </w:rPr>
+        <w:t>Preliminary Client Meeting Plan</w:t>
+      </w:r>
+    </w:p>
+    <w:p>
+      <w:pPr>
+        <w:rPr>
+          <w:sz w:val="32"/>
+        </w:rPr>
+      </w:pPr>
+      <w:r>
+        <w:rPr>
+          <w:sz w:val="32"/>
+        </w:rPr>
+        <w:t>2</w:t>
+      </w:r>
+      <w:r>
+        <w:rPr>
+          <w:sz w:val="32"/>
+        </w:rPr>
+        <w:t>.0…..</w:t>
+      </w:r>
+      <w:proofErr w:type="gramStart"/>
+      <w:r>
+        <w:rPr>
+          <w:sz w:val="32"/>
+        </w:rPr>
+        <w:t>………………………</w:t>
+      </w:r>
+      <w:r>
+        <w:rPr>
+          <w:sz w:val="32"/>
+        </w:rPr>
+        <w:t>…………….</w:t>
+      </w:r>
+      <w:r>
+        <w:rPr>
+          <w:sz w:val="32"/>
+        </w:rPr>
+        <w:t>…………</w:t>
+      </w:r>
+      <w:r>
+        <w:rPr>
+          <w:sz w:val="32"/>
+        </w:rPr>
+        <w:t>……..</w:t>
+      </w:r>
+      <w:proofErr w:type="gramEnd"/>
+      <w:r>
+        <w:rPr>
+          <w:sz w:val="32"/>
+        </w:rPr>
+        <w:t xml:space="preserve">Preliminary </w:t>
+      </w:r>
+      <w:r>
+        <w:rPr>
+          <w:sz w:val="32"/>
+        </w:rPr>
+        <w:t>Analysis Report</w:t>
+      </w:r>
+    </w:p>
+    <w:p>
+      <w:pPr>
+        <w:rPr>
+          <w:sz w:val="32"/>
+        </w:rPr>
+      </w:pPr>
+      <w:r>
+        <w:rPr>
+          <w:sz w:val="32"/>
+        </w:rPr>
+        <w:t>3</w:t>
+      </w:r>
+      <w:r>
+        <w:rPr>
+          <w:sz w:val="32"/>
+        </w:rPr>
+        <w:t>.0…</w:t>
+      </w:r>
+      <w:r>
+        <w:rPr>
+          <w:sz w:val="32"/>
+        </w:rPr>
+        <w:t>.</w:t>
+      </w:r>
+      <w:r>
+        <w:rPr>
+          <w:sz w:val="32"/>
+        </w:rPr>
+        <w:t>………</w:t>
+      </w:r>
+      <w:r>
+        <w:rPr>
+          <w:sz w:val="32"/>
+        </w:rPr>
+        <w:t>..</w:t>
+      </w:r>
+      <w:r>
+        <w:rPr>
+          <w:sz w:val="32"/>
+        </w:rPr>
+        <w:t>………</w:t>
+      </w:r>
+      <w:r>
+        <w:rPr>
+          <w:sz w:val="32"/>
+        </w:rPr>
+        <w:t>…………….</w:t>
+      </w:r>
+      <w:r>
+        <w:rPr>
+          <w:sz w:val="32"/>
+        </w:rPr>
+        <w:t>…………</w:t>
+      </w:r>
+      <w:r>
+        <w:rPr>
+          <w:sz w:val="32"/>
+        </w:rPr>
+        <w:t>Software Project Management Tools</w:t>
+      </w:r>
+    </w:p>
+    <w:p>
+      <w:pPr>
+        <w:rPr>
+          <w:sz w:val="32"/>
+        </w:rPr>
+      </w:pPr>
+      <w:r>
+        <w:rPr>
+          <w:sz w:val="32"/>
+        </w:rPr>
+        <w:t>4</w:t>
+      </w:r>
+      <w:r>
+        <w:rPr>
+          <w:sz w:val="32"/>
+        </w:rPr>
+        <w:t>.0…..………………………</w:t>
+      </w:r>
+      <w:r>
+        <w:rPr>
+          <w:sz w:val="32"/>
+        </w:rPr>
+        <w:t>…………….</w:t>
+      </w:r>
+      <w:r>
+        <w:rPr>
+          <w:sz w:val="32"/>
+        </w:rPr>
+        <w:t>…</w:t>
+      </w:r>
+      <w:r>
+        <w:rPr>
+          <w:sz w:val="32"/>
+        </w:rPr>
+        <w:t>……………….</w:t>
+      </w:r>
+      <w:r>
+        <w:rPr>
+          <w:sz w:val="32"/>
+        </w:rPr>
+        <w:t>………</w:t>
+      </w:r>
+      <w:r>
+        <w:rPr>
+          <w:sz w:val="32"/>
+        </w:rPr>
+        <w:t>Report Methodology</w:t>
+      </w:r>
+    </w:p>
+    <w:p>
+      <w:pPr>
+        <w:rPr>
+          <w:sz w:val="32"/>
+        </w:rPr>
+      </w:pPr>
+      <w:r>
+        <w:rPr>
+          <w:sz w:val="32"/>
+        </w:rPr>
+        <w:t>5</w:t>
+      </w:r>
+      <w:r>
+        <w:rPr>
+          <w:sz w:val="32"/>
+        </w:rPr>
+        <w:t>.0…..………………………</w:t>
+      </w:r>
+      <w:r>
+        <w:rPr>
+          <w:sz w:val="32"/>
+        </w:rPr>
+        <w:t>…………….</w:t>
+      </w:r>
+      <w:r>
+        <w:rPr>
+          <w:sz w:val="32"/>
+        </w:rPr>
+        <w:t>…………</w:t>
+      </w:r>
+      <w:r>
+        <w:rPr>
+          <w:sz w:val="32"/>
+        </w:rPr>
+        <w:t>……………………………..Project Plan</w:t>
+      </w:r>
+    </w:p>
+    <w:p>
+      <w:pPr>
+        <w:rPr>
+          <w:sz w:val="32"/>
+        </w:rPr>
+      </w:pPr>
+      <w:r>
+        <w:rPr>
+          <w:sz w:val="32"/>
+        </w:rPr>
+        <w:t>6</w:t>
+      </w:r>
+      <w:r>
+        <w:rPr>
+          <w:sz w:val="32"/>
+        </w:rPr>
+        <w:t>.0…..</w:t>
+      </w:r>
+      <w:proofErr w:type="gramStart"/>
+      <w:r>
+        <w:rPr>
+          <w:sz w:val="32"/>
+        </w:rPr>
+        <w:t>…………</w:t>
+      </w:r>
+      <w:r>
+        <w:rPr>
+          <w:sz w:val="32"/>
+        </w:rPr>
+        <w:t>..</w:t>
+      </w:r>
+      <w:r>
+        <w:rPr>
+          <w:sz w:val="32"/>
+        </w:rPr>
+        <w:t>…………</w:t>
+      </w:r>
+      <w:proofErr w:type="gramEnd"/>
+      <w:r>
+        <w:rPr>
+          <w:sz w:val="32"/>
+        </w:rPr>
+        <w:t>Source Code Control and Collaboration Software</w:t>
+      </w:r>
+    </w:p>
+    <w:p>
+      <w:pPr>
+        <w:rPr>
+          <w:sz w:val="32"/>
+        </w:rPr>
+      </w:pPr>
+      <w:r>
+        <w:rPr>
+          <w:sz w:val="32"/>
+        </w:rPr>
+        <w:t>7</w:t>
+      </w:r>
+      <w:r>
+        <w:rPr>
+          <w:sz w:val="32"/>
+        </w:rPr>
+        <w:t>.0…..………………………</w:t>
+      </w:r>
+      <w:r>
+        <w:rPr>
+          <w:sz w:val="32"/>
+        </w:rPr>
+        <w:t>…………….</w:t>
+      </w:r>
+      <w:r>
+        <w:rPr>
+          <w:sz w:val="32"/>
+        </w:rPr>
+        <w:t>…………</w:t>
+      </w:r>
+      <w:r>
+        <w:rPr>
+          <w:sz w:val="32"/>
+        </w:rPr>
+        <w:t>…………………………Project Results</w:t>
+      </w:r>
+    </w:p>
+    <w:p>
+      <w:pPr>
+        <w:rPr>
+          <w:sz w:val="32"/>
+        </w:rPr>
+      </w:pPr>
+      <w:r>
+        <w:rPr>
+          <w:sz w:val="32"/>
+        </w:rPr>
+        <w:t>8</w:t>
+      </w:r>
+      <w:r>
+        <w:rPr>
+          <w:sz w:val="32"/>
+        </w:rPr>
+        <w:t>.0…..………………………</w:t>
+      </w:r>
+      <w:r>
+        <w:rPr>
+          <w:sz w:val="32"/>
+        </w:rPr>
+        <w:t>…………….</w:t>
+      </w:r>
+      <w:r>
+        <w:rPr>
+          <w:sz w:val="32"/>
+        </w:rPr>
+        <w:t>……</w:t>
+      </w:r>
+      <w:r>
+        <w:rPr>
+          <w:sz w:val="32"/>
+        </w:rPr>
+        <w:t>….</w:t>
+      </w:r>
+      <w:r>
+        <w:rPr>
+          <w:sz w:val="32"/>
+        </w:rPr>
+        <w:t>……</w:t>
+      </w:r>
+      <w:r>
+        <w:rPr>
+          <w:sz w:val="32"/>
+        </w:rPr>
+        <w:t>Review of Management Tools</w:t>
+      </w:r>
+    </w:p>
+    <w:p>
+      <w:pPr>
+        <w:rPr>
+          <w:sz w:val="32"/>
+        </w:rPr>
+      </w:pPr>
+      <w:r>
+        <w:rPr>
+          <w:sz w:val="32"/>
+        </w:rPr>
+        <w:t>9</w:t>
+      </w:r>
+      <w:r>
+        <w:rPr>
+          <w:sz w:val="32"/>
+        </w:rPr>
+        <w:t>.0…..………………………</w:t>
+      </w:r>
+      <w:r>
+        <w:rPr>
+          <w:sz w:val="32"/>
+        </w:rPr>
+        <w:t>…………….</w:t>
+      </w:r>
+      <w:r>
+        <w:rPr>
+          <w:sz w:val="32"/>
+        </w:rPr>
+        <w:t>………</w:t>
+      </w:r>
+      <w:r>
+        <w:rPr>
+          <w:sz w:val="32"/>
+        </w:rPr>
+        <w:t>………………………</w:t>
+      </w:r>
+      <w:r>
+        <w:rPr>
+          <w:sz w:val="32"/>
+        </w:rPr>
+        <w:t>…</w:t>
+      </w:r>
+      <w:r>
+        <w:rPr>
+          <w:sz w:val="32"/>
+        </w:rPr>
+        <w:t>Technical Report</w:t>
+      </w:r>
+    </w:p>
+    <w:p>
+      <w:pPr>
+        <w:rPr>
+          <w:sz w:val="32"/>
+        </w:rPr>
+      </w:pPr>
+      <w:r>
+        <w:rPr>
+          <w:sz w:val="32"/>
+        </w:rPr>
+        <w:t>10.0……………………………………………………………………………….…References</w:t>
+      </w:r>
+    </w:p>
+    <w:p>
+      <w:pPr>
+        <w:rPr>
+          <w:sz w:val="32"/>
+        </w:rPr>
+      </w:pPr>
+    </w:p>
+    <w:p>
+      <w:pPr>
+        <w:rPr>
+          <w:sz w:val="32"/>
+        </w:rPr>
+      </w:pPr>
+    </w:p>
+    <w:p>
+      <w:pPr>
+        <w:rPr>
+          <w:sz w:val="32"/>
+        </w:rPr>
+      </w:pPr>
+    </w:p>
+    <w:p>
+      <w:pPr>
+        <w:rPr>
+          <w:sz w:val="32"/>
+        </w:rPr>
+      </w:pPr>
+    </w:p>
+    <w:p>
+      <w:pPr>
+        <w:rPr>
+          <w:sz w:val="32"/>
+        </w:rPr>
+      </w:pPr>
+    </w:p>
+    <w:p>
+      <w:pPr>
+        <w:rPr>
+          <w:b/>
+          <w:sz w:val="36"/>
+        </w:rPr>
+      </w:pPr>
+    </w:p>
+    <w:p>
+      <w:pPr>
+        <w:rPr>
+          <w:rFonts w:ascii="Arial" w:eastAsia="Times New Roman" w:hAnsi="Arial" w:cs="Arial"/>
+          <w:b/>
+          <w:bCs/>
+          <w:color w:val="000000"/>
+          <w:sz w:val="44"/>
+          <w:lang w:eastAsia="en-AU"/>
+        </w:rPr>
+      </w:pPr>
+    </w:p>
+    <w:p>
+      <w:pPr>
+        <w:rPr>
+          <w:rFonts w:ascii="Arial" w:eastAsia="Times New Roman" w:hAnsi="Arial" w:cs="Arial"/>
+          <w:b/>
+          <w:bCs/>
+          <w:color w:val="000000"/>
+          <w:sz w:val="44"/>
+          <w:lang w:eastAsia="en-AU"/>
+        </w:rPr>
+      </w:pPr>
+    </w:p>
+    <w:p>
+      <w:pPr>
+        <w:rPr>
+          <w:rFonts w:ascii="Arial" w:eastAsia="Times New Roman" w:hAnsi="Arial" w:cs="Arial"/>
+          <w:b/>
+          <w:bCs/>
+          <w:color w:val="000000"/>
+          <w:sz w:val="44"/>
+          <w:lang w:eastAsia="en-AU"/>
+        </w:rPr>
+      </w:pPr>
+      <w:bookmarkStart w:id="0" w:name="_GoBack"/>
+      <w:bookmarkEnd w:id="0"/>
     </w:p>
     <w:p>
       <w:pPr>
@@ -8550,8 +9261,21 @@
           <w:u w:val="single"/>
           <w:lang w:eastAsia="en-AU"/>
         </w:rPr>
-        <w:t xml:space="preserve"> - Jakob</w:t>
-      </w:r>
+        <w:t xml:space="preserve"> - </w:t>
+      </w:r>
+      <w:proofErr w:type="spellStart"/>
+      <w:r>
+        <w:rPr>
+          <w:rFonts w:ascii="Arial" w:eastAsia="Times New Roman" w:hAnsi="Arial" w:cs="Arial"/>
+          <w:b/>
+          <w:bCs/>
+          <w:color w:val="000000"/>
+          <w:u w:val="single"/>
+          <w:lang w:eastAsia="en-AU"/>
+        </w:rPr>
+        <w:t>Jakob</w:t>
+      </w:r>
+      <w:proofErr w:type="spellEnd"/>
       <w:r>
         <w:rPr>
           <w:rFonts w:ascii="Arial" w:eastAsia="Times New Roman" w:hAnsi="Arial" w:cs="Arial"/>
@@ -14200,8 +14924,6 @@
           </wp:inline>
         </w:drawing>
       </w:r>
-      <w:bookmarkStart w:id="0" w:name="_GoBack"/>
-      <w:bookmarkEnd w:id="0"/>
     </w:p>
     <w:p>
       <w:pPr>

</xml_diff>

<commit_message>
*Slight visual change in EITS Report
</commit_message>
<xml_diff>
--- a/Documentation/EITS Report.docx
+++ b/Documentation/EITS Report.docx
@@ -407,11 +407,93 @@
           <w:b/>
           <w:bCs/>
           <w:noProof/>
-          <w:color w:val="000000"/>
-          <w:sz w:val="44"/>
+          <w:color w:val="FFFFFF" w:themeColor="background1"/>
+          <w:sz w:val="56"/>
           <w:lang w:eastAsia="en-AU"/>
         </w:rPr>
         <w:lastRenderedPageBreak/>
+        <mc:AlternateContent>
+          <mc:Choice Requires="wps">
+            <w:drawing>
+              <wp:anchor distT="0" distB="0" distL="114300" distR="114300" simplePos="0" relativeHeight="251778048" behindDoc="1" locked="0" layoutInCell="1" allowOverlap="1" wp14:anchorId="0279BB65" wp14:editId="1316BDCD">
+                <wp:simplePos x="0" y="0"/>
+                <wp:positionH relativeFrom="page">
+                  <wp:posOffset>0</wp:posOffset>
+                </wp:positionH>
+                <wp:positionV relativeFrom="paragraph">
+                  <wp:posOffset>30480</wp:posOffset>
+                </wp:positionV>
+                <wp:extent cx="7561580" cy="545465"/>
+                <wp:effectExtent l="0" t="0" r="20320" b="26035"/>
+                <wp:wrapNone/>
+                <wp:docPr id="108" name="Rectangle 108"/>
+                <wp:cNvGraphicFramePr/>
+                <a:graphic xmlns:a="http://schemas.openxmlformats.org/drawingml/2006/main">
+                  <a:graphicData uri="http://schemas.microsoft.com/office/word/2010/wordprocessingShape">
+                    <wps:wsp>
+                      <wps:cNvSpPr/>
+                      <wps:spPr>
+                        <a:xfrm rot="10800000">
+                          <a:off x="0" y="0"/>
+                          <a:ext cx="7561580" cy="545465"/>
+                        </a:xfrm>
+                        <a:prstGeom prst="rect">
+                          <a:avLst/>
+                        </a:prstGeom>
+                      </wps:spPr>
+                      <wps:style>
+                        <a:lnRef idx="2">
+                          <a:schemeClr val="accent5">
+                            <a:shade val="50000"/>
+                          </a:schemeClr>
+                        </a:lnRef>
+                        <a:fillRef idx="1">
+                          <a:schemeClr val="accent5"/>
+                        </a:fillRef>
+                        <a:effectRef idx="0">
+                          <a:schemeClr val="accent5"/>
+                        </a:effectRef>
+                        <a:fontRef idx="minor">
+                          <a:schemeClr val="lt1"/>
+                        </a:fontRef>
+                      </wps:style>
+                      <wps:bodyPr rot="0" spcFirstLastPara="0" vertOverflow="overflow" horzOverflow="overflow" vert="horz" wrap="square" lIns="91440" tIns="45720" rIns="91440" bIns="45720" numCol="1" spcCol="0" rtlCol="0" fromWordArt="0" anchor="ctr" anchorCtr="0" forceAA="0" compatLnSpc="1">
+                        <a:prstTxWarp prst="textNoShape">
+                          <a:avLst/>
+                        </a:prstTxWarp>
+                        <a:noAutofit/>
+                      </wps:bodyPr>
+                    </wps:wsp>
+                  </a:graphicData>
+                </a:graphic>
+                <wp14:sizeRelH relativeFrom="margin">
+                  <wp14:pctWidth>0</wp14:pctWidth>
+                </wp14:sizeRelH>
+                <wp14:sizeRelV relativeFrom="margin">
+                  <wp14:pctHeight>0</wp14:pctHeight>
+                </wp14:sizeRelV>
+              </wp:anchor>
+            </w:drawing>
+          </mc:Choice>
+          <mc:Fallback>
+            <w:pict>
+              <v:rect w14:anchorId="740F0052" id="Rectangle 108" o:spid="_x0000_s1026" style="position:absolute;margin-left:0;margin-top:2.4pt;width:595.4pt;height:42.95pt;rotation:180;z-index:-251538432;visibility:visible;mso-wrap-style:square;mso-width-percent:0;mso-height-percent:0;mso-wrap-distance-left:9pt;mso-wrap-distance-top:0;mso-wrap-distance-right:9pt;mso-wrap-distance-bottom:0;mso-position-horizontal:absolute;mso-position-horizontal-relative:page;mso-position-vertical:absolute;mso-position-vertical-relative:text;mso-width-percent:0;mso-height-percent:0;mso-width-relative:margin;mso-height-relative:margin;v-text-anchor:middle" o:gfxdata="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" fillcolor="#4472c4 [3208]" strokecolor="#1f3763 [1608]" strokeweight="1pt">
+                <w10:wrap anchorx="page"/>
+              </v:rect>
+            </w:pict>
+          </mc:Fallback>
+        </mc:AlternateContent>
+      </w:r>
+      <w:r>
+        <w:rPr>
+          <w:rFonts w:ascii="Arial" w:eastAsia="Times New Roman" w:hAnsi="Arial" w:cs="Arial"/>
+          <w:b/>
+          <w:bCs/>
+          <w:noProof/>
+          <w:color w:val="FFFFFF" w:themeColor="background1"/>
+          <w:sz w:val="56"/>
+          <w:lang w:eastAsia="en-AU"/>
+        </w:rPr>
         <mc:AlternateContent>
           <mc:Choice Requires="wps">
             <w:drawing>
@@ -421,7 +503,7 @@
                   <wp:posOffset>0</wp:posOffset>
                 </wp:positionH>
                 <wp:positionV relativeFrom="paragraph">
-                  <wp:posOffset>-438785</wp:posOffset>
+                  <wp:posOffset>-104940</wp:posOffset>
                 </wp:positionV>
                 <wp:extent cx="7561580" cy="545465"/>
                 <wp:effectExtent l="0" t="0" r="20320" b="26035"/>
@@ -477,7 +559,7 @@
           </mc:Choice>
           <mc:Fallback>
             <w:pict>
-              <v:rect w14:anchorId="2B8FE98B" id="Rectangle 109" o:spid="_x0000_s1026" style="position:absolute;margin-left:0;margin-top:-34.55pt;width:595.4pt;height:42.95pt;z-index:-251537408;visibility:visible;mso-wrap-style:square;mso-width-percent:0;mso-height-percent:0;mso-wrap-distance-left:9pt;mso-wrap-distance-top:0;mso-wrap-distance-right:9pt;mso-wrap-distance-bottom:0;mso-position-horizontal:absolute;mso-position-horizontal-relative:page;mso-position-vertical:absolute;mso-position-vertical-relative:text;mso-width-percent:0;mso-height-percent:0;mso-width-relative:margin;mso-height-relative:margin;v-text-anchor:middle" o:gfxdata="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" fillcolor="#5b9bd5 [3204]" strokecolor="#1f4d78 [1604]" strokeweight="1pt">
+              <v:rect w14:anchorId="5C1EDE4A" id="Rectangle 109" o:spid="_x0000_s1026" style="position:absolute;margin-left:0;margin-top:-8.25pt;width:595.4pt;height:42.95pt;z-index:-251537408;visibility:visible;mso-wrap-style:square;mso-width-percent:0;mso-height-percent:0;mso-wrap-distance-left:9pt;mso-wrap-distance-top:0;mso-wrap-distance-right:9pt;mso-wrap-distance-bottom:0;mso-position-horizontal:absolute;mso-position-horizontal-relative:page;mso-position-vertical:absolute;mso-position-vertical-relative:text;mso-width-percent:0;mso-height-percent:0;mso-width-relative:margin;mso-height-relative:margin;v-text-anchor:middle" o:gfxdata="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" fillcolor="#5b9bd5 [3204]" strokecolor="#1f4d78 [1604]" strokeweight="1pt">
                 <w10:wrap anchorx="page"/>
               </v:rect>
             </w:pict>
@@ -486,86 +568,487 @@
       </w:r>
       <w:r>
         <w:rPr>
-          <w:rFonts w:ascii="Arial" w:eastAsia="Times New Roman" w:hAnsi="Arial" w:cs="Arial"/>
-          <w:b/>
-          <w:bCs/>
-          <w:noProof/>
+          <w:b/>
+          <w:color w:val="FFFFFF" w:themeColor="background1"/>
+          <w:sz w:val="48"/>
+        </w:rPr>
+        <w:t>Index</w:t>
+      </w:r>
+    </w:p>
+    <w:p>
+      <w:pPr>
+        <w:rPr>
+          <w:b/>
+          <w:sz w:val="36"/>
+        </w:rPr>
+      </w:pPr>
+    </w:p>
+    <w:p>
+      <w:pPr>
+        <w:rPr>
+          <w:sz w:val="32"/>
+        </w:rPr>
+      </w:pPr>
+      <w:r>
+        <w:rPr>
+          <w:sz w:val="32"/>
+        </w:rPr>
+        <w:t>1.0…..………………………</w:t>
+      </w:r>
+      <w:r>
+        <w:rPr>
+          <w:sz w:val="32"/>
+        </w:rPr>
+        <w:t>…………….</w:t>
+      </w:r>
+      <w:r>
+        <w:rPr>
+          <w:sz w:val="32"/>
+        </w:rPr>
+        <w:t>…………</w:t>
+      </w:r>
+      <w:r>
+        <w:rPr>
+          <w:sz w:val="32"/>
+        </w:rPr>
+        <w:t>Preliminary Client Meeting Plan</w:t>
+      </w:r>
+    </w:p>
+    <w:p>
+      <w:pPr>
+        <w:rPr>
+          <w:sz w:val="32"/>
+        </w:rPr>
+      </w:pPr>
+      <w:r>
+        <w:rPr>
+          <w:sz w:val="32"/>
+        </w:rPr>
+        <w:t>2</w:t>
+      </w:r>
+      <w:r>
+        <w:rPr>
+          <w:sz w:val="32"/>
+        </w:rPr>
+        <w:t>.0…..………………………</w:t>
+      </w:r>
+      <w:r>
+        <w:rPr>
+          <w:sz w:val="32"/>
+        </w:rPr>
+        <w:t>…………….</w:t>
+      </w:r>
+      <w:r>
+        <w:rPr>
+          <w:sz w:val="32"/>
+        </w:rPr>
+        <w:t>…………</w:t>
+      </w:r>
+      <w:r>
+        <w:rPr>
+          <w:sz w:val="32"/>
+        </w:rPr>
+        <w:t>……..</w:t>
+      </w:r>
+      <w:r>
+        <w:rPr>
+          <w:sz w:val="32"/>
+        </w:rPr>
+        <w:t xml:space="preserve">Preliminary </w:t>
+      </w:r>
+      <w:r>
+        <w:rPr>
+          <w:sz w:val="32"/>
+        </w:rPr>
+        <w:t>Analysis Report</w:t>
+      </w:r>
+    </w:p>
+    <w:p>
+      <w:pPr>
+        <w:rPr>
+          <w:sz w:val="32"/>
+        </w:rPr>
+      </w:pPr>
+      <w:r>
+        <w:rPr>
+          <w:sz w:val="32"/>
+        </w:rPr>
+        <w:t>3</w:t>
+      </w:r>
+      <w:r>
+        <w:rPr>
+          <w:sz w:val="32"/>
+        </w:rPr>
+        <w:t>.0…</w:t>
+      </w:r>
+      <w:r>
+        <w:rPr>
+          <w:sz w:val="32"/>
+        </w:rPr>
+        <w:t>.</w:t>
+      </w:r>
+      <w:r>
+        <w:rPr>
+          <w:sz w:val="32"/>
+        </w:rPr>
+        <w:t>………</w:t>
+      </w:r>
+      <w:r>
+        <w:rPr>
+          <w:sz w:val="32"/>
+        </w:rPr>
+        <w:t>..</w:t>
+      </w:r>
+      <w:r>
+        <w:rPr>
+          <w:sz w:val="32"/>
+        </w:rPr>
+        <w:t>………</w:t>
+      </w:r>
+      <w:r>
+        <w:rPr>
+          <w:sz w:val="32"/>
+        </w:rPr>
+        <w:t>…………….</w:t>
+      </w:r>
+      <w:r>
+        <w:rPr>
+          <w:sz w:val="32"/>
+        </w:rPr>
+        <w:t>…………</w:t>
+      </w:r>
+      <w:r>
+        <w:rPr>
+          <w:sz w:val="32"/>
+        </w:rPr>
+        <w:t>Software Project Management Tools</w:t>
+      </w:r>
+    </w:p>
+    <w:p>
+      <w:pPr>
+        <w:rPr>
+          <w:sz w:val="32"/>
+        </w:rPr>
+      </w:pPr>
+      <w:r>
+        <w:rPr>
+          <w:sz w:val="32"/>
+        </w:rPr>
+        <w:t>4</w:t>
+      </w:r>
+      <w:r>
+        <w:rPr>
+          <w:sz w:val="32"/>
+        </w:rPr>
+        <w:t>.0…..………………………</w:t>
+      </w:r>
+      <w:r>
+        <w:rPr>
+          <w:sz w:val="32"/>
+        </w:rPr>
+        <w:t>…………….</w:t>
+      </w:r>
+      <w:r>
+        <w:rPr>
+          <w:sz w:val="32"/>
+        </w:rPr>
+        <w:t>…</w:t>
+      </w:r>
+      <w:r>
+        <w:rPr>
+          <w:sz w:val="32"/>
+        </w:rPr>
+        <w:t>……………….</w:t>
+      </w:r>
+      <w:r>
+        <w:rPr>
+          <w:sz w:val="32"/>
+        </w:rPr>
+        <w:t>………</w:t>
+      </w:r>
+      <w:r>
+        <w:rPr>
+          <w:sz w:val="32"/>
+        </w:rPr>
+        <w:t>Report Methodology</w:t>
+      </w:r>
+    </w:p>
+    <w:p>
+      <w:pPr>
+        <w:rPr>
+          <w:sz w:val="32"/>
+        </w:rPr>
+      </w:pPr>
+      <w:r>
+        <w:rPr>
+          <w:sz w:val="32"/>
+        </w:rPr>
+        <w:t>5</w:t>
+      </w:r>
+      <w:r>
+        <w:rPr>
+          <w:sz w:val="32"/>
+        </w:rPr>
+        <w:t>.0…..………………………</w:t>
+      </w:r>
+      <w:r>
+        <w:rPr>
+          <w:sz w:val="32"/>
+        </w:rPr>
+        <w:t>…………….</w:t>
+      </w:r>
+      <w:r>
+        <w:rPr>
+          <w:sz w:val="32"/>
+        </w:rPr>
+        <w:t>…………</w:t>
+      </w:r>
+      <w:r>
+        <w:rPr>
+          <w:sz w:val="32"/>
+        </w:rPr>
+        <w:t>……………………………..Project Plan</w:t>
+      </w:r>
+    </w:p>
+    <w:p>
+      <w:pPr>
+        <w:rPr>
+          <w:sz w:val="32"/>
+        </w:rPr>
+      </w:pPr>
+      <w:r>
+        <w:rPr>
+          <w:sz w:val="32"/>
+        </w:rPr>
+        <w:t>6</w:t>
+      </w:r>
+      <w:r>
+        <w:rPr>
+          <w:sz w:val="32"/>
+        </w:rPr>
+        <w:t>.0…..…………</w:t>
+      </w:r>
+      <w:r>
+        <w:rPr>
+          <w:sz w:val="32"/>
+        </w:rPr>
+        <w:t>..</w:t>
+      </w:r>
+      <w:r>
+        <w:rPr>
+          <w:sz w:val="32"/>
+        </w:rPr>
+        <w:t>…………</w:t>
+      </w:r>
+      <w:r>
+        <w:rPr>
+          <w:sz w:val="32"/>
+        </w:rPr>
+        <w:t>Source Code Control and Collaboration Software</w:t>
+      </w:r>
+    </w:p>
+    <w:p>
+      <w:pPr>
+        <w:rPr>
+          <w:sz w:val="32"/>
+        </w:rPr>
+      </w:pPr>
+      <w:r>
+        <w:rPr>
+          <w:sz w:val="32"/>
+        </w:rPr>
+        <w:t>7</w:t>
+      </w:r>
+      <w:r>
+        <w:rPr>
+          <w:sz w:val="32"/>
+        </w:rPr>
+        <w:t>.0…..………………………</w:t>
+      </w:r>
+      <w:r>
+        <w:rPr>
+          <w:sz w:val="32"/>
+        </w:rPr>
+        <w:t>…………….</w:t>
+      </w:r>
+      <w:r>
+        <w:rPr>
+          <w:sz w:val="32"/>
+        </w:rPr>
+        <w:t>…………</w:t>
+      </w:r>
+      <w:r>
+        <w:rPr>
+          <w:sz w:val="32"/>
+        </w:rPr>
+        <w:t>…………………………Project Results</w:t>
+      </w:r>
+    </w:p>
+    <w:p>
+      <w:pPr>
+        <w:rPr>
+          <w:sz w:val="32"/>
+        </w:rPr>
+      </w:pPr>
+      <w:r>
+        <w:rPr>
+          <w:sz w:val="32"/>
+        </w:rPr>
+        <w:t>8</w:t>
+      </w:r>
+      <w:r>
+        <w:rPr>
+          <w:sz w:val="32"/>
+        </w:rPr>
+        <w:t>.0…..………………………</w:t>
+      </w:r>
+      <w:r>
+        <w:rPr>
+          <w:sz w:val="32"/>
+        </w:rPr>
+        <w:t>…………….</w:t>
+      </w:r>
+      <w:r>
+        <w:rPr>
+          <w:sz w:val="32"/>
+        </w:rPr>
+        <w:t>……</w:t>
+      </w:r>
+      <w:r>
+        <w:rPr>
+          <w:sz w:val="32"/>
+        </w:rPr>
+        <w:t>….</w:t>
+      </w:r>
+      <w:r>
+        <w:rPr>
+          <w:sz w:val="32"/>
+        </w:rPr>
+        <w:t>……</w:t>
+      </w:r>
+      <w:r>
+        <w:rPr>
+          <w:sz w:val="32"/>
+        </w:rPr>
+        <w:t>Review of Management Tools</w:t>
+      </w:r>
+    </w:p>
+    <w:p>
+      <w:pPr>
+        <w:rPr>
+          <w:sz w:val="32"/>
+        </w:rPr>
+      </w:pPr>
+      <w:r>
+        <w:rPr>
+          <w:sz w:val="32"/>
+        </w:rPr>
+        <w:t>9</w:t>
+      </w:r>
+      <w:r>
+        <w:rPr>
+          <w:sz w:val="32"/>
+        </w:rPr>
+        <w:t>.0…..………………………</w:t>
+      </w:r>
+      <w:r>
+        <w:rPr>
+          <w:sz w:val="32"/>
+        </w:rPr>
+        <w:t>…………….</w:t>
+      </w:r>
+      <w:r>
+        <w:rPr>
+          <w:sz w:val="32"/>
+        </w:rPr>
+        <w:t>………</w:t>
+      </w:r>
+      <w:r>
+        <w:rPr>
+          <w:sz w:val="32"/>
+        </w:rPr>
+        <w:t>………………………</w:t>
+      </w:r>
+      <w:r>
+        <w:rPr>
+          <w:sz w:val="32"/>
+        </w:rPr>
+        <w:t>…</w:t>
+      </w:r>
+      <w:r>
+        <w:rPr>
+          <w:sz w:val="32"/>
+        </w:rPr>
+        <w:t>Technical Report</w:t>
+      </w:r>
+    </w:p>
+    <w:p>
+      <w:pPr>
+        <w:rPr>
+          <w:sz w:val="32"/>
+        </w:rPr>
+      </w:pPr>
+      <w:r>
+        <w:rPr>
+          <w:sz w:val="32"/>
+        </w:rPr>
+        <w:t>10.0……………………………………………………………………………….…References</w:t>
+      </w:r>
+    </w:p>
+    <w:p>
+      <w:pPr>
+        <w:rPr>
+          <w:sz w:val="32"/>
+        </w:rPr>
+      </w:pPr>
+    </w:p>
+    <w:p>
+      <w:pPr>
+        <w:rPr>
+          <w:sz w:val="32"/>
+        </w:rPr>
+      </w:pPr>
+    </w:p>
+    <w:p>
+      <w:pPr>
+        <w:rPr>
+          <w:sz w:val="32"/>
+        </w:rPr>
+      </w:pPr>
+    </w:p>
+    <w:p>
+      <w:pPr>
+        <w:rPr>
+          <w:sz w:val="32"/>
+        </w:rPr>
+      </w:pPr>
+    </w:p>
+    <w:p>
+      <w:pPr>
+        <w:rPr>
+          <w:sz w:val="32"/>
+        </w:rPr>
+      </w:pPr>
+    </w:p>
+    <w:p>
+      <w:pPr>
+        <w:rPr>
+          <w:b/>
+          <w:sz w:val="36"/>
+        </w:rPr>
+      </w:pPr>
+    </w:p>
+    <w:p>
+      <w:pPr>
+        <w:rPr>
+          <w:rFonts w:ascii="Arial" w:eastAsia="Times New Roman" w:hAnsi="Arial" w:cs="Arial"/>
+          <w:b/>
+          <w:bCs/>
           <w:color w:val="000000"/>
           <w:sz w:val="44"/>
           <w:lang w:eastAsia="en-AU"/>
         </w:rPr>
-        <mc:AlternateContent>
-          <mc:Choice Requires="wps">
-            <w:drawing>
-              <wp:anchor distT="0" distB="0" distL="114300" distR="114300" simplePos="0" relativeHeight="251778048" behindDoc="1" locked="0" layoutInCell="1" allowOverlap="1" wp14:anchorId="0279BB65" wp14:editId="1316BDCD">
-                <wp:simplePos x="0" y="0"/>
-                <wp:positionH relativeFrom="page">
-                  <wp:posOffset>0</wp:posOffset>
-                </wp:positionH>
-                <wp:positionV relativeFrom="paragraph">
-                  <wp:posOffset>-303531</wp:posOffset>
-                </wp:positionV>
-                <wp:extent cx="7561580" cy="545465"/>
-                <wp:effectExtent l="0" t="0" r="20320" b="26035"/>
-                <wp:wrapNone/>
-                <wp:docPr id="108" name="Rectangle 108"/>
-                <wp:cNvGraphicFramePr/>
-                <a:graphic xmlns:a="http://schemas.openxmlformats.org/drawingml/2006/main">
-                  <a:graphicData uri="http://schemas.microsoft.com/office/word/2010/wordprocessingShape">
-                    <wps:wsp>
-                      <wps:cNvSpPr/>
-                      <wps:spPr>
-                        <a:xfrm rot="10800000">
-                          <a:off x="0" y="0"/>
-                          <a:ext cx="7561580" cy="545465"/>
-                        </a:xfrm>
-                        <a:prstGeom prst="rect">
-                          <a:avLst/>
-                        </a:prstGeom>
-                      </wps:spPr>
-                      <wps:style>
-                        <a:lnRef idx="2">
-                          <a:schemeClr val="accent5">
-                            <a:shade val="50000"/>
-                          </a:schemeClr>
-                        </a:lnRef>
-                        <a:fillRef idx="1">
-                          <a:schemeClr val="accent5"/>
-                        </a:fillRef>
-                        <a:effectRef idx="0">
-                          <a:schemeClr val="accent5"/>
-                        </a:effectRef>
-                        <a:fontRef idx="minor">
-                          <a:schemeClr val="lt1"/>
-                        </a:fontRef>
-                      </wps:style>
-                      <wps:bodyPr rot="0" spcFirstLastPara="0" vertOverflow="overflow" horzOverflow="overflow" vert="horz" wrap="square" lIns="91440" tIns="45720" rIns="91440" bIns="45720" numCol="1" spcCol="0" rtlCol="0" fromWordArt="0" anchor="ctr" anchorCtr="0" forceAA="0" compatLnSpc="1">
-                        <a:prstTxWarp prst="textNoShape">
-                          <a:avLst/>
-                        </a:prstTxWarp>
-                        <a:noAutofit/>
-                      </wps:bodyPr>
-                    </wps:wsp>
-                  </a:graphicData>
-                </a:graphic>
-                <wp14:sizeRelH relativeFrom="margin">
-                  <wp14:pctWidth>0</wp14:pctWidth>
-                </wp14:sizeRelH>
-                <wp14:sizeRelV relativeFrom="margin">
-                  <wp14:pctHeight>0</wp14:pctHeight>
-                </wp14:sizeRelV>
-              </wp:anchor>
-            </w:drawing>
-          </mc:Choice>
-          <mc:Fallback>
-            <w:pict>
-              <v:rect w14:anchorId="1ECEB9B1" id="Rectangle 108" o:spid="_x0000_s1026" style="position:absolute;margin-left:0;margin-top:-23.9pt;width:595.4pt;height:42.95pt;rotation:180;z-index:-251538432;visibility:visible;mso-wrap-style:square;mso-width-percent:0;mso-height-percent:0;mso-wrap-distance-left:9pt;mso-wrap-distance-top:0;mso-wrap-distance-right:9pt;mso-wrap-distance-bottom:0;mso-position-horizontal:absolute;mso-position-horizontal-relative:page;mso-position-vertical:absolute;mso-position-vertical-relative:text;mso-width-percent:0;mso-height-percent:0;mso-width-relative:margin;mso-height-relative:margin;v-text-anchor:middle" o:gfxdata="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" fillcolor="#4472c4 [3208]" strokecolor="#1f3763 [1608]" strokeweight="1pt">
-                <w10:wrap anchorx="page"/>
-              </v:rect>
-            </w:pict>
-          </mc:Fallback>
-        </mc:AlternateContent>
-      </w:r>
+      </w:pPr>
     </w:p>
     <w:p>
       <w:pPr>
@@ -582,476 +1065,6 @@
     <w:p>
       <w:pPr>
         <w:rPr>
-          <w:b/>
-          <w:sz w:val="36"/>
-        </w:rPr>
-      </w:pPr>
-      <w:r>
-        <w:rPr>
-          <w:b/>
-          <w:sz w:val="36"/>
-        </w:rPr>
-        <w:t>Index</w:t>
-      </w:r>
-    </w:p>
-    <w:p>
-      <w:pPr>
-        <w:rPr>
-          <w:sz w:val="32"/>
-        </w:rPr>
-      </w:pPr>
-      <w:r>
-        <w:rPr>
-          <w:sz w:val="32"/>
-        </w:rPr>
-        <w:t>1.0…..………………………</w:t>
-      </w:r>
-      <w:r>
-        <w:rPr>
-          <w:sz w:val="32"/>
-        </w:rPr>
-        <w:t>…………….</w:t>
-      </w:r>
-      <w:r>
-        <w:rPr>
-          <w:sz w:val="32"/>
-        </w:rPr>
-        <w:t>…………</w:t>
-      </w:r>
-      <w:r>
-        <w:rPr>
-          <w:sz w:val="32"/>
-        </w:rPr>
-        <w:t>Preliminary Client Meeting Plan</w:t>
-      </w:r>
-    </w:p>
-    <w:p>
-      <w:pPr>
-        <w:rPr>
-          <w:sz w:val="32"/>
-        </w:rPr>
-      </w:pPr>
-      <w:r>
-        <w:rPr>
-          <w:sz w:val="32"/>
-        </w:rPr>
-        <w:t>2</w:t>
-      </w:r>
-      <w:r>
-        <w:rPr>
-          <w:sz w:val="32"/>
-        </w:rPr>
-        <w:t>.0…..………………………</w:t>
-      </w:r>
-      <w:r>
-        <w:rPr>
-          <w:sz w:val="32"/>
-        </w:rPr>
-        <w:t>…………….</w:t>
-      </w:r>
-      <w:r>
-        <w:rPr>
-          <w:sz w:val="32"/>
-        </w:rPr>
-        <w:t>…………</w:t>
-      </w:r>
-      <w:r>
-        <w:rPr>
-          <w:sz w:val="32"/>
-        </w:rPr>
-        <w:t>……..</w:t>
-      </w:r>
-      <w:r>
-        <w:rPr>
-          <w:sz w:val="32"/>
-        </w:rPr>
-        <w:t xml:space="preserve">Preliminary </w:t>
-      </w:r>
-      <w:r>
-        <w:rPr>
-          <w:sz w:val="32"/>
-        </w:rPr>
-        <w:t>Analysis Report</w:t>
-      </w:r>
-    </w:p>
-    <w:p>
-      <w:pPr>
-        <w:rPr>
-          <w:sz w:val="32"/>
-        </w:rPr>
-      </w:pPr>
-      <w:r>
-        <w:rPr>
-          <w:sz w:val="32"/>
-        </w:rPr>
-        <w:t>3</w:t>
-      </w:r>
-      <w:r>
-        <w:rPr>
-          <w:sz w:val="32"/>
-        </w:rPr>
-        <w:t>.0…</w:t>
-      </w:r>
-      <w:r>
-        <w:rPr>
-          <w:sz w:val="32"/>
-        </w:rPr>
-        <w:t>.</w:t>
-      </w:r>
-      <w:r>
-        <w:rPr>
-          <w:sz w:val="32"/>
-        </w:rPr>
-        <w:t>………</w:t>
-      </w:r>
-      <w:r>
-        <w:rPr>
-          <w:sz w:val="32"/>
-        </w:rPr>
-        <w:t>..</w:t>
-      </w:r>
-      <w:r>
-        <w:rPr>
-          <w:sz w:val="32"/>
-        </w:rPr>
-        <w:t>………</w:t>
-      </w:r>
-      <w:r>
-        <w:rPr>
-          <w:sz w:val="32"/>
-        </w:rPr>
-        <w:t>…………….</w:t>
-      </w:r>
-      <w:r>
-        <w:rPr>
-          <w:sz w:val="32"/>
-        </w:rPr>
-        <w:t>…………</w:t>
-      </w:r>
-      <w:r>
-        <w:rPr>
-          <w:sz w:val="32"/>
-        </w:rPr>
-        <w:t>Software Project Management Tools</w:t>
-      </w:r>
-    </w:p>
-    <w:p>
-      <w:pPr>
-        <w:rPr>
-          <w:sz w:val="32"/>
-        </w:rPr>
-      </w:pPr>
-      <w:r>
-        <w:rPr>
-          <w:sz w:val="32"/>
-        </w:rPr>
-        <w:t>4</w:t>
-      </w:r>
-      <w:r>
-        <w:rPr>
-          <w:sz w:val="32"/>
-        </w:rPr>
-        <w:t>.0…..………………………</w:t>
-      </w:r>
-      <w:r>
-        <w:rPr>
-          <w:sz w:val="32"/>
-        </w:rPr>
-        <w:t>…………….</w:t>
-      </w:r>
-      <w:r>
-        <w:rPr>
-          <w:sz w:val="32"/>
-        </w:rPr>
-        <w:t>…</w:t>
-      </w:r>
-      <w:r>
-        <w:rPr>
-          <w:sz w:val="32"/>
-        </w:rPr>
-        <w:t>……………….</w:t>
-      </w:r>
-      <w:r>
-        <w:rPr>
-          <w:sz w:val="32"/>
-        </w:rPr>
-        <w:t>………</w:t>
-      </w:r>
-      <w:r>
-        <w:rPr>
-          <w:sz w:val="32"/>
-        </w:rPr>
-        <w:t>Report Methodology</w:t>
-      </w:r>
-    </w:p>
-    <w:p>
-      <w:pPr>
-        <w:rPr>
-          <w:sz w:val="32"/>
-        </w:rPr>
-      </w:pPr>
-      <w:r>
-        <w:rPr>
-          <w:sz w:val="32"/>
-        </w:rPr>
-        <w:t>5</w:t>
-      </w:r>
-      <w:r>
-        <w:rPr>
-          <w:sz w:val="32"/>
-        </w:rPr>
-        <w:t>.0…..………………………</w:t>
-      </w:r>
-      <w:r>
-        <w:rPr>
-          <w:sz w:val="32"/>
-        </w:rPr>
-        <w:t>…………….</w:t>
-      </w:r>
-      <w:r>
-        <w:rPr>
-          <w:sz w:val="32"/>
-        </w:rPr>
-        <w:t>…………</w:t>
-      </w:r>
-      <w:r>
-        <w:rPr>
-          <w:sz w:val="32"/>
-        </w:rPr>
-        <w:t>……………………………..Project Plan</w:t>
-      </w:r>
-    </w:p>
-    <w:p>
-      <w:pPr>
-        <w:rPr>
-          <w:sz w:val="32"/>
-        </w:rPr>
-      </w:pPr>
-      <w:r>
-        <w:rPr>
-          <w:sz w:val="32"/>
-        </w:rPr>
-        <w:t>6</w:t>
-      </w:r>
-      <w:r>
-        <w:rPr>
-          <w:sz w:val="32"/>
-        </w:rPr>
-        <w:t>.0…..…………</w:t>
-      </w:r>
-      <w:r>
-        <w:rPr>
-          <w:sz w:val="32"/>
-        </w:rPr>
-        <w:t>..</w:t>
-      </w:r>
-      <w:r>
-        <w:rPr>
-          <w:sz w:val="32"/>
-        </w:rPr>
-        <w:t>…………</w:t>
-      </w:r>
-      <w:r>
-        <w:rPr>
-          <w:sz w:val="32"/>
-        </w:rPr>
-        <w:t>Source Code Control and Collaboration Software</w:t>
-      </w:r>
-    </w:p>
-    <w:p>
-      <w:pPr>
-        <w:rPr>
-          <w:sz w:val="32"/>
-        </w:rPr>
-      </w:pPr>
-      <w:r>
-        <w:rPr>
-          <w:sz w:val="32"/>
-        </w:rPr>
-        <w:t>7</w:t>
-      </w:r>
-      <w:r>
-        <w:rPr>
-          <w:sz w:val="32"/>
-        </w:rPr>
-        <w:t>.0…..………………………</w:t>
-      </w:r>
-      <w:r>
-        <w:rPr>
-          <w:sz w:val="32"/>
-        </w:rPr>
-        <w:t>…………….</w:t>
-      </w:r>
-      <w:r>
-        <w:rPr>
-          <w:sz w:val="32"/>
-        </w:rPr>
-        <w:t>…………</w:t>
-      </w:r>
-      <w:r>
-        <w:rPr>
-          <w:sz w:val="32"/>
-        </w:rPr>
-        <w:t>…………………………Project Results</w:t>
-      </w:r>
-    </w:p>
-    <w:p>
-      <w:pPr>
-        <w:rPr>
-          <w:sz w:val="32"/>
-        </w:rPr>
-      </w:pPr>
-      <w:r>
-        <w:rPr>
-          <w:sz w:val="32"/>
-        </w:rPr>
-        <w:t>8</w:t>
-      </w:r>
-      <w:r>
-        <w:rPr>
-          <w:sz w:val="32"/>
-        </w:rPr>
-        <w:t>.0…..………………………</w:t>
-      </w:r>
-      <w:r>
-        <w:rPr>
-          <w:sz w:val="32"/>
-        </w:rPr>
-        <w:t>…………….</w:t>
-      </w:r>
-      <w:r>
-        <w:rPr>
-          <w:sz w:val="32"/>
-        </w:rPr>
-        <w:t>……</w:t>
-      </w:r>
-      <w:r>
-        <w:rPr>
-          <w:sz w:val="32"/>
-        </w:rPr>
-        <w:t>….</w:t>
-      </w:r>
-      <w:r>
-        <w:rPr>
-          <w:sz w:val="32"/>
-        </w:rPr>
-        <w:t>……</w:t>
-      </w:r>
-      <w:r>
-        <w:rPr>
-          <w:sz w:val="32"/>
-        </w:rPr>
-        <w:t>Review of Management Tools</w:t>
-      </w:r>
-    </w:p>
-    <w:p>
-      <w:pPr>
-        <w:rPr>
-          <w:sz w:val="32"/>
-        </w:rPr>
-      </w:pPr>
-      <w:r>
-        <w:rPr>
-          <w:sz w:val="32"/>
-        </w:rPr>
-        <w:t>9</w:t>
-      </w:r>
-      <w:r>
-        <w:rPr>
-          <w:sz w:val="32"/>
-        </w:rPr>
-        <w:t>.0…..………………………</w:t>
-      </w:r>
-      <w:r>
-        <w:rPr>
-          <w:sz w:val="32"/>
-        </w:rPr>
-        <w:t>…………….</w:t>
-      </w:r>
-      <w:r>
-        <w:rPr>
-          <w:sz w:val="32"/>
-        </w:rPr>
-        <w:t>………</w:t>
-      </w:r>
-      <w:r>
-        <w:rPr>
-          <w:sz w:val="32"/>
-        </w:rPr>
-        <w:t>………………………</w:t>
-      </w:r>
-      <w:r>
-        <w:rPr>
-          <w:sz w:val="32"/>
-        </w:rPr>
-        <w:t>…</w:t>
-      </w:r>
-      <w:r>
-        <w:rPr>
-          <w:sz w:val="32"/>
-        </w:rPr>
-        <w:t>Technical Report</w:t>
-      </w:r>
-    </w:p>
-    <w:p>
-      <w:pPr>
-        <w:rPr>
-          <w:sz w:val="32"/>
-        </w:rPr>
-      </w:pPr>
-      <w:r>
-        <w:rPr>
-          <w:sz w:val="32"/>
-        </w:rPr>
-        <w:t>10.0……………………………………………………………………………….…References</w:t>
-      </w:r>
-    </w:p>
-    <w:p>
-      <w:pPr>
-        <w:rPr>
-          <w:sz w:val="32"/>
-        </w:rPr>
-      </w:pPr>
-    </w:p>
-    <w:p>
-      <w:pPr>
-        <w:rPr>
-          <w:sz w:val="32"/>
-        </w:rPr>
-      </w:pPr>
-    </w:p>
-    <w:p>
-      <w:pPr>
-        <w:rPr>
-          <w:sz w:val="32"/>
-        </w:rPr>
-      </w:pPr>
-    </w:p>
-    <w:p>
-      <w:pPr>
-        <w:rPr>
-          <w:sz w:val="32"/>
-        </w:rPr>
-      </w:pPr>
-    </w:p>
-    <w:p>
-      <w:pPr>
-        <w:rPr>
-          <w:sz w:val="32"/>
-        </w:rPr>
-      </w:pPr>
-    </w:p>
-    <w:p>
-      <w:pPr>
-        <w:rPr>
-          <w:b/>
-          <w:sz w:val="36"/>
-        </w:rPr>
-      </w:pPr>
-    </w:p>
-    <w:p>
-      <w:pPr>
-        <w:rPr>
           <w:rFonts w:ascii="Arial" w:eastAsia="Times New Roman" w:hAnsi="Arial" w:cs="Arial"/>
           <w:b/>
           <w:bCs/>
@@ -1060,18 +1073,8 @@
           <w:lang w:eastAsia="en-AU"/>
         </w:rPr>
       </w:pPr>
-    </w:p>
-    <w:p>
-      <w:pPr>
-        <w:rPr>
-          <w:rFonts w:ascii="Arial" w:eastAsia="Times New Roman" w:hAnsi="Arial" w:cs="Arial"/>
-          <w:b/>
-          <w:bCs/>
-          <w:color w:val="000000"/>
-          <w:sz w:val="44"/>
-          <w:lang w:eastAsia="en-AU"/>
-        </w:rPr>
-      </w:pPr>
+      <w:bookmarkStart w:id="0" w:name="_GoBack"/>
+      <w:bookmarkEnd w:id="0"/>
     </w:p>
     <w:p>
       <w:pPr>
@@ -19025,8 +19028,6 @@
           <w:lang w:eastAsia="en-AU"/>
         </w:rPr>
       </w:pPr>
-      <w:bookmarkStart w:id="0" w:name="_GoBack"/>
-      <w:bookmarkEnd w:id="0"/>
     </w:p>
     <w:p>
       <w:pPr>

</xml_diff>